<commit_message>
arregle pilotines en platea y modifique viga tayara
</commit_message>
<xml_diff>
--- a/Proyectos/23-011_ILAG_Viviendas/04_Memorias/23-011_MC_R00_DignaAdaptado.docx
+++ b/Proyectos/23-011_ILAG_Viviendas/04_Memorias/23-011_MC_R00_DignaAdaptado.docx
@@ -1,6 +1,6 @@
 
 <file path=word/document.xml><?xml version="1.0" encoding="utf-8"?>
-<w:document xmlns:wpc="http://schemas.microsoft.com/office/word/2010/wordprocessingCanvas" xmlns:cx="http://schemas.microsoft.com/office/drawing/2014/chartex" xmlns:cx1="http://schemas.microsoft.com/office/drawing/2015/9/8/chartex" xmlns:cx2="http://schemas.microsoft.com/office/drawing/2015/10/21/chartex" xmlns:cx3="http://schemas.microsoft.com/office/drawing/2016/5/9/chartex" xmlns:cx4="http://schemas.microsoft.com/office/drawing/2016/5/10/chartex" xmlns:cx5="http://schemas.microsoft.com/office/drawing/2016/5/11/chartex" xmlns:cx6="http://schemas.microsoft.com/office/drawing/2016/5/12/chartex" xmlns:cx7="http://schemas.microsoft.com/office/drawing/2016/5/13/chartex" xmlns:cx8="http://schemas.microsoft.com/office/drawing/2016/5/14/chartex" xmlns:mc="http://schemas.openxmlformats.org/markup-compatibility/2006" xmlns:aink="http://schemas.microsoft.com/office/drawing/2016/ink" xmlns:am3d="http://schemas.microsoft.com/office/drawing/2017/model3d" xmlns:o="urn:schemas-microsoft-com:office:office" xmlns:oel="http://schemas.microsoft.com/office/2019/extlst" xmlns:r="http://schemas.openxmlformats.org/officeDocument/2006/relationships" xmlns:m="http://schemas.openxmlformats.org/officeDocument/2006/math" xmlns:v="urn:schemas-microsoft-com:vml" xmlns:wp14="http://schemas.microsoft.com/office/word/2010/wordprocessingDrawing" xmlns:wp="http://schemas.openxmlformats.org/drawingml/2006/wordprocessingDrawing" xmlns:w10="urn:schemas-microsoft-com:office:word" xmlns:w="http://schemas.openxmlformats.org/wordprocessingml/2006/main" xmlns:w14="http://schemas.microsoft.com/office/word/2010/wordml" xmlns:w15="http://schemas.microsoft.com/office/word/2012/wordml" xmlns:w16cex="http://schemas.microsoft.com/office/word/2018/wordml/cex" xmlns:w16cid="http://schemas.microsoft.com/office/word/2016/wordml/cid" xmlns:w16="http://schemas.microsoft.com/office/word/2018/wordml" xmlns:w16du="http://schemas.microsoft.com/office/word/2023/wordml/word16du" xmlns:w16sdtdh="http://schemas.microsoft.com/office/word/2020/wordml/sdtdatahash" xmlns:w16se="http://schemas.microsoft.com/office/word/2015/wordml/symex" xmlns:wpg="http://schemas.microsoft.com/office/word/2010/wordprocessingGroup" xmlns:wpi="http://schemas.microsoft.com/office/word/2010/wordprocessingInk" xmlns:wne="http://schemas.microsoft.com/office/word/2006/wordml" xmlns:wps="http://schemas.microsoft.com/office/word/2010/wordprocessingShape" mc:Ignorable="w14 w15 w16se w16cid w16 w16cex w16sdtdh wp14">
+<w:document xmlns:wpc="http://schemas.microsoft.com/office/word/2010/wordprocessingCanvas" xmlns:cx="http://schemas.microsoft.com/office/drawing/2014/chartex" xmlns:cx1="http://schemas.microsoft.com/office/drawing/2015/9/8/chartex" xmlns:cx2="http://schemas.microsoft.com/office/drawing/2015/10/21/chartex" xmlns:cx3="http://schemas.microsoft.com/office/drawing/2016/5/9/chartex" xmlns:cx4="http://schemas.microsoft.com/office/drawing/2016/5/10/chartex" xmlns:cx5="http://schemas.microsoft.com/office/drawing/2016/5/11/chartex" xmlns:cx6="http://schemas.microsoft.com/office/drawing/2016/5/12/chartex" xmlns:cx7="http://schemas.microsoft.com/office/drawing/2016/5/13/chartex" xmlns:cx8="http://schemas.microsoft.com/office/drawing/2016/5/14/chartex" xmlns:mc="http://schemas.openxmlformats.org/markup-compatibility/2006" xmlns:aink="http://schemas.microsoft.com/office/drawing/2016/ink" xmlns:am3d="http://schemas.microsoft.com/office/drawing/2017/model3d" xmlns:o="urn:schemas-microsoft-com:office:office" xmlns:r="http://schemas.openxmlformats.org/officeDocument/2006/relationships" xmlns:m="http://schemas.openxmlformats.org/officeDocument/2006/math" xmlns:v="urn:schemas-microsoft-com:vml" xmlns:wp14="http://schemas.microsoft.com/office/word/2010/wordprocessingDrawing" xmlns:wp="http://schemas.openxmlformats.org/drawingml/2006/wordprocessingDrawing" xmlns:w10="urn:schemas-microsoft-com:office:word" xmlns:w="http://schemas.openxmlformats.org/wordprocessingml/2006/main" xmlns:w14="http://schemas.microsoft.com/office/word/2010/wordml" xmlns:w15="http://schemas.microsoft.com/office/word/2012/wordml" xmlns:w16cex="http://schemas.microsoft.com/office/word/2018/wordml/cex" xmlns:w16cid="http://schemas.microsoft.com/office/word/2016/wordml/cid" xmlns:w16="http://schemas.microsoft.com/office/word/2018/wordml" xmlns:w16se="http://schemas.microsoft.com/office/word/2015/wordml/symex" xmlns:wpg="http://schemas.microsoft.com/office/word/2010/wordprocessingGroup" xmlns:wpi="http://schemas.microsoft.com/office/word/2010/wordprocessingInk" xmlns:wne="http://schemas.microsoft.com/office/word/2006/wordml" xmlns:wps="http://schemas.microsoft.com/office/word/2010/wordprocessingShape" mc:Ignorable="w14 w15 w16se w16cid w16 w16cex wp14">
   <w:body>
     <w:p>
       <w:pPr>
@@ -81,7 +81,7 @@
               </wp:anchor>
             </w:drawing>
           </mc:Choice>
-          <mc:Fallback>
+          <mc:Fallback xmlns:w16sdtdh="http://schemas.microsoft.com/office/word/2020/wordml/sdtdatahash" xmlns:w16du="http://schemas.microsoft.com/office/word/2023/wordml/word16du" xmlns:oel="http://schemas.microsoft.com/office/2019/extlst">
             <w:pict>
               <v:rect w14:anchorId="46D8AA30" id="Rectángulo 6" o:spid="_x0000_s1026" style="position:absolute;margin-left:-19pt;margin-top:-18.75pt;width:493.5pt;height:721.6pt;z-index:251659264;visibility:visible;mso-wrap-style:square;mso-width-percent:0;mso-height-percent:0;mso-wrap-distance-left:9pt;mso-wrap-distance-top:0;mso-wrap-distance-right:9pt;mso-wrap-distance-bottom:0;mso-position-horizontal:absolute;mso-position-horizontal-relative:text;mso-position-vertical:absolute;mso-position-vertical-relative:text;mso-width-percent:0;mso-height-percent:0;mso-width-relative:margin;mso-height-relative:margin;v-text-anchor:middle" o:gfxdata="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" filled="f" strokecolor="#002060" strokeweight="6pt">
                 <v:stroke linestyle="thickThin"/>
@@ -596,7 +596,7 @@
           <w:lang w:val="es-AR" w:eastAsia="es-AR"/>
         </w:rPr>
       </w:pPr>
-      <w:hyperlink w:anchor="_Toc132021113" w:history="1">
+      <w:hyperlink w:anchor="_Toc132186248" w:history="1">
         <w:r>
           <w:rPr>
             <w:rStyle w:val="Hipervnculo"/>
@@ -637,7 +637,7 @@
             <w:noProof/>
             <w:webHidden/>
           </w:rPr>
-          <w:instrText xml:space="preserve"> PAGEREF _Toc132021113 \h </w:instrText>
+          <w:instrText xml:space="preserve"> PAGEREF _Toc132186248 \h </w:instrText>
         </w:r>
         <w:r>
           <w:rPr>
@@ -680,7 +680,7 @@
           <w:lang w:val="es-AR" w:eastAsia="es-AR"/>
         </w:rPr>
       </w:pPr>
-      <w:hyperlink w:anchor="_Toc132021114" w:history="1">
+      <w:hyperlink w:anchor="_Toc132186249" w:history="1">
         <w:r>
           <w:rPr>
             <w:rStyle w:val="Hipervnculo"/>
@@ -721,7 +721,7 @@
             <w:noProof/>
             <w:webHidden/>
           </w:rPr>
-          <w:instrText xml:space="preserve"> PAGEREF _Toc132021114 \h </w:instrText>
+          <w:instrText xml:space="preserve"> PAGEREF _Toc132186249 \h </w:instrText>
         </w:r>
         <w:r>
           <w:rPr>
@@ -764,7 +764,7 @@
           <w:lang w:val="es-AR" w:eastAsia="es-AR"/>
         </w:rPr>
       </w:pPr>
-      <w:hyperlink w:anchor="_Toc132021115" w:history="1">
+      <w:hyperlink w:anchor="_Toc132186250" w:history="1">
         <w:r>
           <w:rPr>
             <w:rStyle w:val="Hipervnculo"/>
@@ -805,7 +805,7 @@
             <w:noProof/>
             <w:webHidden/>
           </w:rPr>
-          <w:instrText xml:space="preserve"> PAGEREF _Toc132021115 \h </w:instrText>
+          <w:instrText xml:space="preserve"> PAGEREF _Toc132186250 \h </w:instrText>
         </w:r>
         <w:r>
           <w:rPr>
@@ -848,7 +848,7 @@
           <w:lang w:val="es-AR" w:eastAsia="es-AR"/>
         </w:rPr>
       </w:pPr>
-      <w:hyperlink w:anchor="_Toc132021116" w:history="1">
+      <w:hyperlink w:anchor="_Toc132186251" w:history="1">
         <w:r>
           <w:rPr>
             <w:rStyle w:val="Hipervnculo"/>
@@ -889,7 +889,7 @@
             <w:noProof/>
             <w:webHidden/>
           </w:rPr>
-          <w:instrText xml:space="preserve"> PAGEREF _Toc132021116 \h </w:instrText>
+          <w:instrText xml:space="preserve"> PAGEREF _Toc132186251 \h </w:instrText>
         </w:r>
         <w:r>
           <w:rPr>
@@ -932,7 +932,7 @@
           <w:lang w:val="es-AR" w:eastAsia="es-AR"/>
         </w:rPr>
       </w:pPr>
-      <w:hyperlink w:anchor="_Toc132021117" w:history="1">
+      <w:hyperlink w:anchor="_Toc132186252" w:history="1">
         <w:r>
           <w:rPr>
             <w:rStyle w:val="Hipervnculo"/>
@@ -973,7 +973,7 @@
             <w:noProof/>
             <w:webHidden/>
           </w:rPr>
-          <w:instrText xml:space="preserve"> PAGEREF _Toc132021117 \h </w:instrText>
+          <w:instrText xml:space="preserve"> PAGEREF _Toc132186252 \h </w:instrText>
         </w:r>
         <w:r>
           <w:rPr>
@@ -1016,7 +1016,7 @@
           <w:lang w:val="es-AR" w:eastAsia="es-AR"/>
         </w:rPr>
       </w:pPr>
-      <w:hyperlink w:anchor="_Toc132021118" w:history="1">
+      <w:hyperlink w:anchor="_Toc132186253" w:history="1">
         <w:r>
           <w:rPr>
             <w:rStyle w:val="Hipervnculo"/>
@@ -1057,7 +1057,7 @@
             <w:noProof/>
             <w:webHidden/>
           </w:rPr>
-          <w:instrText xml:space="preserve"> PAGEREF _Toc132021118 \h </w:instrText>
+          <w:instrText xml:space="preserve"> PAGEREF _Toc132186253 \h </w:instrText>
         </w:r>
         <w:r>
           <w:rPr>
@@ -1100,7 +1100,7 @@
           <w:lang w:val="es-AR" w:eastAsia="es-AR"/>
         </w:rPr>
       </w:pPr>
-      <w:hyperlink w:anchor="_Toc132021119" w:history="1">
+      <w:hyperlink w:anchor="_Toc132186254" w:history="1">
         <w:r>
           <w:rPr>
             <w:rStyle w:val="Hipervnculo"/>
@@ -1141,7 +1141,7 @@
             <w:noProof/>
             <w:webHidden/>
           </w:rPr>
-          <w:instrText xml:space="preserve"> PAGEREF _Toc132021119 \h </w:instrText>
+          <w:instrText xml:space="preserve"> PAGEREF _Toc132186254 \h </w:instrText>
         </w:r>
         <w:r>
           <w:rPr>
@@ -1184,7 +1184,7 @@
           <w:lang w:val="es-AR" w:eastAsia="es-AR"/>
         </w:rPr>
       </w:pPr>
-      <w:hyperlink w:anchor="_Toc132021120" w:history="1">
+      <w:hyperlink w:anchor="_Toc132186255" w:history="1">
         <w:r>
           <w:rPr>
             <w:rStyle w:val="Hipervnculo"/>
@@ -1225,7 +1225,7 @@
             <w:noProof/>
             <w:webHidden/>
           </w:rPr>
-          <w:instrText xml:space="preserve"> PAGEREF _Toc132021120 \h </w:instrText>
+          <w:instrText xml:space="preserve"> PAGEREF _Toc132186255 \h </w:instrText>
         </w:r>
         <w:r>
           <w:rPr>
@@ -1268,7 +1268,7 @@
           <w:lang w:val="es-AR" w:eastAsia="es-AR"/>
         </w:rPr>
       </w:pPr>
-      <w:hyperlink w:anchor="_Toc132021121" w:history="1">
+      <w:hyperlink w:anchor="_Toc132186256" w:history="1">
         <w:r>
           <w:rPr>
             <w:rStyle w:val="Hipervnculo"/>
@@ -1309,7 +1309,7 @@
             <w:noProof/>
             <w:webHidden/>
           </w:rPr>
-          <w:instrText xml:space="preserve"> PAGEREF _Toc132021121 \h </w:instrText>
+          <w:instrText xml:space="preserve"> PAGEREF _Toc132186256 \h </w:instrText>
         </w:r>
         <w:r>
           <w:rPr>
@@ -1352,7 +1352,7 @@
           <w:lang w:val="es-AR" w:eastAsia="es-AR"/>
         </w:rPr>
       </w:pPr>
-      <w:hyperlink w:anchor="_Toc132021122" w:history="1">
+      <w:hyperlink w:anchor="_Toc132186257" w:history="1">
         <w:r>
           <w:rPr>
             <w:rStyle w:val="Hipervnculo"/>
@@ -1393,7 +1393,7 @@
             <w:noProof/>
             <w:webHidden/>
           </w:rPr>
-          <w:instrText xml:space="preserve"> PAGEREF _Toc132021122 \h </w:instrText>
+          <w:instrText xml:space="preserve"> PAGEREF _Toc132186257 \h </w:instrText>
         </w:r>
         <w:r>
           <w:rPr>
@@ -1436,7 +1436,7 @@
           <w:lang w:val="es-AR" w:eastAsia="es-AR"/>
         </w:rPr>
       </w:pPr>
-      <w:hyperlink w:anchor="_Toc132021123" w:history="1">
+      <w:hyperlink w:anchor="_Toc132186258" w:history="1">
         <w:r>
           <w:rPr>
             <w:rStyle w:val="Hipervnculo"/>
@@ -1477,7 +1477,7 @@
             <w:noProof/>
             <w:webHidden/>
           </w:rPr>
-          <w:instrText xml:space="preserve"> PAGEREF _Toc132021123 \h </w:instrText>
+          <w:instrText xml:space="preserve"> PAGEREF _Toc132186258 \h </w:instrText>
         </w:r>
         <w:r>
           <w:rPr>
@@ -1520,7 +1520,7 @@
           <w:lang w:val="es-AR" w:eastAsia="es-AR"/>
         </w:rPr>
       </w:pPr>
-      <w:hyperlink w:anchor="_Toc132021124" w:history="1">
+      <w:hyperlink w:anchor="_Toc132186259" w:history="1">
         <w:r>
           <w:rPr>
             <w:rStyle w:val="Hipervnculo"/>
@@ -1561,7 +1561,7 @@
             <w:noProof/>
             <w:webHidden/>
           </w:rPr>
-          <w:instrText xml:space="preserve"> PAGEREF _Toc132021124 \h </w:instrText>
+          <w:instrText xml:space="preserve"> PAGEREF _Toc132186259 \h </w:instrText>
         </w:r>
         <w:r>
           <w:rPr>
@@ -1604,7 +1604,7 @@
           <w:lang w:val="es-AR" w:eastAsia="es-AR"/>
         </w:rPr>
       </w:pPr>
-      <w:hyperlink w:anchor="_Toc132021125" w:history="1">
+      <w:hyperlink w:anchor="_Toc132186260" w:history="1">
         <w:r>
           <w:rPr>
             <w:rStyle w:val="Hipervnculo"/>
@@ -1645,7 +1645,7 @@
             <w:noProof/>
             <w:webHidden/>
           </w:rPr>
-          <w:instrText xml:space="preserve"> PAGEREF _Toc132021125 \h </w:instrText>
+          <w:instrText xml:space="preserve"> PAGEREF _Toc132186260 \h </w:instrText>
         </w:r>
         <w:r>
           <w:rPr>
@@ -1688,7 +1688,7 @@
           <w:lang w:val="es-AR" w:eastAsia="es-AR"/>
         </w:rPr>
       </w:pPr>
-      <w:hyperlink w:anchor="_Toc132021126" w:history="1">
+      <w:hyperlink w:anchor="_Toc132186261" w:history="1">
         <w:r>
           <w:rPr>
             <w:rStyle w:val="Hipervnculo"/>
@@ -1729,7 +1729,7 @@
             <w:noProof/>
             <w:webHidden/>
           </w:rPr>
-          <w:instrText xml:space="preserve"> PAGEREF _Toc132021126 \h </w:instrText>
+          <w:instrText xml:space="preserve"> PAGEREF _Toc132186261 \h </w:instrText>
         </w:r>
         <w:r>
           <w:rPr>
@@ -1772,7 +1772,7 @@
           <w:lang w:val="es-AR" w:eastAsia="es-AR"/>
         </w:rPr>
       </w:pPr>
-      <w:hyperlink w:anchor="_Toc132021127" w:history="1">
+      <w:hyperlink w:anchor="_Toc132186262" w:history="1">
         <w:r>
           <w:rPr>
             <w:rStyle w:val="Hipervnculo"/>
@@ -1813,7 +1813,7 @@
             <w:noProof/>
             <w:webHidden/>
           </w:rPr>
-          <w:instrText xml:space="preserve"> PAGEREF _Toc132021127 \h </w:instrText>
+          <w:instrText xml:space="preserve"> PAGEREF _Toc132186262 \h </w:instrText>
         </w:r>
         <w:r>
           <w:rPr>
@@ -1856,7 +1856,7 @@
           <w:lang w:val="es-AR" w:eastAsia="es-AR"/>
         </w:rPr>
       </w:pPr>
-      <w:hyperlink w:anchor="_Toc132021128" w:history="1">
+      <w:hyperlink w:anchor="_Toc132186263" w:history="1">
         <w:r>
           <w:rPr>
             <w:rStyle w:val="Hipervnculo"/>
@@ -1897,7 +1897,7 @@
             <w:noProof/>
             <w:webHidden/>
           </w:rPr>
-          <w:instrText xml:space="preserve"> PAGEREF _Toc132021128 \h </w:instrText>
+          <w:instrText xml:space="preserve"> PAGEREF _Toc132186263 \h </w:instrText>
         </w:r>
         <w:r>
           <w:rPr>
@@ -1940,7 +1940,7 @@
           <w:lang w:val="es-AR" w:eastAsia="es-AR"/>
         </w:rPr>
       </w:pPr>
-      <w:hyperlink w:anchor="_Toc132021129" w:history="1">
+      <w:hyperlink w:anchor="_Toc132186264" w:history="1">
         <w:r>
           <w:rPr>
             <w:rStyle w:val="Hipervnculo"/>
@@ -1960,7 +1960,7 @@
             <w:rStyle w:val="Hipervnculo"/>
             <w:noProof/>
           </w:rPr>
-          <w:t>Platea de fundación</w:t>
+          <w:t>Fundación</w:t>
         </w:r>
         <w:r>
           <w:rPr>
@@ -1981,7 +1981,7 @@
             <w:noProof/>
             <w:webHidden/>
           </w:rPr>
-          <w:instrText xml:space="preserve"> PAGEREF _Toc132021129 \h </w:instrText>
+          <w:instrText xml:space="preserve"> PAGEREF _Toc132186264 \h </w:instrText>
         </w:r>
         <w:r>
           <w:rPr>
@@ -2024,7 +2024,7 @@
           <w:lang w:val="es-AR" w:eastAsia="es-AR"/>
         </w:rPr>
       </w:pPr>
-      <w:hyperlink w:anchor="_Toc132021130" w:history="1">
+      <w:hyperlink w:anchor="_Toc132186265" w:history="1">
         <w:r>
           <w:rPr>
             <w:rStyle w:val="Hipervnculo"/>
@@ -2044,7 +2044,7 @@
             <w:rStyle w:val="Hipervnculo"/>
             <w:noProof/>
           </w:rPr>
-          <w:t>Análisis de cargas</w:t>
+          <w:t>Dimensionado de platea</w:t>
         </w:r>
         <w:r>
           <w:rPr>
@@ -2065,7 +2065,7 @@
             <w:noProof/>
             <w:webHidden/>
           </w:rPr>
-          <w:instrText xml:space="preserve"> PAGEREF _Toc132021130 \h </w:instrText>
+          <w:instrText xml:space="preserve"> PAGEREF _Toc132186265 \h </w:instrText>
         </w:r>
         <w:r>
           <w:rPr>
@@ -2108,7 +2108,7 @@
           <w:lang w:val="es-AR" w:eastAsia="es-AR"/>
         </w:rPr>
       </w:pPr>
-      <w:hyperlink w:anchor="_Toc132021131" w:history="1">
+      <w:hyperlink w:anchor="_Toc132186266" w:history="1">
         <w:r>
           <w:rPr>
             <w:rStyle w:val="Hipervnculo"/>
@@ -2128,7 +2128,7 @@
             <w:rStyle w:val="Hipervnculo"/>
             <w:noProof/>
           </w:rPr>
-          <w:t>Determinación del ancho de fundación</w:t>
+          <w:t>Dimensionado de pilotines de borde</w:t>
         </w:r>
         <w:r>
           <w:rPr>
@@ -2149,7 +2149,7 @@
             <w:noProof/>
             <w:webHidden/>
           </w:rPr>
-          <w:instrText xml:space="preserve"> PAGEREF _Toc132021131 \h </w:instrText>
+          <w:instrText xml:space="preserve"> PAGEREF _Toc132186266 \h </w:instrText>
         </w:r>
         <w:r>
           <w:rPr>
@@ -2169,7 +2169,7 @@
             <w:noProof/>
             <w:webHidden/>
           </w:rPr>
-          <w:t>17</w:t>
+          <w:t>18</w:t>
         </w:r>
         <w:r>
           <w:rPr>
@@ -2192,7 +2192,7 @@
           <w:lang w:val="es-AR" w:eastAsia="es-AR"/>
         </w:rPr>
       </w:pPr>
-      <w:hyperlink w:anchor="_Toc132021132" w:history="1">
+      <w:hyperlink w:anchor="_Toc132186267" w:history="1">
         <w:r>
           <w:rPr>
             <w:rStyle w:val="Hipervnculo"/>
@@ -2212,7 +2212,7 @@
             <w:rStyle w:val="Hipervnculo"/>
             <w:noProof/>
           </w:rPr>
-          <w:t>Dimensionamiento a flexión</w:t>
+          <w:t>Dimensionado de vigas de encadenado</w:t>
         </w:r>
         <w:r>
           <w:rPr>
@@ -2233,7 +2233,7 @@
             <w:noProof/>
             <w:webHidden/>
           </w:rPr>
-          <w:instrText xml:space="preserve"> PAGEREF _Toc132021132 \h </w:instrText>
+          <w:instrText xml:space="preserve"> PAGEREF _Toc132186267 \h </w:instrText>
         </w:r>
         <w:r>
           <w:rPr>
@@ -2253,7 +2253,7 @@
             <w:noProof/>
             <w:webHidden/>
           </w:rPr>
-          <w:t>17</w:t>
+          <w:t>19</w:t>
         </w:r>
         <w:r>
           <w:rPr>
@@ -2276,7 +2276,7 @@
           <w:lang w:val="es-AR" w:eastAsia="es-AR"/>
         </w:rPr>
       </w:pPr>
-      <w:hyperlink w:anchor="_Toc132021133" w:history="1">
+      <w:hyperlink w:anchor="_Toc132186268" w:history="1">
         <w:r>
           <w:rPr>
             <w:rStyle w:val="Hipervnculo"/>
@@ -2317,145 +2317,7 @@
             <w:noProof/>
             <w:webHidden/>
           </w:rPr>
-          <w:instrText xml:space="preserve"> PAGEREF _Toc132021133 \h </w:instrText>
-        </w:r>
-        <w:r>
-          <w:rPr>
-            <w:noProof/>
-            <w:webHidden/>
-          </w:rPr>
-        </w:r>
-        <w:r>
-          <w:rPr>
-            <w:noProof/>
-            <w:webHidden/>
-          </w:rPr>
-          <w:fldChar w:fldCharType="separate"/>
-        </w:r>
-        <w:r>
-          <w:rPr>
-            <w:noProof/>
-            <w:webHidden/>
-          </w:rPr>
-          <w:t>19</w:t>
-        </w:r>
-        <w:r>
-          <w:rPr>
-            <w:noProof/>
-            <w:webHidden/>
-          </w:rPr>
-          <w:fldChar w:fldCharType="end"/>
-        </w:r>
-      </w:hyperlink>
-    </w:p>
-    <w:p>
-      <w:pPr>
-        <w:pStyle w:val="TDC1"/>
-        <w:tabs>
-          <w:tab w:val="right" w:leader="dot" w:pos="9016"/>
-        </w:tabs>
-        <w:rPr>
-          <w:noProof/>
-          <w:lang w:val="es-AR" w:eastAsia="es-AR"/>
-        </w:rPr>
-      </w:pPr>
-      <w:hyperlink w:anchor="_Toc132021134" w:history="1">
-        <w:r>
-          <w:rPr>
-            <w:rStyle w:val="Hipervnculo"/>
-            <w:noProof/>
-          </w:rPr>
-          <w:t>ANEXO</w:t>
-        </w:r>
-        <w:r>
-          <w:rPr>
-            <w:noProof/>
-            <w:webHidden/>
-          </w:rPr>
-          <w:tab/>
-        </w:r>
-        <w:r>
-          <w:rPr>
-            <w:noProof/>
-            <w:webHidden/>
-          </w:rPr>
-          <w:fldChar w:fldCharType="begin"/>
-        </w:r>
-        <w:r>
-          <w:rPr>
-            <w:noProof/>
-            <w:webHidden/>
-          </w:rPr>
-          <w:instrText xml:space="preserve"> PAGEREF _Toc132021134 \h </w:instrText>
-        </w:r>
-        <w:r>
-          <w:rPr>
-            <w:noProof/>
-            <w:webHidden/>
-          </w:rPr>
-        </w:r>
-        <w:r>
-          <w:rPr>
-            <w:noProof/>
-            <w:webHidden/>
-          </w:rPr>
-          <w:fldChar w:fldCharType="separate"/>
-        </w:r>
-        <w:r>
-          <w:rPr>
-            <w:noProof/>
-            <w:webHidden/>
-          </w:rPr>
-          <w:t>20</w:t>
-        </w:r>
-        <w:r>
-          <w:rPr>
-            <w:noProof/>
-            <w:webHidden/>
-          </w:rPr>
-          <w:fldChar w:fldCharType="end"/>
-        </w:r>
-      </w:hyperlink>
-    </w:p>
-    <w:p>
-      <w:pPr>
-        <w:pStyle w:val="TDC2"/>
-        <w:tabs>
-          <w:tab w:val="right" w:leader="dot" w:pos="9016"/>
-        </w:tabs>
-        <w:rPr>
-          <w:noProof/>
-          <w:lang w:val="es-AR" w:eastAsia="es-AR"/>
-        </w:rPr>
-      </w:pPr>
-      <w:hyperlink w:anchor="_Toc132021135" w:history="1">
-        <w:r>
-          <w:rPr>
-            <w:rStyle w:val="Hipervnculo"/>
-            <w:noProof/>
-          </w:rPr>
-          <w:t>Sobrecarga de Mantenimiento en Correas</w:t>
-        </w:r>
-        <w:r>
-          <w:rPr>
-            <w:noProof/>
-            <w:webHidden/>
-          </w:rPr>
-          <w:tab/>
-        </w:r>
-        <w:r>
-          <w:rPr>
-            <w:noProof/>
-            <w:webHidden/>
-          </w:rPr>
-          <w:fldChar w:fldCharType="begin"/>
-        </w:r>
-        <w:r>
-          <w:rPr>
-            <w:noProof/>
-            <w:webHidden/>
-          </w:rPr>
-          <w:instrText xml:space="preserve"> PAGEREF _Toc132021135 \h </w:instrText>
+          <w:instrText xml:space="preserve"> PAGEREF _Toc132186268 \h </w:instrText>
         </w:r>
         <w:r>
           <w:rPr>
@@ -2488,7 +2350,7 @@
     </w:p>
     <w:p>
       <w:pPr>
-        <w:pStyle w:val="TDC2"/>
+        <w:pStyle w:val="TDC1"/>
         <w:tabs>
           <w:tab w:val="right" w:leader="dot" w:pos="9016"/>
         </w:tabs>
@@ -2497,13 +2359,13 @@
           <w:lang w:val="es-AR" w:eastAsia="es-AR"/>
         </w:rPr>
       </w:pPr>
-      <w:hyperlink w:anchor="_Toc132021136" w:history="1">
+      <w:hyperlink w:anchor="_Toc132186269" w:history="1">
         <w:r>
           <w:rPr>
             <w:rStyle w:val="Hipervnculo"/>
             <w:noProof/>
           </w:rPr>
-          <w:t>Carga de Tanque de Agua</w:t>
+          <w:t>ANEXO</w:t>
         </w:r>
         <w:r>
           <w:rPr>
@@ -2524,76 +2386,7 @@
             <w:noProof/>
             <w:webHidden/>
           </w:rPr>
-          <w:instrText xml:space="preserve"> PAGEREF _Toc132021136 \h </w:instrText>
-        </w:r>
-        <w:r>
-          <w:rPr>
-            <w:noProof/>
-            <w:webHidden/>
-          </w:rPr>
-        </w:r>
-        <w:r>
-          <w:rPr>
-            <w:noProof/>
-            <w:webHidden/>
-          </w:rPr>
-          <w:fldChar w:fldCharType="separate"/>
-        </w:r>
-        <w:r>
-          <w:rPr>
-            <w:noProof/>
-            <w:webHidden/>
-          </w:rPr>
-          <w:t>21</w:t>
-        </w:r>
-        <w:r>
-          <w:rPr>
-            <w:noProof/>
-            <w:webHidden/>
-          </w:rPr>
-          <w:fldChar w:fldCharType="end"/>
-        </w:r>
-      </w:hyperlink>
-    </w:p>
-    <w:p>
-      <w:pPr>
-        <w:pStyle w:val="TDC2"/>
-        <w:tabs>
-          <w:tab w:val="right" w:leader="dot" w:pos="9016"/>
-        </w:tabs>
-        <w:rPr>
-          <w:noProof/>
-          <w:lang w:val="es-AR" w:eastAsia="es-AR"/>
-        </w:rPr>
-      </w:pPr>
-      <w:hyperlink w:anchor="_Toc132021137" w:history="1">
-        <w:r>
-          <w:rPr>
-            <w:rStyle w:val="Hipervnculo"/>
-            <w:noProof/>
-          </w:rPr>
-          <w:t>Cargas de Viento</w:t>
-        </w:r>
-        <w:r>
-          <w:rPr>
-            <w:noProof/>
-            <w:webHidden/>
-          </w:rPr>
-          <w:tab/>
-        </w:r>
-        <w:r>
-          <w:rPr>
-            <w:noProof/>
-            <w:webHidden/>
-          </w:rPr>
-          <w:fldChar w:fldCharType="begin"/>
-        </w:r>
-        <w:r>
-          <w:rPr>
-            <w:noProof/>
-            <w:webHidden/>
-          </w:rPr>
-          <w:instrText xml:space="preserve"> PAGEREF _Toc132021137 \h </w:instrText>
+          <w:instrText xml:space="preserve"> PAGEREF _Toc132186269 \h </w:instrText>
         </w:r>
         <w:r>
           <w:rPr>
@@ -2626,6 +2419,213 @@
     </w:p>
     <w:p>
       <w:pPr>
+        <w:pStyle w:val="TDC2"/>
+        <w:tabs>
+          <w:tab w:val="right" w:leader="dot" w:pos="9016"/>
+        </w:tabs>
+        <w:rPr>
+          <w:noProof/>
+          <w:lang w:val="es-AR" w:eastAsia="es-AR"/>
+        </w:rPr>
+      </w:pPr>
+      <w:hyperlink w:anchor="_Toc132186270" w:history="1">
+        <w:r>
+          <w:rPr>
+            <w:rStyle w:val="Hipervnculo"/>
+            <w:noProof/>
+          </w:rPr>
+          <w:t>Sobrecarga de Mantenimiento en Correas</w:t>
+        </w:r>
+        <w:r>
+          <w:rPr>
+            <w:noProof/>
+            <w:webHidden/>
+          </w:rPr>
+          <w:tab/>
+        </w:r>
+        <w:r>
+          <w:rPr>
+            <w:noProof/>
+            <w:webHidden/>
+          </w:rPr>
+          <w:fldChar w:fldCharType="begin"/>
+        </w:r>
+        <w:r>
+          <w:rPr>
+            <w:noProof/>
+            <w:webHidden/>
+          </w:rPr>
+          <w:instrText xml:space="preserve"> PAGEREF _Toc132186270 \h </w:instrText>
+        </w:r>
+        <w:r>
+          <w:rPr>
+            <w:noProof/>
+            <w:webHidden/>
+          </w:rPr>
+        </w:r>
+        <w:r>
+          <w:rPr>
+            <w:noProof/>
+            <w:webHidden/>
+          </w:rPr>
+          <w:fldChar w:fldCharType="separate"/>
+        </w:r>
+        <w:r>
+          <w:rPr>
+            <w:noProof/>
+            <w:webHidden/>
+          </w:rPr>
+          <w:t>23</w:t>
+        </w:r>
+        <w:r>
+          <w:rPr>
+            <w:noProof/>
+            <w:webHidden/>
+          </w:rPr>
+          <w:fldChar w:fldCharType="end"/>
+        </w:r>
+      </w:hyperlink>
+    </w:p>
+    <w:p>
+      <w:pPr>
+        <w:pStyle w:val="TDC2"/>
+        <w:tabs>
+          <w:tab w:val="right" w:leader="dot" w:pos="9016"/>
+        </w:tabs>
+        <w:rPr>
+          <w:noProof/>
+          <w:lang w:val="es-AR" w:eastAsia="es-AR"/>
+        </w:rPr>
+      </w:pPr>
+      <w:hyperlink w:anchor="_Toc132186271" w:history="1">
+        <w:r>
+          <w:rPr>
+            <w:rStyle w:val="Hipervnculo"/>
+            <w:noProof/>
+          </w:rPr>
+          <w:t>Carga de Tanque de Agua</w:t>
+        </w:r>
+        <w:r>
+          <w:rPr>
+            <w:noProof/>
+            <w:webHidden/>
+          </w:rPr>
+          <w:tab/>
+        </w:r>
+        <w:r>
+          <w:rPr>
+            <w:noProof/>
+            <w:webHidden/>
+          </w:rPr>
+          <w:fldChar w:fldCharType="begin"/>
+        </w:r>
+        <w:r>
+          <w:rPr>
+            <w:noProof/>
+            <w:webHidden/>
+          </w:rPr>
+          <w:instrText xml:space="preserve"> PAGEREF _Toc132186271 \h </w:instrText>
+        </w:r>
+        <w:r>
+          <w:rPr>
+            <w:noProof/>
+            <w:webHidden/>
+          </w:rPr>
+        </w:r>
+        <w:r>
+          <w:rPr>
+            <w:noProof/>
+            <w:webHidden/>
+          </w:rPr>
+          <w:fldChar w:fldCharType="separate"/>
+        </w:r>
+        <w:r>
+          <w:rPr>
+            <w:noProof/>
+            <w:webHidden/>
+          </w:rPr>
+          <w:t>23</w:t>
+        </w:r>
+        <w:r>
+          <w:rPr>
+            <w:noProof/>
+            <w:webHidden/>
+          </w:rPr>
+          <w:fldChar w:fldCharType="end"/>
+        </w:r>
+      </w:hyperlink>
+    </w:p>
+    <w:p>
+      <w:pPr>
+        <w:pStyle w:val="TDC2"/>
+        <w:tabs>
+          <w:tab w:val="right" w:leader="dot" w:pos="9016"/>
+        </w:tabs>
+        <w:rPr>
+          <w:noProof/>
+          <w:lang w:val="es-AR" w:eastAsia="es-AR"/>
+        </w:rPr>
+      </w:pPr>
+      <w:hyperlink w:anchor="_Toc132186272" w:history="1">
+        <w:r>
+          <w:rPr>
+            <w:rStyle w:val="Hipervnculo"/>
+            <w:noProof/>
+          </w:rPr>
+          <w:t>Cargas de Viento</w:t>
+        </w:r>
+        <w:r>
+          <w:rPr>
+            <w:noProof/>
+            <w:webHidden/>
+          </w:rPr>
+          <w:tab/>
+        </w:r>
+        <w:r>
+          <w:rPr>
+            <w:noProof/>
+            <w:webHidden/>
+          </w:rPr>
+          <w:fldChar w:fldCharType="begin"/>
+        </w:r>
+        <w:r>
+          <w:rPr>
+            <w:noProof/>
+            <w:webHidden/>
+          </w:rPr>
+          <w:instrText xml:space="preserve"> PAGEREF _Toc132186272 \h </w:instrText>
+        </w:r>
+        <w:r>
+          <w:rPr>
+            <w:noProof/>
+            <w:webHidden/>
+          </w:rPr>
+        </w:r>
+        <w:r>
+          <w:rPr>
+            <w:noProof/>
+            <w:webHidden/>
+          </w:rPr>
+          <w:fldChar w:fldCharType="separate"/>
+        </w:r>
+        <w:r>
+          <w:rPr>
+            <w:noProof/>
+            <w:webHidden/>
+          </w:rPr>
+          <w:t>24</w:t>
+        </w:r>
+        <w:r>
+          <w:rPr>
+            <w:noProof/>
+            <w:webHidden/>
+          </w:rPr>
+          <w:fldChar w:fldCharType="end"/>
+        </w:r>
+      </w:hyperlink>
+    </w:p>
+    <w:p>
+      <w:pPr>
         <w:ind w:firstLine="284"/>
         <w:rPr>
           <w:b/>
@@ -2661,7 +2661,7 @@
         <w:ind w:left="0" w:firstLine="284"/>
       </w:pPr>
       <w:bookmarkStart w:id="0" w:name="_Toc129942012"/>
-      <w:bookmarkStart w:id="1" w:name="_Toc132021113"/>
+      <w:bookmarkStart w:id="1" w:name="_Toc132186248"/>
       <w:r>
         <w:lastRenderedPageBreak/>
         <w:t>Introducción</w:t>
@@ -2745,7 +2745,7 @@
         <w:ind w:left="0" w:firstLine="284"/>
       </w:pPr>
       <w:bookmarkStart w:id="2" w:name="_Toc129942013"/>
-      <w:bookmarkStart w:id="3" w:name="_Toc132021114"/>
+      <w:bookmarkStart w:id="3" w:name="_Toc132186249"/>
       <w:r>
         <w:t>Objetivo</w:t>
       </w:r>
@@ -2780,7 +2780,7 @@
         <w:ind w:left="0" w:firstLine="284"/>
       </w:pPr>
       <w:bookmarkStart w:id="4" w:name="_Toc129942014"/>
-      <w:bookmarkStart w:id="5" w:name="_Toc132021115"/>
+      <w:bookmarkStart w:id="5" w:name="_Toc132186250"/>
       <w:r>
         <w:t>Normas y Reglamentos</w:t>
       </w:r>
@@ -2918,7 +2918,7 @@
         <w:ind w:left="0" w:firstLine="284"/>
       </w:pPr>
       <w:bookmarkStart w:id="6" w:name="_Toc129942015"/>
-      <w:bookmarkStart w:id="7" w:name="_Toc132021116"/>
+      <w:bookmarkStart w:id="7" w:name="_Toc132186251"/>
       <w:r>
         <w:t>Materiales</w:t>
       </w:r>
@@ -2933,19 +2933,11 @@
           <w:rFonts w:asciiTheme="minorHAnsi" w:hAnsiTheme="minorHAnsi"/>
         </w:rPr>
       </w:pPr>
-      <w:proofErr w:type="gramStart"/>
       <w:r>
         <w:rPr>
           <w:rFonts w:asciiTheme="minorHAnsi" w:hAnsiTheme="minorHAnsi"/>
         </w:rPr>
-        <w:t>Los materiales a utilizar</w:t>
-      </w:r>
-      <w:proofErr w:type="gramEnd"/>
-      <w:r>
-        <w:rPr>
-          <w:rFonts w:asciiTheme="minorHAnsi" w:hAnsiTheme="minorHAnsi"/>
-        </w:rPr>
-        <w:t xml:space="preserve"> son:</w:t>
+        <w:t>Los materiales a utilizar son:</w:t>
       </w:r>
     </w:p>
     <w:p>
@@ -3144,7 +3136,7 @@
         <w:ind w:left="0" w:firstLine="284"/>
       </w:pPr>
       <w:bookmarkStart w:id="8" w:name="_Toc129942016"/>
-      <w:bookmarkStart w:id="9" w:name="_Toc132021117"/>
+      <w:bookmarkStart w:id="9" w:name="_Toc132186252"/>
       <w:r>
         <w:t>Descripción de la Obra</w:t>
       </w:r>
@@ -3302,15 +3294,7 @@
         <w:t xml:space="preserve">En este caso se empleará mampostería de ladrillos comunes, la cual cumplirá con la función de cerramiento y la de soporte estructural. </w:t>
       </w:r>
       <w:r>
-        <w:t xml:space="preserve">Este sistema se fundará sobre una platea que, por su rigidez relativa </w:t>
-      </w:r>
-      <w:proofErr w:type="gramStart"/>
-      <w:r>
-        <w:t>en relación a</w:t>
-      </w:r>
-      <w:proofErr w:type="gramEnd"/>
-      <w:r>
-        <w:t xml:space="preserve"> los parámetros de suelo, se comporta como fundación flexible.</w:t>
+        <w:t>Este sistema se fundará sobre una platea que, por su rigidez relativa en relación a los parámetros de suelo, se comporta como fundación flexible.</w:t>
       </w:r>
     </w:p>
     <w:p>
@@ -3338,7 +3322,7 @@
         <w:ind w:left="0" w:firstLine="284"/>
       </w:pPr>
       <w:bookmarkStart w:id="10" w:name="_Toc129942017"/>
-      <w:bookmarkStart w:id="11" w:name="_Toc132021118"/>
+      <w:bookmarkStart w:id="11" w:name="_Toc132186253"/>
       <w:r>
         <w:lastRenderedPageBreak/>
         <w:t>Memoria de Cálculo</w:t>
@@ -3352,7 +3336,7 @@
         <w:ind w:left="0" w:firstLine="284"/>
       </w:pPr>
       <w:bookmarkStart w:id="12" w:name="_Toc129942018"/>
-      <w:bookmarkStart w:id="13" w:name="_Toc132021119"/>
+      <w:bookmarkStart w:id="13" w:name="_Toc132186254"/>
       <w:r>
         <w:t>Cubierta Metálica</w:t>
       </w:r>
@@ -3365,7 +3349,7 @@
         <w:ind w:left="0" w:firstLine="284"/>
       </w:pPr>
       <w:bookmarkStart w:id="14" w:name="_Toc129942019"/>
-      <w:bookmarkStart w:id="15" w:name="_Toc132021120"/>
+      <w:bookmarkStart w:id="15" w:name="_Toc132186255"/>
       <w:r>
         <w:t>Análisis de cargas</w:t>
       </w:r>
@@ -7333,7 +7317,7 @@
         <w:ind w:left="0" w:firstLine="284"/>
       </w:pPr>
       <w:bookmarkStart w:id="16" w:name="_Toc129942020"/>
-      <w:bookmarkStart w:id="17" w:name="_Toc132021121"/>
+      <w:bookmarkStart w:id="17" w:name="_Toc132186256"/>
       <w:r>
         <w:t>Dimensionado</w:t>
       </w:r>
@@ -8503,7 +8487,7 @@
         <w:ind w:left="0" w:firstLine="284"/>
       </w:pPr>
       <w:bookmarkStart w:id="24" w:name="_Toc129942021"/>
-      <w:bookmarkStart w:id="25" w:name="_Toc132021122"/>
+      <w:bookmarkStart w:id="25" w:name="_Toc132186257"/>
       <w:r>
         <w:t>Verificación deformada en Estado de Servicio</w:t>
       </w:r>
@@ -10368,7 +10352,7 @@
         <w:ind w:left="0" w:firstLine="284"/>
       </w:pPr>
       <w:bookmarkStart w:id="26" w:name="_Toc129942022"/>
-      <w:bookmarkStart w:id="27" w:name="_Toc132021123"/>
+      <w:bookmarkStart w:id="27" w:name="_Toc132186258"/>
       <w:r>
         <w:t>V</w:t>
       </w:r>
@@ -11597,7 +11581,7 @@
         <w:ind w:left="0" w:firstLine="284"/>
       </w:pPr>
       <w:bookmarkStart w:id="29" w:name="_Toc129942023"/>
-      <w:bookmarkStart w:id="30" w:name="_Toc132021124"/>
+      <w:bookmarkStart w:id="30" w:name="_Toc132186259"/>
       <w:r>
         <w:lastRenderedPageBreak/>
         <w:t xml:space="preserve">Verificación </w:t>
@@ -13060,7 +13044,7 @@
         <w:ind w:left="0" w:firstLine="284"/>
       </w:pPr>
       <w:bookmarkStart w:id="35" w:name="_Toc129942024"/>
-      <w:bookmarkStart w:id="36" w:name="_Toc132021125"/>
+      <w:bookmarkStart w:id="36" w:name="_Toc132186260"/>
       <w:r>
         <w:lastRenderedPageBreak/>
         <w:t>Viga tanque de reserva</w:t>
@@ -15489,7 +15473,7 @@
         <w:ind w:left="0" w:firstLine="284"/>
       </w:pPr>
       <w:bookmarkStart w:id="37" w:name="_Toc129942025"/>
-      <w:bookmarkStart w:id="38" w:name="_Toc132021126"/>
+      <w:bookmarkStart w:id="38" w:name="_Toc132186261"/>
       <w:r>
         <w:t>Ménsulas galería trasera</w:t>
       </w:r>
@@ -15504,7 +15488,7 @@
         <w:pStyle w:val="Ttulo3"/>
       </w:pPr>
       <w:bookmarkStart w:id="39" w:name="_Toc129942026"/>
-      <w:bookmarkStart w:id="40" w:name="_Toc132021127"/>
+      <w:bookmarkStart w:id="40" w:name="_Toc132186262"/>
       <w:r>
         <w:t>Ménsula M1</w:t>
       </w:r>
@@ -19113,7 +19097,7 @@
       <w:pPr>
         <w:pStyle w:val="Ttulo3"/>
       </w:pPr>
-      <w:bookmarkStart w:id="43" w:name="_Toc132021128"/>
+      <w:bookmarkStart w:id="43" w:name="_Toc132186263"/>
       <w:r>
         <w:lastRenderedPageBreak/>
         <w:t>Ménsula M2</w:t>
@@ -22662,20 +22646,31 @@
       <w:pPr>
         <w:pStyle w:val="Ttulo2"/>
       </w:pPr>
-      <w:bookmarkStart w:id="44" w:name="_Toc130204294"/>
-      <w:bookmarkStart w:id="45" w:name="_Toc132021129"/>
+      <w:bookmarkStart w:id="44" w:name="_Toc132186264"/>
       <w:r>
         <w:lastRenderedPageBreak/>
-        <w:t>Platea de fundación</w:t>
+        <w:t>Fundación</w:t>
       </w:r>
       <w:bookmarkEnd w:id="44"/>
+    </w:p>
+    <w:p>
+      <w:pPr>
+        <w:pStyle w:val="Ttulo3"/>
+      </w:pPr>
+      <w:bookmarkStart w:id="45" w:name="_Toc132186040"/>
+      <w:bookmarkStart w:id="46" w:name="_Toc132186265"/>
+      <w:bookmarkStart w:id="47" w:name="_Toc129942033"/>
+      <w:r>
+        <w:t>Dimensionado de platea</w:t>
+      </w:r>
       <w:bookmarkEnd w:id="45"/>
+      <w:bookmarkEnd w:id="46"/>
     </w:p>
     <w:p>
       <w:pPr>
         <w:ind w:firstLine="357"/>
       </w:pPr>
-      <w:bookmarkStart w:id="46" w:name="_Hlk131867710"/>
+      <w:bookmarkStart w:id="48" w:name="_Hlk131867710"/>
       <w:r>
         <w:t>La fundación consiste en una platea de 0,1</w:t>
       </w:r>
@@ -22809,18 +22804,6 @@
     </w:p>
     <w:p>
       <w:pPr>
-        <w:pStyle w:val="Ttulo3"/>
-      </w:pPr>
-      <w:bookmarkStart w:id="47" w:name="_Toc130204295"/>
-      <w:bookmarkStart w:id="48" w:name="_Toc132021130"/>
-      <w:r>
-        <w:t>Análisis de cargas</w:t>
-      </w:r>
-      <w:bookmarkEnd w:id="47"/>
-      <w:bookmarkEnd w:id="48"/>
-    </w:p>
-    <w:p>
-      <w:pPr>
         <w:ind w:firstLine="357"/>
       </w:pPr>
       <w:r>
@@ -22833,19 +22816,11 @@
           <w:rFonts w:eastAsiaTheme="minorEastAsia"/>
         </w:rPr>
       </w:pPr>
-      <w:proofErr w:type="gramStart"/>
       <w:r>
         <w:rPr>
           <w:rFonts w:eastAsiaTheme="minorEastAsia"/>
         </w:rPr>
-        <w:t>La carga a transmitir</w:t>
-      </w:r>
-      <w:proofErr w:type="gramEnd"/>
-      <w:r>
-        <w:rPr>
-          <w:rFonts w:eastAsiaTheme="minorEastAsia"/>
-        </w:rPr>
-        <w:t xml:space="preserve"> se estima a través de un análisis de cargas:</w:t>
+        <w:t>La carga a transmitir se estima a través de un análisis de cargas:</w:t>
       </w:r>
     </w:p>
     <w:p>
@@ -23290,18 +23265,22 @@
     </w:p>
     <w:p>
       <w:pPr>
-        <w:pStyle w:val="Ttulo3"/>
-      </w:pPr>
-      <w:bookmarkStart w:id="49" w:name="_Toc130204296"/>
-      <w:bookmarkStart w:id="50" w:name="_Toc132021131"/>
-      <w:r>
-        <w:t>D</w:t>
-      </w:r>
-      <w:bookmarkEnd w:id="49"/>
-      <w:r>
-        <w:t>eterminación del ancho de fundación</w:t>
-      </w:r>
-      <w:bookmarkEnd w:id="50"/>
+        <w:rPr>
+          <w:rFonts w:ascii="Cambria Math" w:hAnsi="Cambria Math"/>
+          <w:b/>
+          <w:bCs/>
+          <w:color w:val="4472C4" w:themeColor="accent1"/>
+        </w:rPr>
+      </w:pPr>
+      <w:r>
+        <w:rPr>
+          <w:rFonts w:ascii="Cambria Math" w:hAnsi="Cambria Math"/>
+          <w:b/>
+          <w:bCs/>
+          <w:color w:val="4472C4" w:themeColor="accent1"/>
+        </w:rPr>
+        <w:t>Ancho de fundación</w:t>
+      </w:r>
     </w:p>
     <w:p>
       <w:pPr>
@@ -23848,13 +23827,37 @@
     </w:p>
     <w:p>
       <w:pPr>
-        <w:pStyle w:val="Ttulo3"/>
-      </w:pPr>
-      <w:bookmarkStart w:id="51" w:name="_Toc132021132"/>
-      <w:r>
-        <w:t>Dimensionamiento a flexión</w:t>
-      </w:r>
-      <w:bookmarkEnd w:id="51"/>
+        <w:rPr>
+          <w:rFonts w:ascii="Cambria Math" w:hAnsi="Cambria Math"/>
+          <w:b/>
+          <w:bCs/>
+          <w:color w:val="4472C4" w:themeColor="accent1"/>
+        </w:rPr>
+      </w:pPr>
+      <w:bookmarkStart w:id="49" w:name="_Toc93568627"/>
+      <w:r>
+        <w:rPr>
+          <w:rFonts w:ascii="Cambria Math" w:hAnsi="Cambria Math"/>
+          <w:b/>
+          <w:bCs/>
+          <w:color w:val="4472C4" w:themeColor="accent1"/>
+        </w:rPr>
+        <w:t>Determinación de solicitaciones y armadura</w:t>
+      </w:r>
+      <w:bookmarkEnd w:id="49"/>
+    </w:p>
+    <w:p>
+      <w:pPr>
+        <w:rPr>
+          <w:rFonts w:eastAsiaTheme="minorEastAsia"/>
+        </w:rPr>
+      </w:pPr>
+      <w:r>
+        <w:rPr>
+          <w:rFonts w:eastAsiaTheme="minorEastAsia"/>
+        </w:rPr>
+        <w:t>La armadura correspondiente surge del siguiente diseño a flexión.</w:t>
+      </w:r>
     </w:p>
     <w:p>
       <w:pPr>
@@ -24017,19 +24020,19 @@
         <w:rPr>
           <w:rFonts w:eastAsiaTheme="minorEastAsia"/>
         </w:rPr>
-        <w:t>Recubrimiento:                    3,</w:t>
+        <w:t xml:space="preserve">Recubrimiento:                    </w:t>
       </w:r>
       <w:r>
         <w:rPr>
           <w:rFonts w:eastAsiaTheme="minorEastAsia"/>
         </w:rPr>
-        <w:t>0</w:t>
+        <w:t>3</w:t>
       </w:r>
       <w:r>
         <w:rPr>
           <w:rFonts w:eastAsiaTheme="minorEastAsia"/>
         </w:rPr>
-        <w:t>0 cm</w:t>
+        <w:t>,00 cm</w:t>
       </w:r>
     </w:p>
     <w:p>
@@ -24059,19 +24062,7 @@
         <w:rPr>
           <w:rFonts w:eastAsiaTheme="minorEastAsia"/>
         </w:rPr>
-        <w:t>,</w:t>
-      </w:r>
-      <w:r>
-        <w:rPr>
-          <w:rFonts w:eastAsiaTheme="minorEastAsia"/>
-        </w:rPr>
-        <w:t>0</w:t>
-      </w:r>
-      <w:r>
-        <w:rPr>
-          <w:rFonts w:eastAsiaTheme="minorEastAsia"/>
-        </w:rPr>
-        <w:t>0 cm</w:t>
+        <w:t>,00 cm</w:t>
       </w:r>
     </w:p>
     <w:p>
@@ -24170,7 +24161,7 @@
               <w:rFonts w:ascii="Cambria Math" w:hAnsi="Cambria Math"/>
               <w:lang w:val="es-ES"/>
             </w:rPr>
-            <m:t>=1,4 . 20,40 kN/m</m:t>
+            <m:t>=1,4 . 34,00 kN/m²</m:t>
           </m:r>
           <m:r>
             <w:rPr>
@@ -24217,7 +24208,7 @@
                           <w:rFonts w:ascii="Cambria Math" w:eastAsiaTheme="minorEastAsia" w:hAnsi="Cambria Math"/>
                           <w:lang w:val="es-ES"/>
                         </w:rPr>
-                        <m:t>0,60 m</m:t>
+                        <m:t>0,30 m</m:t>
                       </m:r>
                     </m:e>
                   </m:d>
@@ -24248,7 +24239,7 @@
               <w:rFonts w:ascii="Cambria Math" w:eastAsiaTheme="minorEastAsia" w:hAnsi="Cambria Math"/>
               <w:lang w:val="es-ES"/>
             </w:rPr>
-            <m:t>=5,14 kNm</m:t>
+            <m:t>=2,14 kNm/m</m:t>
           </m:r>
         </m:oMath>
       </m:oMathPara>
@@ -24363,7 +24354,7 @@
                 <w:rPr>
                   <w:rFonts w:ascii="Cambria Math" w:eastAsiaTheme="minorEastAsia" w:hAnsi="Cambria Math"/>
                 </w:rPr>
-                <m:t>5,14 kNm</m:t>
+                <m:t>2,14 kNm/m</m:t>
               </m:r>
             </m:num>
             <m:den>
@@ -24379,7 +24370,7 @@
             <w:rPr>
               <w:rFonts w:ascii="Cambria Math" w:eastAsiaTheme="minorEastAsia" w:hAnsi="Cambria Math"/>
             </w:rPr>
-            <m:t>=5,71 kNm</m:t>
+            <m:t>=2,38 kNm/m</m:t>
           </m:r>
         </m:oMath>
       </m:oMathPara>
@@ -24557,7 +24548,7 @@
                         <w:rPr>
                           <w:rFonts w:ascii="Cambria Math" w:eastAsiaTheme="minorEastAsia" w:hAnsi="Cambria Math"/>
                         </w:rPr>
-                        <m:t>0,00571 MNm</m:t>
+                        <m:t>0,00238 MNm/m</m:t>
                       </m:r>
                     </m:num>
                     <m:den>
@@ -24577,7 +24568,7 @@
             <w:rPr>
               <w:rFonts w:ascii="Cambria Math" w:eastAsiaTheme="minorEastAsia" w:hAnsi="Cambria Math"/>
             </w:rPr>
-            <m:t>=0,93</m:t>
+            <m:t>=1,43</m:t>
           </m:r>
         </m:oMath>
       </m:oMathPara>
@@ -24629,7 +24620,7 @@
             <w:rPr>
               <w:rFonts w:ascii="Cambria Math" w:eastAsiaTheme="minorEastAsia" w:hAnsi="Cambria Math"/>
             </w:rPr>
-            <m:t xml:space="preserve">=0,796 → </m:t>
+            <m:t xml:space="preserve">=1,089 → </m:t>
           </m:r>
           <m:sSub>
             <m:sSubPr>
@@ -24661,7 +24652,7 @@
             <w:rPr>
               <w:rFonts w:ascii="Cambria Math" w:eastAsiaTheme="minorEastAsia" w:hAnsi="Cambria Math"/>
             </w:rPr>
-            <m:t>=24,766 c</m:t>
+            <m:t>=24,30 c</m:t>
           </m:r>
           <m:sSup>
             <m:sSupPr>
@@ -24840,7 +24831,7 @@
                 <w:rPr>
                   <w:rFonts w:ascii="Cambria Math" w:eastAsiaTheme="minorEastAsia" w:hAnsi="Cambria Math"/>
                 </w:rPr>
-                <m:t>24,766 c</m:t>
+                <m:t>24,301 c</m:t>
               </m:r>
               <m:sSup>
                 <m:sSupPr>
@@ -24872,7 +24863,7 @@
                 <w:rPr>
                   <w:rFonts w:ascii="Cambria Math" w:eastAsiaTheme="minorEastAsia" w:hAnsi="Cambria Math"/>
                 </w:rPr>
-                <m:t>/MN . 0,00571 MNm</m:t>
+                <m:t>/MN . 0,00238 MNm</m:t>
               </m:r>
             </m:num>
             <m:den>
@@ -24888,7 +24879,7 @@
             <w:rPr>
               <w:rFonts w:ascii="Cambria Math" w:eastAsiaTheme="minorEastAsia" w:hAnsi="Cambria Math"/>
             </w:rPr>
-            <m:t>=2,02 c</m:t>
+            <m:t>=0,83 c</m:t>
           </m:r>
           <m:sSup>
             <m:sSupPr>
@@ -24942,60 +24933,7 @@
         <w:rPr>
           <w:rFonts w:eastAsiaTheme="minorEastAsia"/>
         </w:rPr>
-        <w:t xml:space="preserve">Se adopta malla electrosoldada Q221 </w:t>
-      </w:r>
-      <m:oMath>
-        <m:r>
-          <m:rPr>
-            <m:sty m:val="p"/>
-          </m:rPr>
-          <w:rPr>
-            <w:rFonts w:ascii="Cambria Math" w:eastAsiaTheme="minorEastAsia" w:hAnsi="Cambria Math"/>
-          </w:rPr>
-          <m:t xml:space="preserve">∅ </m:t>
-        </m:r>
-        <m:r>
-          <m:rPr>
-            <m:sty m:val="p"/>
-          </m:rPr>
-          <w:rPr>
-            <w:rFonts w:ascii="Cambria Math" w:eastAsiaTheme="minorEastAsia" w:hAnsi="Cambria Math"/>
-          </w:rPr>
-          <m:t>6,5</m:t>
-        </m:r>
-        <m:r>
-          <m:rPr>
-            <m:sty m:val="p"/>
-          </m:rPr>
-          <w:rPr>
-            <w:rFonts w:ascii="Cambria Math" w:eastAsiaTheme="minorEastAsia" w:hAnsi="Cambria Math"/>
-          </w:rPr>
-          <m:t xml:space="preserve"> mm </m:t>
-        </m:r>
-        <m:r>
-          <m:rPr>
-            <m:sty m:val="p"/>
-          </m:rPr>
-          <w:rPr>
-            <w:rFonts w:ascii="Cambria Math" w:eastAsiaTheme="minorEastAsia" w:hAnsi="Cambria Math" w:cs="Calibri"/>
-          </w:rPr>
-          <m:t>#</m:t>
-        </m:r>
-        <m:r>
-          <m:rPr>
-            <m:sty m:val="p"/>
-          </m:rPr>
-          <w:rPr>
-            <w:rFonts w:ascii="Cambria Math" w:eastAsiaTheme="minorEastAsia" w:hAnsi="Cambria Math"/>
-          </w:rPr>
-          <m:t>15 x 15</m:t>
-        </m:r>
-      </m:oMath>
-      <w:r>
-        <w:rPr>
-          <w:rFonts w:eastAsiaTheme="minorEastAsia"/>
-        </w:rPr>
-        <w:t xml:space="preserve">, o 2 Q188 </w:t>
+        <w:t xml:space="preserve">Se adopta malla electrosoldada Q188 </w:t>
       </w:r>
       <m:oMath>
         <m:r>
@@ -25030,7 +24968,7 @@
         <w:rPr>
           <w:rFonts w:eastAsiaTheme="minorEastAsia"/>
         </w:rPr>
-        <w:t xml:space="preserve"> con paso de 7,50 cm.</w:t>
+        <w:t xml:space="preserve"> cm.</w:t>
       </w:r>
     </w:p>
     <w:p>
@@ -25172,7 +25110,7 @@
               <w:rFonts w:ascii="Cambria Math" w:hAnsi="Cambria Math"/>
               <w:lang w:val="es-ES"/>
             </w:rPr>
-            <m:t>=1,4 . 10,20 kN/m</m:t>
+            <m:t>=1,4 . 22,67 kN/m²</m:t>
           </m:r>
           <m:r>
             <w:rPr>
@@ -25219,7 +25157,7 @@
                           <w:rFonts w:ascii="Cambria Math" w:eastAsiaTheme="minorEastAsia" w:hAnsi="Cambria Math"/>
                           <w:lang w:val="es-ES"/>
                         </w:rPr>
-                        <m:t>0,45 m</m:t>
+                        <m:t>0,225 m</m:t>
                       </m:r>
                     </m:e>
                   </m:d>
@@ -25250,7 +25188,7 @@
               <w:rFonts w:ascii="Cambria Math" w:eastAsiaTheme="minorEastAsia" w:hAnsi="Cambria Math"/>
               <w:lang w:val="es-ES"/>
             </w:rPr>
-            <m:t>=1,44 kNm</m:t>
+            <m:t>=0,80 kNm/m</m:t>
           </m:r>
         </m:oMath>
       </m:oMathPara>
@@ -25365,7 +25303,7 @@
                 <w:rPr>
                   <w:rFonts w:ascii="Cambria Math" w:eastAsiaTheme="minorEastAsia" w:hAnsi="Cambria Math"/>
                 </w:rPr>
-                <m:t>1,44 kNm</m:t>
+                <m:t>0,80 kNm/m</m:t>
               </m:r>
             </m:num>
             <m:den>
@@ -25381,7 +25319,7 @@
             <w:rPr>
               <w:rFonts w:ascii="Cambria Math" w:eastAsiaTheme="minorEastAsia" w:hAnsi="Cambria Math"/>
             </w:rPr>
-            <m:t>=1,6 kNm</m:t>
+            <m:t>=0,89 kNm/m</m:t>
           </m:r>
         </m:oMath>
       </m:oMathPara>
@@ -25559,7 +25497,7 @@
                         <w:rPr>
                           <w:rFonts w:ascii="Cambria Math" w:eastAsiaTheme="minorEastAsia" w:hAnsi="Cambria Math"/>
                         </w:rPr>
-                        <m:t>0,0016 MNm</m:t>
+                        <m:t>0,00089 MNm/m</m:t>
                       </m:r>
                     </m:num>
                     <m:den>
@@ -25579,7 +25517,7 @@
             <w:rPr>
               <w:rFonts w:ascii="Cambria Math" w:eastAsiaTheme="minorEastAsia" w:hAnsi="Cambria Math"/>
             </w:rPr>
-            <m:t>=1,75</m:t>
+            <m:t>=2,35</m:t>
           </m:r>
         </m:oMath>
       </m:oMathPara>
@@ -25874,7 +25812,7 @@
                 <w:rPr>
                   <w:rFonts w:ascii="Cambria Math" w:eastAsiaTheme="minorEastAsia" w:hAnsi="Cambria Math"/>
                 </w:rPr>
-                <m:t>/MN . 0,0016 MNm</m:t>
+                <m:t>/MN . 0,00089 MNm</m:t>
               </m:r>
             </m:num>
             <m:den>
@@ -25890,7 +25828,7 @@
             <w:rPr>
               <w:rFonts w:ascii="Cambria Math" w:eastAsiaTheme="minorEastAsia" w:hAnsi="Cambria Math"/>
             </w:rPr>
-            <m:t>=0,55 c</m:t>
+            <m:t>=0,31 c</m:t>
           </m:r>
           <m:sSup>
             <m:sSupPr>
@@ -26031,25 +25969,2773 @@
         <w:t xml:space="preserve"> en la parte superior de la platea, a efectos de absorber momentos negativos por expansión de la masa de suelo de fundación.</w:t>
       </w:r>
     </w:p>
-    <w:bookmarkEnd w:id="46"/>
-    <w:p>
-      <w:r>
+    <w:bookmarkEnd w:id="48"/>
+    <w:p/>
+    <w:p>
+      <w:pPr>
+        <w:pStyle w:val="Ttulo3"/>
+      </w:pPr>
+      <w:bookmarkStart w:id="50" w:name="_Toc132186041"/>
+      <w:bookmarkStart w:id="51" w:name="_Toc132186266"/>
+      <w:r>
+        <w:t>Dimensionado de pilotines de borde</w:t>
+      </w:r>
+      <w:bookmarkEnd w:id="50"/>
+      <w:bookmarkEnd w:id="51"/>
+    </w:p>
+    <w:p>
+      <w:pPr>
+        <w:ind w:firstLine="284"/>
+      </w:pPr>
+      <w:r>
+        <w:t>Además de la platea planteada en el apartado anterior, se proyecta un sistema de vigas de encadenados de 0,20 m x 0,30 m fundadas a -0,30 m del T.N. y pilotines de 0,20 cm de diámetro a una profundidad de -2,00 m del T.N. en uno de los extremos laterales de la misma para evitar excentricidades.</w:t>
+      </w:r>
+    </w:p>
+    <w:p>
+      <w:pPr>
+        <w:rPr>
+          <w:rFonts w:ascii="Cambria Math" w:hAnsi="Cambria Math"/>
+          <w:b/>
+          <w:bCs/>
+          <w:color w:val="4472C4" w:themeColor="accent1"/>
+        </w:rPr>
+      </w:pPr>
+      <w:bookmarkStart w:id="52" w:name="_Toc93578112"/>
+    </w:p>
+    <w:p>
+      <w:pPr>
+        <w:rPr>
+          <w:rFonts w:ascii="Cambria Math" w:hAnsi="Cambria Math"/>
+          <w:b/>
+          <w:bCs/>
+          <w:color w:val="4472C4" w:themeColor="accent1"/>
+        </w:rPr>
+      </w:pPr>
+      <w:bookmarkStart w:id="53" w:name="_Toc93578113"/>
+      <w:bookmarkEnd w:id="52"/>
+      <w:r>
+        <w:rPr>
+          <w:rFonts w:ascii="Cambria Math" w:hAnsi="Cambria Math"/>
+          <w:b/>
+          <w:bCs/>
+          <w:color w:val="4472C4" w:themeColor="accent1"/>
+        </w:rPr>
+        <w:lastRenderedPageBreak/>
+        <w:t>Determinación de carga resistente de pilotines</w:t>
+      </w:r>
+      <w:bookmarkEnd w:id="53"/>
+    </w:p>
+    <w:bookmarkStart w:id="54" w:name="_Hlk93482350"/>
+    <w:p>
+      <w:pPr>
+        <w:spacing w:after="0"/>
+      </w:pPr>
+      <m:oMathPara>
+        <m:oMathParaPr>
+          <m:jc m:val="left"/>
+        </m:oMathParaPr>
+        <m:oMath>
+          <m:sSub>
+            <m:sSubPr>
+              <m:ctrlPr>
+                <w:rPr>
+                  <w:rFonts w:ascii="Cambria Math" w:hAnsi="Cambria Math"/>
+                  <w:i/>
+                </w:rPr>
+              </m:ctrlPr>
+            </m:sSubPr>
+            <m:e>
+              <m:r>
+                <w:rPr>
+                  <w:rFonts w:ascii="Cambria Math" w:hAnsi="Cambria Math"/>
+                </w:rPr>
+                <m:t>σ</m:t>
+              </m:r>
+            </m:e>
+            <m:sub>
+              <m:r>
+                <w:rPr>
+                  <w:rFonts w:ascii="Cambria Math" w:hAnsi="Cambria Math"/>
+                </w:rPr>
+                <m:t>adm</m:t>
+              </m:r>
+            </m:sub>
+          </m:sSub>
+          <w:bookmarkEnd w:id="54"/>
+          <m:r>
+            <w:rPr>
+              <w:rFonts w:ascii="Cambria Math" w:hAnsi="Cambria Math"/>
+            </w:rPr>
+            <m:t xml:space="preserve">=200,00 </m:t>
+          </m:r>
+          <m:f>
+            <m:fPr>
+              <m:ctrlPr>
+                <w:rPr>
+                  <w:rFonts w:ascii="Cambria Math" w:hAnsi="Cambria Math"/>
+                  <w:i/>
+                </w:rPr>
+              </m:ctrlPr>
+            </m:fPr>
+            <m:num>
+              <m:r>
+                <w:rPr>
+                  <w:rFonts w:ascii="Cambria Math" w:hAnsi="Cambria Math"/>
+                </w:rPr>
+                <m:t>kN</m:t>
+              </m:r>
+            </m:num>
+            <m:den>
+              <m:r>
+                <w:rPr>
+                  <w:rFonts w:ascii="Cambria Math" w:hAnsi="Cambria Math"/>
+                </w:rPr>
+                <m:t>m²</m:t>
+              </m:r>
+            </m:den>
+          </m:f>
+        </m:oMath>
+      </m:oMathPara>
+    </w:p>
+    <w:p>
+      <w:pPr>
+        <w:spacing w:after="0"/>
+      </w:pPr>
+      <m:oMathPara>
+        <m:oMathParaPr>
+          <m:jc m:val="left"/>
+        </m:oMathParaPr>
+        <m:oMath>
+          <m:sSub>
+            <m:sSubPr>
+              <m:ctrlPr>
+                <w:rPr>
+                  <w:rFonts w:ascii="Cambria Math" w:hAnsi="Cambria Math"/>
+                  <w:i/>
+                </w:rPr>
+              </m:ctrlPr>
+            </m:sSubPr>
+            <m:e>
+              <m:r>
+                <w:rPr>
+                  <w:rFonts w:ascii="Cambria Math" w:hAnsi="Cambria Math"/>
+                </w:rPr>
+                <m:t>τ</m:t>
+              </m:r>
+            </m:e>
+            <m:sub>
+              <m:r>
+                <w:rPr>
+                  <w:rFonts w:ascii="Cambria Math" w:hAnsi="Cambria Math"/>
+                </w:rPr>
+                <m:t>adm</m:t>
+              </m:r>
+            </m:sub>
+          </m:sSub>
+          <m:r>
+            <w:rPr>
+              <w:rFonts w:ascii="Cambria Math" w:hAnsi="Cambria Math"/>
+            </w:rPr>
+            <m:t xml:space="preserve">=20,00 </m:t>
+          </m:r>
+          <m:f>
+            <m:fPr>
+              <m:ctrlPr>
+                <w:rPr>
+                  <w:rFonts w:ascii="Cambria Math" w:hAnsi="Cambria Math"/>
+                  <w:i/>
+                </w:rPr>
+              </m:ctrlPr>
+            </m:fPr>
+            <m:num>
+              <m:r>
+                <w:rPr>
+                  <w:rFonts w:ascii="Cambria Math" w:hAnsi="Cambria Math"/>
+                </w:rPr>
+                <m:t>kN</m:t>
+              </m:r>
+            </m:num>
+            <m:den>
+              <m:sSup>
+                <m:sSupPr>
+                  <m:ctrlPr>
+                    <w:rPr>
+                      <w:rFonts w:ascii="Cambria Math" w:hAnsi="Cambria Math"/>
+                      <w:i/>
+                    </w:rPr>
+                  </m:ctrlPr>
+                </m:sSupPr>
+                <m:e>
+                  <m:r>
+                    <w:rPr>
+                      <w:rFonts w:ascii="Cambria Math" w:hAnsi="Cambria Math"/>
+                    </w:rPr>
+                    <m:t>m</m:t>
+                  </m:r>
+                </m:e>
+                <m:sup>
+                  <m:r>
+                    <w:rPr>
+                      <w:rFonts w:ascii="Cambria Math" w:hAnsi="Cambria Math"/>
+                    </w:rPr>
+                    <m:t>2</m:t>
+                  </m:r>
+                </m:sup>
+              </m:sSup>
+            </m:den>
+          </m:f>
+        </m:oMath>
+      </m:oMathPara>
+    </w:p>
+    <w:p>
+      <w:pPr>
+        <w:spacing w:after="0"/>
+      </w:pPr>
+    </w:p>
+    <w:p>
+      <w:r>
+        <w:t>Se adopta una sección circular del elemento de 0,20 m de diámetro.</w:t>
+      </w:r>
+    </w:p>
+    <w:p>
+      <m:oMathPara>
+        <m:oMathParaPr>
+          <m:jc m:val="left"/>
+        </m:oMathParaPr>
+        <m:oMath>
+          <m:r>
+            <w:rPr>
+              <w:rFonts w:ascii="Cambria Math" w:hAnsi="Cambria Math"/>
+            </w:rPr>
+            <m:t>d=0,20 m</m:t>
+          </m:r>
+        </m:oMath>
+      </m:oMathPara>
+    </w:p>
+    <w:p>
+      <w:pPr>
+        <w:rPr>
+          <w:rFonts w:eastAsiaTheme="minorEastAsia"/>
+        </w:rPr>
+      </w:pPr>
+      <m:oMathPara>
+        <m:oMathParaPr>
+          <m:jc m:val="left"/>
+        </m:oMathParaPr>
+        <m:oMath>
+          <m:r>
+            <w:rPr>
+              <w:rFonts w:ascii="Cambria Math" w:hAnsi="Cambria Math"/>
+            </w:rPr>
+            <m:t>Ω=</m:t>
+          </m:r>
+          <m:f>
+            <m:fPr>
+              <m:ctrlPr>
+                <w:rPr>
+                  <w:rFonts w:ascii="Cambria Math" w:hAnsi="Cambria Math"/>
+                  <w:i/>
+                  <w:iCs/>
+                </w:rPr>
+              </m:ctrlPr>
+            </m:fPr>
+            <m:num>
+              <m:r>
+                <w:rPr>
+                  <w:rFonts w:ascii="Cambria Math" w:hAnsi="Cambria Math"/>
+                </w:rPr>
+                <m:t xml:space="preserve">π . </m:t>
+              </m:r>
+              <m:sSup>
+                <m:sSupPr>
+                  <m:ctrlPr>
+                    <w:rPr>
+                      <w:rFonts w:ascii="Cambria Math" w:hAnsi="Cambria Math"/>
+                      <w:i/>
+                      <w:iCs/>
+                    </w:rPr>
+                  </m:ctrlPr>
+                </m:sSupPr>
+                <m:e>
+                  <m:r>
+                    <w:rPr>
+                      <w:rFonts w:ascii="Cambria Math" w:hAnsi="Cambria Math"/>
+                    </w:rPr>
+                    <m:t>d</m:t>
+                  </m:r>
+                </m:e>
+                <m:sup>
+                  <m:r>
+                    <w:rPr>
+                      <w:rFonts w:ascii="Cambria Math" w:hAnsi="Cambria Math"/>
+                    </w:rPr>
+                    <m:t>2</m:t>
+                  </m:r>
+                </m:sup>
+              </m:sSup>
+            </m:num>
+            <m:den>
+              <m:r>
+                <w:rPr>
+                  <w:rFonts w:ascii="Cambria Math" w:hAnsi="Cambria Math"/>
+                </w:rPr>
+                <m:t>4</m:t>
+              </m:r>
+            </m:den>
+          </m:f>
+          <m:r>
+            <w:rPr>
+              <w:rFonts w:ascii="Cambria Math" w:hAnsi="Cambria Math"/>
+            </w:rPr>
+            <m:t>=</m:t>
+          </m:r>
+          <m:f>
+            <m:fPr>
+              <m:ctrlPr>
+                <w:rPr>
+                  <w:rFonts w:ascii="Cambria Math" w:hAnsi="Cambria Math"/>
+                  <w:i/>
+                  <w:iCs/>
+                </w:rPr>
+              </m:ctrlPr>
+            </m:fPr>
+            <m:num>
+              <m:r>
+                <w:rPr>
+                  <w:rFonts w:ascii="Cambria Math" w:hAnsi="Cambria Math"/>
+                </w:rPr>
+                <m:t xml:space="preserve">π . </m:t>
+              </m:r>
+              <m:sSup>
+                <m:sSupPr>
+                  <m:ctrlPr>
+                    <w:rPr>
+                      <w:rFonts w:ascii="Cambria Math" w:hAnsi="Cambria Math"/>
+                      <w:i/>
+                      <w:iCs/>
+                    </w:rPr>
+                  </m:ctrlPr>
+                </m:sSupPr>
+                <m:e>
+                  <m:r>
+                    <w:rPr>
+                      <w:rFonts w:ascii="Cambria Math" w:hAnsi="Cambria Math"/>
+                    </w:rPr>
+                    <m:t>(0,20 m)</m:t>
+                  </m:r>
+                </m:e>
+                <m:sup>
+                  <m:r>
+                    <w:rPr>
+                      <w:rFonts w:ascii="Cambria Math" w:hAnsi="Cambria Math"/>
+                    </w:rPr>
+                    <m:t>2</m:t>
+                  </m:r>
+                </m:sup>
+              </m:sSup>
+            </m:num>
+            <m:den>
+              <m:r>
+                <w:rPr>
+                  <w:rFonts w:ascii="Cambria Math" w:hAnsi="Cambria Math"/>
+                </w:rPr>
+                <m:t>4</m:t>
+              </m:r>
+            </m:den>
+          </m:f>
+          <m:r>
+            <w:rPr>
+              <w:rFonts w:ascii="Cambria Math" w:hAnsi="Cambria Math"/>
+            </w:rPr>
+            <m:t>=0,031 m²</m:t>
+          </m:r>
+        </m:oMath>
+      </m:oMathPara>
+    </w:p>
+    <w:p>
+      <w:pPr>
+        <w:rPr>
+          <w:iCs/>
+        </w:rPr>
+      </w:pPr>
+    </w:p>
+    <w:p>
+      <w:pPr>
+        <w:rPr>
+          <w:iCs/>
+        </w:rPr>
+      </w:pPr>
+      <w:r>
+        <w:rPr>
+          <w:iCs/>
+        </w:rPr>
+        <w:t xml:space="preserve">Siendo la resistencia de punta </w:t>
+      </w:r>
+    </w:p>
+    <w:p>
+      <w:pPr>
+        <w:rPr>
+          <w:shd w:val="clear" w:color="auto" w:fill="FFFFCC"/>
+        </w:rPr>
+      </w:pPr>
+      <m:oMathPara>
+        <m:oMathParaPr>
+          <m:jc m:val="center"/>
+        </m:oMathParaPr>
+        <m:oMath>
+          <m:sSub>
+            <m:sSubPr>
+              <m:ctrlPr>
+                <w:rPr>
+                  <w:rFonts w:ascii="Cambria Math" w:hAnsi="Cambria Math"/>
+                  <w:i/>
+                </w:rPr>
+              </m:ctrlPr>
+            </m:sSubPr>
+            <m:e>
+              <m:r>
+                <w:rPr>
+                  <w:rFonts w:ascii="Cambria Math" w:hAnsi="Cambria Math"/>
+                </w:rPr>
+                <m:t>R</m:t>
+              </m:r>
+            </m:e>
+            <m:sub>
+              <m:r>
+                <w:rPr>
+                  <w:rFonts w:ascii="Cambria Math" w:hAnsi="Cambria Math"/>
+                </w:rPr>
+                <m:t>p</m:t>
+              </m:r>
+            </m:sub>
+          </m:sSub>
+          <m:r>
+            <w:rPr>
+              <w:rFonts w:ascii="Cambria Math" w:hAnsi="Cambria Math"/>
+            </w:rPr>
+            <m:t xml:space="preserve">= </m:t>
+          </m:r>
+          <m:sSub>
+            <m:sSubPr>
+              <m:ctrlPr>
+                <w:rPr>
+                  <w:rFonts w:ascii="Cambria Math" w:hAnsi="Cambria Math"/>
+                  <w:i/>
+                </w:rPr>
+              </m:ctrlPr>
+            </m:sSubPr>
+            <m:e>
+              <m:r>
+                <w:rPr>
+                  <w:rFonts w:ascii="Cambria Math" w:hAnsi="Cambria Math"/>
+                </w:rPr>
+                <m:t>σ</m:t>
+              </m:r>
+            </m:e>
+            <m:sub>
+              <m:r>
+                <w:rPr>
+                  <w:rFonts w:ascii="Cambria Math" w:hAnsi="Cambria Math"/>
+                </w:rPr>
+                <m:t>adm</m:t>
+              </m:r>
+            </m:sub>
+          </m:sSub>
+          <m:r>
+            <w:rPr>
+              <w:rFonts w:ascii="Cambria Math" w:hAnsi="Cambria Math"/>
+            </w:rPr>
+            <m:t xml:space="preserve"> . </m:t>
+          </m:r>
+          <m:r>
+            <m:rPr>
+              <m:sty m:val="p"/>
+            </m:rPr>
+            <w:rPr>
+              <w:rFonts w:ascii="Cambria Math" w:hAnsi="Cambria Math"/>
+            </w:rPr>
+            <m:t>Ω</m:t>
+          </m:r>
+          <m:r>
+            <w:rPr>
+              <w:rFonts w:ascii="Cambria Math" w:hAnsi="Cambria Math"/>
+            </w:rPr>
+            <m:t xml:space="preserve">= 200,00 kN/m² . 0,031 </m:t>
+          </m:r>
+          <m:sSup>
+            <m:sSupPr>
+              <m:ctrlPr>
+                <w:rPr>
+                  <w:rFonts w:ascii="Cambria Math" w:hAnsi="Cambria Math"/>
+                  <w:i/>
+                </w:rPr>
+              </m:ctrlPr>
+            </m:sSupPr>
+            <m:e>
+              <m:r>
+                <w:rPr>
+                  <w:rFonts w:ascii="Cambria Math" w:hAnsi="Cambria Math"/>
+                </w:rPr>
+                <m:t>m</m:t>
+              </m:r>
+            </m:e>
+            <m:sup>
+              <m:r>
+                <w:rPr>
+                  <w:rFonts w:ascii="Cambria Math" w:hAnsi="Cambria Math"/>
+                </w:rPr>
+                <m:t>2</m:t>
+              </m:r>
+            </m:sup>
+          </m:sSup>
+          <m:r>
+            <w:rPr>
+              <w:rFonts w:ascii="Cambria Math" w:hAnsi="Cambria Math"/>
+            </w:rPr>
+            <m:t>= 6,20 kN</m:t>
+          </m:r>
+        </m:oMath>
+      </m:oMathPara>
+    </w:p>
+    <w:p>
+      <w:pPr>
+        <w:spacing w:after="0"/>
+      </w:pPr>
+      <w:r>
+        <w:t>Los pilotines soportarán por punta el esfuerzo obtenido en la ecuación anterior, puesto que lo que resta de carga axial, deberá ser soportada por el fuste del elemento.</w:t>
+      </w:r>
+    </w:p>
+    <w:p>
+      <w:pPr>
+        <w:spacing w:after="0"/>
+      </w:pPr>
+    </w:p>
+    <w:p>
+      <w:pPr>
+        <w:spacing w:after="0"/>
+      </w:pPr>
+      <w:r>
+        <w:t>La longitud útil de los pilotines es de 1,70 m.</w:t>
+      </w:r>
+    </w:p>
+    <w:p>
+      <w:pPr>
+        <w:spacing w:after="0"/>
+      </w:pPr>
+    </w:p>
+    <w:p>
+      <w:pPr>
+        <w:spacing w:after="0"/>
+      </w:pPr>
+      <w:r>
+        <w:t>Siendo la resistencia por fuste</w:t>
+      </w:r>
+    </w:p>
+    <w:p>
+      <w:pPr>
+        <w:jc w:val="center"/>
+      </w:pPr>
+      <m:oMathPara>
+        <m:oMath>
+          <m:sSub>
+            <m:sSubPr>
+              <m:ctrlPr>
+                <w:rPr>
+                  <w:rFonts w:ascii="Cambria Math" w:hAnsi="Cambria Math"/>
+                  <w:i/>
+                </w:rPr>
+              </m:ctrlPr>
+            </m:sSubPr>
+            <m:e>
+              <m:r>
+                <w:rPr>
+                  <w:rFonts w:ascii="Cambria Math" w:hAnsi="Cambria Math"/>
+                </w:rPr>
+                <m:t>R</m:t>
+              </m:r>
+            </m:e>
+            <m:sub>
+              <m:r>
+                <w:rPr>
+                  <w:rFonts w:ascii="Cambria Math" w:hAnsi="Cambria Math"/>
+                </w:rPr>
+                <m:t>f</m:t>
+              </m:r>
+            </m:sub>
+          </m:sSub>
+          <m:r>
+            <w:rPr>
+              <w:rFonts w:ascii="Cambria Math" w:hAnsi="Cambria Math"/>
+            </w:rPr>
+            <m:t>=</m:t>
+          </m:r>
+          <m:sSub>
+            <m:sSubPr>
+              <m:ctrlPr>
+                <w:rPr>
+                  <w:rFonts w:ascii="Cambria Math" w:hAnsi="Cambria Math"/>
+                  <w:i/>
+                </w:rPr>
+              </m:ctrlPr>
+            </m:sSubPr>
+            <m:e>
+              <m:r>
+                <w:rPr>
+                  <w:rFonts w:ascii="Cambria Math" w:hAnsi="Cambria Math"/>
+                </w:rPr>
+                <m:t>τ</m:t>
+              </m:r>
+            </m:e>
+            <m:sub>
+              <m:r>
+                <w:rPr>
+                  <w:rFonts w:ascii="Cambria Math" w:hAnsi="Cambria Math"/>
+                </w:rPr>
+                <m:t>adm</m:t>
+              </m:r>
+            </m:sub>
+          </m:sSub>
+          <m:r>
+            <w:rPr>
+              <w:rFonts w:ascii="Cambria Math" w:hAnsi="Cambria Math"/>
+            </w:rPr>
+            <m:t xml:space="preserve"> . π . d . H=20 kN/m² . π . 0,20 m . 1,70 m=21,36 kN </m:t>
+          </m:r>
+        </m:oMath>
+      </m:oMathPara>
+    </w:p>
+    <w:p>
+      <w:r>
+        <w:t>La resistencia total por pilotín resulta</w:t>
+      </w:r>
+    </w:p>
+    <w:p>
+      <m:oMathPara>
+        <m:oMath>
+          <m:sSub>
+            <m:sSubPr>
+              <m:ctrlPr>
+                <w:rPr>
+                  <w:rFonts w:ascii="Cambria Math" w:hAnsi="Cambria Math"/>
+                  <w:i/>
+                </w:rPr>
+              </m:ctrlPr>
+            </m:sSubPr>
+            <m:e>
+              <m:r>
+                <w:rPr>
+                  <w:rFonts w:ascii="Cambria Math" w:hAnsi="Cambria Math"/>
+                </w:rPr>
+                <m:t>R</m:t>
+              </m:r>
+            </m:e>
+            <m:sub>
+              <m:r>
+                <w:rPr>
+                  <w:rFonts w:ascii="Cambria Math" w:hAnsi="Cambria Math"/>
+                </w:rPr>
+                <m:t>p</m:t>
+              </m:r>
+            </m:sub>
+          </m:sSub>
+          <m:r>
+            <w:rPr>
+              <w:rFonts w:ascii="Cambria Math" w:hAnsi="Cambria Math"/>
+            </w:rPr>
+            <m:t xml:space="preserve"> + </m:t>
+          </m:r>
+          <m:sSub>
+            <m:sSubPr>
+              <m:ctrlPr>
+                <w:rPr>
+                  <w:rFonts w:ascii="Cambria Math" w:hAnsi="Cambria Math"/>
+                  <w:i/>
+                </w:rPr>
+              </m:ctrlPr>
+            </m:sSubPr>
+            <m:e>
+              <m:r>
+                <w:rPr>
+                  <w:rFonts w:ascii="Cambria Math" w:hAnsi="Cambria Math"/>
+                </w:rPr>
+                <m:t>R</m:t>
+              </m:r>
+            </m:e>
+            <m:sub>
+              <m:r>
+                <w:rPr>
+                  <w:rFonts w:ascii="Cambria Math" w:hAnsi="Cambria Math"/>
+                </w:rPr>
+                <m:t>f</m:t>
+              </m:r>
+            </m:sub>
+          </m:sSub>
+          <m:r>
+            <w:rPr>
+              <w:rFonts w:ascii="Cambria Math" w:hAnsi="Cambria Math"/>
+            </w:rPr>
+            <m:t>=27,56 kN</m:t>
+          </m:r>
+        </m:oMath>
+      </m:oMathPara>
+    </w:p>
+    <w:p>
+      <w:r>
+        <w:t>Considerando una separación máxima de elementos de 1,24 m</w:t>
+      </w:r>
+    </w:p>
+    <w:p>
+      <m:oMathPara>
+        <m:oMath>
+          <m:r>
+            <w:rPr>
+              <w:rFonts w:ascii="Cambria Math" w:hAnsi="Cambria Math"/>
+            </w:rPr>
+            <m:t>R=</m:t>
+          </m:r>
+          <m:f>
+            <m:fPr>
+              <m:ctrlPr>
+                <w:rPr>
+                  <w:rFonts w:ascii="Cambria Math" w:hAnsi="Cambria Math"/>
+                  <w:i/>
+                </w:rPr>
+              </m:ctrlPr>
+            </m:fPr>
+            <m:num>
+              <m:r>
+                <w:rPr>
+                  <w:rFonts w:ascii="Cambria Math" w:hAnsi="Cambria Math"/>
+                </w:rPr>
+                <m:t>27,56 kN</m:t>
+              </m:r>
+            </m:num>
+            <m:den>
+              <m:r>
+                <w:rPr>
+                  <w:rFonts w:ascii="Cambria Math" w:hAnsi="Cambria Math"/>
+                </w:rPr>
+                <m:t>1,24 m</m:t>
+              </m:r>
+            </m:den>
+          </m:f>
+          <m:r>
+            <w:rPr>
+              <w:rFonts w:ascii="Cambria Math" w:hAnsi="Cambria Math"/>
+            </w:rPr>
+            <m:t xml:space="preserve">= 22,22 kN/m </m:t>
+          </m:r>
+        </m:oMath>
+      </m:oMathPara>
+    </w:p>
+    <w:p>
+      <w:pPr>
+        <w:rPr>
+          <w:rFonts w:eastAsiaTheme="minorEastAsia" w:cs="Cambria Math"/>
+        </w:rPr>
+      </w:pPr>
+      <w:r>
+        <w:rPr>
+          <w:rFonts w:eastAsiaTheme="minorEastAsia"/>
+        </w:rPr>
+        <w:t>Se adopta armadura longitudinal de Acero ADN</w:t>
+      </w:r>
+      <w:r>
+        <w:rPr>
+          <w:rFonts w:eastAsiaTheme="minorEastAsia"/>
+        </w:rPr>
+        <w:t xml:space="preserve"> </w:t>
+      </w:r>
+      <w:r>
+        <w:rPr>
+          <w:rFonts w:eastAsiaTheme="minorEastAsia"/>
+        </w:rPr>
+        <w:t>420</w:t>
+      </w:r>
+      <w:r>
+        <w:rPr>
+          <w:rFonts w:eastAsiaTheme="minorEastAsia"/>
+        </w:rPr>
+        <w:t xml:space="preserve"> -</w:t>
+      </w:r>
+      <w:r>
+        <w:rPr>
+          <w:rFonts w:eastAsiaTheme="minorEastAsia"/>
+        </w:rPr>
+        <w:t xml:space="preserve"> </w:t>
+      </w:r>
+      <w:r>
+        <w:rPr>
+          <w:rFonts w:eastAsiaTheme="minorEastAsia"/>
+        </w:rPr>
+        <w:t>1</w:t>
+      </w:r>
+      <w:r>
+        <w:rPr>
+          <w:rFonts w:eastAsiaTheme="minorEastAsia"/>
+        </w:rPr>
+        <w:t xml:space="preserve"> </w:t>
+      </w:r>
+      <w:r>
+        <w:rPr>
+          <w:rFonts w:ascii="Cambria Math" w:eastAsiaTheme="minorEastAsia" w:hAnsi="Cambria Math" w:cs="Cambria Math"/>
+        </w:rPr>
+        <w:t>∅</w:t>
+      </w:r>
+      <w:r>
+        <w:rPr>
+          <w:rFonts w:eastAsiaTheme="minorEastAsia" w:cs="Cambria Math"/>
+        </w:rPr>
+        <w:t xml:space="preserve"> </w:t>
+      </w:r>
+      <w:r>
+        <w:rPr>
+          <w:rFonts w:eastAsiaTheme="minorEastAsia" w:cs="Cambria Math"/>
+        </w:rPr>
+        <w:t>8 en “U” vinculada a las vigas de encadenado.</w:t>
+      </w:r>
+    </w:p>
+    <w:p>
+      <w:pPr>
+        <w:rPr>
+          <w:rFonts w:eastAsiaTheme="minorEastAsia" w:cs="Cambria Math"/>
+        </w:rPr>
+      </w:pPr>
+    </w:p>
+    <w:p>
+      <w:pPr>
+        <w:pStyle w:val="Ttulo3"/>
+      </w:pPr>
+      <w:bookmarkStart w:id="55" w:name="_Toc132186042"/>
+      <w:bookmarkStart w:id="56" w:name="_Toc132186267"/>
+      <w:r>
+        <w:t>Dimensionado de vigas de encadenado</w:t>
+      </w:r>
+      <w:bookmarkEnd w:id="55"/>
+      <w:bookmarkEnd w:id="56"/>
+    </w:p>
+    <w:p>
+      <w:pPr>
+        <w:rPr>
+          <w:rFonts w:eastAsiaTheme="minorEastAsia"/>
+        </w:rPr>
+      </w:pPr>
+      <w:r>
+        <w:rPr>
+          <w:rFonts w:eastAsiaTheme="minorEastAsia"/>
+        </w:rPr>
+        <w:t>La armadura correspondiente surge del siguiente diseño a flexión y corte</w:t>
+      </w:r>
+    </w:p>
+    <w:p>
+      <w:pPr>
+        <w:rPr>
+          <w:rFonts w:eastAsiaTheme="minorEastAsia"/>
+        </w:rPr>
+      </w:pPr>
+      <w:r>
+        <w:rPr>
+          <w:rFonts w:eastAsiaTheme="minorEastAsia"/>
+        </w:rPr>
+        <w:t>Se adopta:</w:t>
+      </w:r>
+    </w:p>
+    <w:p>
+      <w:pPr>
+        <w:pStyle w:val="Prrafodelista"/>
+        <w:numPr>
+          <w:ilvl w:val="0"/>
+          <w:numId w:val="11"/>
+        </w:numPr>
+        <w:rPr>
+          <w:rFonts w:eastAsiaTheme="minorEastAsia"/>
+        </w:rPr>
+      </w:pPr>
+      <w:r>
+        <w:rPr>
+          <w:rFonts w:eastAsiaTheme="minorEastAsia"/>
+        </w:rPr>
+        <w:t>Hormigón</w:t>
+      </w:r>
+      <w:r>
+        <w:rPr>
+          <w:rFonts w:eastAsiaTheme="minorEastAsia"/>
+        </w:rPr>
+        <w:tab/>
+      </w:r>
+      <w:r>
+        <w:rPr>
+          <w:rFonts w:eastAsiaTheme="minorEastAsia"/>
+        </w:rPr>
+        <w:tab/>
+        <w:t>H - 25</w:t>
+      </w:r>
+    </w:p>
+    <w:p>
+      <w:pPr>
+        <w:pStyle w:val="Prrafodelista"/>
+        <w:numPr>
+          <w:ilvl w:val="0"/>
+          <w:numId w:val="11"/>
+        </w:numPr>
+        <w:rPr>
+          <w:rFonts w:eastAsiaTheme="minorEastAsia"/>
+        </w:rPr>
+      </w:pPr>
+      <w:r>
+        <w:rPr>
+          <w:rFonts w:eastAsiaTheme="minorEastAsia"/>
+        </w:rPr>
+        <w:t>Acero</w:t>
+      </w:r>
+      <w:r>
+        <w:rPr>
+          <w:rFonts w:eastAsiaTheme="minorEastAsia"/>
+        </w:rPr>
+        <w:tab/>
+      </w:r>
+      <w:r>
+        <w:rPr>
+          <w:rFonts w:eastAsiaTheme="minorEastAsia"/>
+        </w:rPr>
+        <w:tab/>
+      </w:r>
+      <w:r>
+        <w:rPr>
+          <w:rFonts w:eastAsiaTheme="minorEastAsia"/>
+        </w:rPr>
+        <w:tab/>
+        <w:t>ADN 420</w:t>
+      </w:r>
+    </w:p>
+    <w:p>
+      <w:pPr>
+        <w:rPr>
+          <w:rFonts w:ascii="Cambria Math" w:hAnsi="Cambria Math"/>
+          <w:b/>
+          <w:bCs/>
+          <w:color w:val="4472C4" w:themeColor="accent1"/>
+        </w:rPr>
+      </w:pPr>
+      <w:r>
+        <w:rPr>
+          <w:rFonts w:ascii="Cambria Math" w:hAnsi="Cambria Math"/>
+          <w:b/>
+          <w:bCs/>
+          <w:color w:val="4472C4" w:themeColor="accent1"/>
+        </w:rPr>
         <w:br w:type="page"/>
       </w:r>
+      <w:bookmarkStart w:id="57" w:name="_Toc93578114"/>
+      <w:r>
+        <w:rPr>
+          <w:rFonts w:ascii="Cambria Math" w:hAnsi="Cambria Math"/>
+          <w:b/>
+          <w:bCs/>
+          <w:color w:val="4472C4" w:themeColor="accent1"/>
+        </w:rPr>
+        <w:lastRenderedPageBreak/>
+        <w:t>Verificación de tensiones en el terreno de vigas de encadenado</w:t>
+      </w:r>
+      <w:bookmarkEnd w:id="57"/>
+    </w:p>
+    <w:p>
+      <w:pPr>
+        <w:ind w:firstLine="708"/>
+      </w:pPr>
+      <w:r>
+        <w:t xml:space="preserve">Del análisis de cargas realizado con anterioridad, la carga resistente de los pilotines y la tensión del suelo admisible, se verifican las tensiones transmitidas al terreno. </w:t>
+      </w:r>
+    </w:p>
+    <w:p>
+      <w:pPr>
+        <w:rPr>
+          <w:rFonts w:eastAsiaTheme="minorEastAsia"/>
+          <w:lang w:val="es-ES"/>
+        </w:rPr>
+      </w:pPr>
+      <m:oMathPara>
+        <m:oMath>
+          <m:sSub>
+            <m:sSubPr>
+              <m:ctrlPr>
+                <w:rPr>
+                  <w:rFonts w:ascii="Cambria Math" w:hAnsi="Cambria Math"/>
+                  <w:lang w:val="es-ES"/>
+                </w:rPr>
+              </m:ctrlPr>
+            </m:sSubPr>
+            <m:e>
+              <m:r>
+                <m:rPr>
+                  <m:sty m:val="p"/>
+                </m:rPr>
+                <w:rPr>
+                  <w:rFonts w:ascii="Cambria Math" w:hAnsi="Cambria Math"/>
+                </w:rPr>
+                <m:t>σ</m:t>
+              </m:r>
+            </m:e>
+            <m:sub>
+              <m:r>
+                <w:rPr>
+                  <w:rFonts w:ascii="Cambria Math" w:hAnsi="Cambria Math"/>
+                </w:rPr>
+                <m:t>adm</m:t>
+              </m:r>
+            </m:sub>
+          </m:sSub>
+          <m:r>
+            <m:rPr>
+              <m:sty m:val="p"/>
+            </m:rPr>
+            <w:rPr>
+              <w:rFonts w:ascii="Cambria Math" w:hAnsi="Cambria Math"/>
+            </w:rPr>
+            <m:t>=50,00</m:t>
+          </m:r>
+          <m:r>
+            <w:rPr>
+              <w:rFonts w:ascii="Cambria Math" w:hAnsi="Cambria Math"/>
+              <w:lang w:val="es-ES"/>
+            </w:rPr>
+            <m:t xml:space="preserve"> kN/m²</m:t>
+          </m:r>
+        </m:oMath>
+      </m:oMathPara>
+    </w:p>
+    <w:p/>
+    <w:p>
+      <w:pPr>
+        <w:jc w:val="left"/>
+        <w:rPr>
+          <w:rFonts w:eastAsiaTheme="minorEastAsia"/>
+        </w:rPr>
+      </w:pPr>
+      <w:r>
+        <w:rPr>
+          <w:rFonts w:eastAsiaTheme="minorEastAsia"/>
+          <w:u w:val="single"/>
+        </w:rPr>
+        <w:t>NOTA:</w:t>
+      </w:r>
+      <w:r>
+        <w:rPr>
+          <w:rFonts w:eastAsiaTheme="minorEastAsia"/>
+        </w:rPr>
+        <w:t xml:space="preserve"> en muros de e = 0,20 m, la carga resistente del pilotín es superior a la solicitante. </w:t>
+      </w:r>
+      <w:bookmarkStart w:id="58" w:name="_Hlk93997562"/>
+      <w:r>
+        <w:rPr>
+          <w:rFonts w:eastAsiaTheme="minorEastAsia"/>
+        </w:rPr>
+        <w:t>Por tanto, las tensiones de contacto de las vigas verifican.</w:t>
+      </w:r>
+    </w:p>
+    <w:bookmarkEnd w:id="58"/>
+    <w:p>
+      <w:pPr>
+        <w:rPr>
+          <w:rFonts w:ascii="Cambria Math" w:hAnsi="Cambria Math"/>
+          <w:b/>
+          <w:bCs/>
+          <w:color w:val="4472C4" w:themeColor="accent1"/>
+        </w:rPr>
+      </w:pPr>
+    </w:p>
+    <w:p>
+      <w:pPr>
+        <w:rPr>
+          <w:rFonts w:ascii="Cambria Math" w:hAnsi="Cambria Math"/>
+          <w:b/>
+          <w:bCs/>
+          <w:color w:val="4472C4" w:themeColor="accent1"/>
+        </w:rPr>
+      </w:pPr>
+      <w:r>
+        <w:rPr>
+          <w:rFonts w:ascii="Cambria Math" w:hAnsi="Cambria Math"/>
+          <w:b/>
+          <w:bCs/>
+          <w:color w:val="4472C4" w:themeColor="accent1"/>
+        </w:rPr>
+        <w:t>Análisis de cargas</w:t>
+      </w:r>
+    </w:p>
+    <w:p>
+      <w:pPr>
+        <w:ind w:firstLine="708"/>
+      </w:pPr>
+      <w:r>
+        <w:t>Se realiza la evaluación de las cargas transmitidas al terreno para el posterior dimensionado del sistema de fundación.</w:t>
+      </w:r>
+    </w:p>
+    <w:p>
+      <w:pPr>
+        <w:rPr>
+          <w:rFonts w:eastAsiaTheme="minorEastAsia"/>
+        </w:rPr>
+      </w:pPr>
+      <w:r>
+        <w:rPr>
+          <w:rFonts w:eastAsiaTheme="minorEastAsia"/>
+        </w:rPr>
+        <w:t>La carga a transmitir se estima a través de un análisis de cargas:</w:t>
+      </w:r>
+    </w:p>
+    <w:p>
+      <w:pPr>
+        <w:pStyle w:val="Prrafodelista"/>
+        <w:numPr>
+          <w:ilvl w:val="0"/>
+          <w:numId w:val="10"/>
+        </w:numPr>
+        <w:rPr>
+          <w:rFonts w:eastAsiaTheme="minorEastAsia"/>
+        </w:rPr>
+      </w:pPr>
+      <w:r>
+        <w:rPr>
+          <w:rFonts w:eastAsiaTheme="minorEastAsia"/>
+        </w:rPr>
+        <w:t>Mampostería e:0,</w:t>
+      </w:r>
+      <w:r>
+        <w:rPr>
+          <w:rFonts w:eastAsiaTheme="minorEastAsia"/>
+        </w:rPr>
+        <w:t>2</w:t>
+      </w:r>
+      <w:r>
+        <w:rPr>
+          <w:rFonts w:eastAsiaTheme="minorEastAsia"/>
+        </w:rPr>
+        <w:t>0m</w:t>
+      </w:r>
+      <w:r>
+        <w:rPr>
+          <w:rFonts w:eastAsiaTheme="minorEastAsia"/>
+        </w:rPr>
+        <w:tab/>
+      </w:r>
+      <w:r>
+        <w:rPr>
+          <w:rFonts w:eastAsiaTheme="minorEastAsia"/>
+        </w:rPr>
+        <w:tab/>
+      </w:r>
+      <w:r>
+        <w:rPr>
+          <w:rFonts w:eastAsiaTheme="minorEastAsia"/>
+        </w:rPr>
+        <w:tab/>
+      </w:r>
+      <m:oMath>
+        <m:r>
+          <m:rPr>
+            <m:sty m:val="p"/>
+          </m:rPr>
+          <w:rPr>
+            <w:rFonts w:ascii="Cambria Math" w:eastAsiaTheme="minorEastAsia" w:hAnsi="Cambria Math"/>
+          </w:rPr>
+          <m:t>17</m:t>
+        </m:r>
+        <m:r>
+          <w:rPr>
+            <w:rFonts w:ascii="Cambria Math" w:eastAsiaTheme="minorEastAsia" w:hAnsi="Cambria Math"/>
+          </w:rPr>
+          <m:t xml:space="preserve"> kN/</m:t>
+        </m:r>
+        <m:sSup>
+          <m:sSupPr>
+            <m:ctrlPr>
+              <w:rPr>
+                <w:rFonts w:ascii="Cambria Math" w:eastAsiaTheme="minorEastAsia" w:hAnsi="Cambria Math"/>
+                <w:i/>
+              </w:rPr>
+            </m:ctrlPr>
+          </m:sSupPr>
+          <m:e>
+            <m:r>
+              <w:rPr>
+                <w:rFonts w:ascii="Cambria Math" w:eastAsiaTheme="minorEastAsia" w:hAnsi="Cambria Math"/>
+              </w:rPr>
+              <m:t>m</m:t>
+            </m:r>
+          </m:e>
+          <m:sup>
+            <m:r>
+              <w:rPr>
+                <w:rFonts w:ascii="Cambria Math" w:eastAsiaTheme="minorEastAsia" w:hAnsi="Cambria Math"/>
+              </w:rPr>
+              <m:t>3</m:t>
+            </m:r>
+          </m:sup>
+        </m:sSup>
+        <m:r>
+          <m:rPr>
+            <m:sty m:val="p"/>
+          </m:rPr>
+          <w:rPr>
+            <w:rFonts w:ascii="Cambria Math" w:eastAsiaTheme="minorEastAsia" w:hAnsi="Cambria Math"/>
+          </w:rPr>
+          <m:t>∙0,20m∙4,00m=13,60 kN/m</m:t>
+        </m:r>
+      </m:oMath>
+    </w:p>
+    <w:p>
+      <w:pPr>
+        <w:rPr>
+          <w:rFonts w:eastAsiaTheme="minorEastAsia"/>
+        </w:rPr>
+      </w:pPr>
+      <w:r>
+        <w:rPr>
+          <w:rFonts w:eastAsiaTheme="minorEastAsia"/>
+        </w:rPr>
+        <w:t>El peso propio de la cubierta es despreciable, y el análisis hecho resulta conservador.</w:t>
+      </w:r>
+    </w:p>
+    <w:p>
+      <w:pPr>
+        <w:spacing w:after="0"/>
+        <w:rPr>
+          <w:rFonts w:eastAsiaTheme="minorEastAsia"/>
+          <w:i/>
+        </w:rPr>
+      </w:pPr>
+      <m:oMathPara>
+        <m:oMathParaPr>
+          <m:jc m:val="left"/>
+        </m:oMathParaPr>
+        <m:oMath>
+          <m:sSub>
+            <m:sSubPr>
+              <m:ctrlPr>
+                <w:rPr>
+                  <w:rFonts w:ascii="Cambria Math" w:hAnsi="Cambria Math"/>
+                  <w:i/>
+                  <w:lang w:val="es-ES"/>
+                </w:rPr>
+              </m:ctrlPr>
+            </m:sSubPr>
+            <m:e>
+              <m:r>
+                <w:rPr>
+                  <w:rFonts w:ascii="Cambria Math" w:hAnsi="Cambria Math"/>
+                </w:rPr>
+                <m:t>M</m:t>
+              </m:r>
+            </m:e>
+            <m:sub>
+              <m:r>
+                <w:rPr>
+                  <w:rFonts w:ascii="Cambria Math" w:hAnsi="Cambria Math"/>
+                </w:rPr>
+                <m:t>máx e=20</m:t>
+              </m:r>
+            </m:sub>
+          </m:sSub>
+          <m:r>
+            <w:rPr>
+              <w:rFonts w:ascii="Cambria Math" w:hAnsi="Cambria Math"/>
+            </w:rPr>
+            <m:t xml:space="preserve">= </m:t>
+          </m:r>
+          <m:f>
+            <m:fPr>
+              <m:ctrlPr>
+                <w:rPr>
+                  <w:rFonts w:ascii="Cambria Math" w:hAnsi="Cambria Math"/>
+                  <w:i/>
+                  <w:lang w:val="es-ES"/>
+                </w:rPr>
+              </m:ctrlPr>
+            </m:fPr>
+            <m:num>
+              <m:r>
+                <w:rPr>
+                  <w:rFonts w:ascii="Cambria Math" w:hAnsi="Cambria Math"/>
+                </w:rPr>
+                <m:t xml:space="preserve">q . </m:t>
+              </m:r>
+              <m:sSup>
+                <m:sSupPr>
+                  <m:ctrlPr>
+                    <w:rPr>
+                      <w:rFonts w:ascii="Cambria Math" w:hAnsi="Cambria Math"/>
+                      <w:i/>
+                      <w:lang w:val="es-ES"/>
+                    </w:rPr>
+                  </m:ctrlPr>
+                </m:sSupPr>
+                <m:e>
+                  <m:r>
+                    <w:rPr>
+                      <w:rFonts w:ascii="Cambria Math" w:hAnsi="Cambria Math"/>
+                    </w:rPr>
+                    <m:t>l</m:t>
+                  </m:r>
+                </m:e>
+                <m:sup>
+                  <m:r>
+                    <w:rPr>
+                      <w:rFonts w:ascii="Cambria Math" w:hAnsi="Cambria Math"/>
+                    </w:rPr>
+                    <m:t>2</m:t>
+                  </m:r>
+                </m:sup>
+              </m:sSup>
+            </m:num>
+            <m:den>
+              <m:r>
+                <w:rPr>
+                  <w:rFonts w:ascii="Cambria Math" w:hAnsi="Cambria Math"/>
+                </w:rPr>
+                <m:t>8</m:t>
+              </m:r>
+            </m:den>
+          </m:f>
+          <m:r>
+            <w:rPr>
+              <w:rFonts w:ascii="Cambria Math" w:hAnsi="Cambria Math"/>
+            </w:rPr>
+            <m:t xml:space="preserve">= </m:t>
+          </m:r>
+          <m:f>
+            <m:fPr>
+              <m:ctrlPr>
+                <w:rPr>
+                  <w:rFonts w:ascii="Cambria Math" w:hAnsi="Cambria Math"/>
+                  <w:i/>
+                  <w:lang w:val="es-ES"/>
+                </w:rPr>
+              </m:ctrlPr>
+            </m:fPr>
+            <m:num>
+              <m:r>
+                <w:rPr>
+                  <w:rFonts w:ascii="Cambria Math" w:hAnsi="Cambria Math"/>
+                </w:rPr>
+                <m:t>13,60 kN/m .  (</m:t>
+              </m:r>
+              <m:sSup>
+                <m:sSupPr>
+                  <m:ctrlPr>
+                    <w:rPr>
+                      <w:rFonts w:ascii="Cambria Math" w:hAnsi="Cambria Math"/>
+                      <w:i/>
+                      <w:lang w:val="es-ES"/>
+                    </w:rPr>
+                  </m:ctrlPr>
+                </m:sSupPr>
+                <m:e>
+                  <m:r>
+                    <w:rPr>
+                      <w:rFonts w:ascii="Cambria Math" w:hAnsi="Cambria Math"/>
+                    </w:rPr>
+                    <m:t>1,24 m)</m:t>
+                  </m:r>
+                </m:e>
+                <m:sup>
+                  <m:r>
+                    <w:rPr>
+                      <w:rFonts w:ascii="Cambria Math" w:hAnsi="Cambria Math"/>
+                    </w:rPr>
+                    <m:t>2</m:t>
+                  </m:r>
+                </m:sup>
+              </m:sSup>
+            </m:num>
+            <m:den>
+              <m:r>
+                <w:rPr>
+                  <w:rFonts w:ascii="Cambria Math" w:hAnsi="Cambria Math"/>
+                </w:rPr>
+                <m:t>8</m:t>
+              </m:r>
+            </m:den>
+          </m:f>
+          <m:r>
+            <w:rPr>
+              <w:rFonts w:ascii="Cambria Math" w:hAnsi="Cambria Math"/>
+            </w:rPr>
+            <m:t>=  2,61 kNm</m:t>
+          </m:r>
+        </m:oMath>
+      </m:oMathPara>
+    </w:p>
+    <w:p>
+      <w:pPr>
+        <w:spacing w:after="0"/>
+        <w:rPr>
+          <w:rFonts w:eastAsiaTheme="minorEastAsia"/>
+          <w:i/>
+        </w:rPr>
+      </w:pPr>
+      <m:oMathPara>
+        <m:oMathParaPr>
+          <m:jc m:val="left"/>
+        </m:oMathParaPr>
+        <m:oMath>
+          <m:sSub>
+            <m:sSubPr>
+              <m:ctrlPr>
+                <w:rPr>
+                  <w:rFonts w:ascii="Cambria Math" w:hAnsi="Cambria Math"/>
+                  <w:i/>
+                  <w:lang w:val="es-ES"/>
+                </w:rPr>
+              </m:ctrlPr>
+            </m:sSubPr>
+            <m:e>
+              <m:r>
+                <w:rPr>
+                  <w:rFonts w:ascii="Cambria Math" w:hAnsi="Cambria Math"/>
+                </w:rPr>
+                <m:t>V</m:t>
+              </m:r>
+            </m:e>
+            <m:sub>
+              <m:r>
+                <w:rPr>
+                  <w:rFonts w:ascii="Cambria Math" w:hAnsi="Cambria Math"/>
+                </w:rPr>
+                <m:t>máx e=20</m:t>
+              </m:r>
+            </m:sub>
+          </m:sSub>
+          <m:r>
+            <w:rPr>
+              <w:rFonts w:ascii="Cambria Math" w:hAnsi="Cambria Math"/>
+            </w:rPr>
+            <m:t xml:space="preserve">= </m:t>
+          </m:r>
+          <m:f>
+            <m:fPr>
+              <m:ctrlPr>
+                <w:rPr>
+                  <w:rFonts w:ascii="Cambria Math" w:hAnsi="Cambria Math"/>
+                  <w:i/>
+                  <w:lang w:val="es-ES"/>
+                </w:rPr>
+              </m:ctrlPr>
+            </m:fPr>
+            <m:num>
+              <m:r>
+                <w:rPr>
+                  <w:rFonts w:ascii="Cambria Math" w:hAnsi="Cambria Math"/>
+                </w:rPr>
+                <m:t>q .  l</m:t>
+              </m:r>
+            </m:num>
+            <m:den>
+              <m:r>
+                <w:rPr>
+                  <w:rFonts w:ascii="Cambria Math" w:hAnsi="Cambria Math"/>
+                </w:rPr>
+                <m:t>2</m:t>
+              </m:r>
+            </m:den>
+          </m:f>
+          <m:r>
+            <w:rPr>
+              <w:rFonts w:ascii="Cambria Math" w:hAnsi="Cambria Math"/>
+            </w:rPr>
+            <m:t xml:space="preserve">= </m:t>
+          </m:r>
+          <m:f>
+            <m:fPr>
+              <m:ctrlPr>
+                <w:rPr>
+                  <w:rFonts w:ascii="Cambria Math" w:hAnsi="Cambria Math"/>
+                  <w:i/>
+                  <w:lang w:val="es-ES"/>
+                </w:rPr>
+              </m:ctrlPr>
+            </m:fPr>
+            <m:num>
+              <m:r>
+                <w:rPr>
+                  <w:rFonts w:ascii="Cambria Math" w:hAnsi="Cambria Math"/>
+                </w:rPr>
+                <m:t>13,60 kN/m .  1,24 m</m:t>
+              </m:r>
+            </m:num>
+            <m:den>
+              <m:r>
+                <w:rPr>
+                  <w:rFonts w:ascii="Cambria Math" w:hAnsi="Cambria Math"/>
+                </w:rPr>
+                <m:t>2</m:t>
+              </m:r>
+            </m:den>
+          </m:f>
+          <m:r>
+            <w:rPr>
+              <w:rFonts w:ascii="Cambria Math" w:hAnsi="Cambria Math"/>
+            </w:rPr>
+            <m:t>=  8,43 kN</m:t>
+          </m:r>
+        </m:oMath>
+      </m:oMathPara>
+    </w:p>
+    <w:p>
+      <w:pPr>
+        <w:rPr>
+          <w:rFonts w:eastAsiaTheme="minorEastAsia"/>
+        </w:rPr>
+      </w:pPr>
+    </w:p>
+    <w:p>
+      <w:pPr>
+        <w:rPr>
+          <w:rFonts w:ascii="Cambria Math" w:hAnsi="Cambria Math"/>
+          <w:b/>
+          <w:bCs/>
+          <w:color w:val="4472C4" w:themeColor="accent1"/>
+        </w:rPr>
+      </w:pPr>
+      <w:r>
+        <w:rPr>
+          <w:rFonts w:ascii="Cambria Math" w:hAnsi="Cambria Math"/>
+          <w:b/>
+          <w:bCs/>
+          <w:color w:val="4472C4" w:themeColor="accent1"/>
+        </w:rPr>
+        <w:t>Dimensionamiento a Flexión</w:t>
+      </w:r>
+    </w:p>
+    <w:p>
+      <w:pPr>
+        <w:spacing w:after="0"/>
+        <w:rPr>
+          <w:rFonts w:asciiTheme="minorHAnsi" w:eastAsiaTheme="minorEastAsia" w:hAnsiTheme="minorHAnsi"/>
+        </w:rPr>
+      </w:pPr>
+      <m:oMathPara>
+        <m:oMathParaPr>
+          <m:jc m:val="left"/>
+        </m:oMathParaPr>
+        <m:oMath>
+          <m:r>
+            <w:rPr>
+              <w:rFonts w:ascii="Cambria Math" w:hAnsi="Cambria Math"/>
+            </w:rPr>
+            <m:t>Mu=1,4 . 2,61 kNm</m:t>
+          </m:r>
+          <m:r>
+            <w:rPr>
+              <w:rFonts w:ascii="Cambria Math" w:eastAsiaTheme="minorEastAsia" w:hAnsi="Cambria Math"/>
+            </w:rPr>
+            <m:t>=3,65 kNm</m:t>
+          </m:r>
+        </m:oMath>
+      </m:oMathPara>
+    </w:p>
+    <w:p>
+      <w:pPr>
+        <w:pStyle w:val="Prrafodelista"/>
+        <w:spacing w:after="0"/>
+        <w:ind w:left="0" w:hanging="861"/>
+        <w:rPr>
+          <w:rFonts w:asciiTheme="majorHAnsi" w:eastAsiaTheme="minorEastAsia" w:hAnsiTheme="majorHAnsi"/>
+          <w:lang w:val="es-AR"/>
+        </w:rPr>
+      </w:pPr>
+      <m:oMathPara>
+        <m:oMathParaPr>
+          <m:jc m:val="left"/>
+        </m:oMathParaPr>
+        <m:oMath>
+          <m:r>
+            <w:rPr>
+              <w:rFonts w:ascii="Cambria Math" w:hAnsi="Cambria Math"/>
+              <w:lang w:val="es-AR"/>
+            </w:rPr>
+            <m:t>∅=0,90</m:t>
+          </m:r>
+        </m:oMath>
+      </m:oMathPara>
+    </w:p>
+    <w:p>
+      <w:pPr>
+        <w:rPr>
+          <w:rFonts w:asciiTheme="minorHAnsi" w:eastAsia="MS Mincho" w:hAnsiTheme="minorHAnsi"/>
+          <w:lang w:val="es-ES"/>
+        </w:rPr>
+      </w:pPr>
+      <m:oMathPara>
+        <m:oMathParaPr>
+          <m:jc m:val="left"/>
+        </m:oMathParaPr>
+        <m:oMath>
+          <m:r>
+            <w:rPr>
+              <w:rFonts w:ascii="Cambria Math" w:hAnsi="Cambria Math"/>
+            </w:rPr>
+            <m:t>b</m:t>
+          </m:r>
+          <m:r>
+            <m:rPr>
+              <m:sty m:val="p"/>
+            </m:rPr>
+            <w:rPr>
+              <w:rFonts w:ascii="Cambria Math" w:hAnsi="Cambria Math"/>
+            </w:rPr>
+            <m:t xml:space="preserve">=0,20 </m:t>
+          </m:r>
+          <m:r>
+            <w:rPr>
+              <w:rFonts w:ascii="Cambria Math" w:hAnsi="Cambria Math"/>
+            </w:rPr>
+            <m:t>m</m:t>
+          </m:r>
+          <m:r>
+            <m:rPr>
+              <m:sty m:val="p"/>
+            </m:rPr>
+            <w:rPr>
+              <w:rFonts w:ascii="Cambria Math" w:hAnsi="Cambria Math"/>
+            </w:rPr>
+            <w:br/>
+          </m:r>
+        </m:oMath>
+        <m:oMath>
+          <m:r>
+            <w:rPr>
+              <w:rFonts w:ascii="Cambria Math" w:hAnsi="Cambria Math"/>
+            </w:rPr>
+            <m:t>d</m:t>
+          </m:r>
+          <m:r>
+            <m:rPr>
+              <m:sty m:val="p"/>
+            </m:rPr>
+            <w:rPr>
+              <w:rFonts w:ascii="Cambria Math" w:hAnsi="Cambria Math"/>
+            </w:rPr>
+            <m:t xml:space="preserve">=0,245 </m:t>
+          </m:r>
+          <m:r>
+            <w:rPr>
+              <w:rFonts w:ascii="Cambria Math" w:hAnsi="Cambria Math"/>
+            </w:rPr>
+            <m:t>m</m:t>
+          </m:r>
+        </m:oMath>
+      </m:oMathPara>
+    </w:p>
+    <w:p>
+      <w:pPr>
+        <w:rPr>
+          <w:rFonts w:eastAsiaTheme="minorEastAsia"/>
+        </w:rPr>
+      </w:pPr>
+      <m:oMathPara>
+        <m:oMathParaPr>
+          <m:jc m:val="left"/>
+        </m:oMathParaPr>
+        <m:oMath>
+          <m:r>
+            <w:rPr>
+              <w:rFonts w:ascii="Cambria Math" w:hAnsi="Cambria Math"/>
+            </w:rPr>
+            <m:t>Mn=</m:t>
+          </m:r>
+          <m:f>
+            <m:fPr>
+              <m:ctrlPr>
+                <w:rPr>
+                  <w:rFonts w:ascii="Cambria Math" w:hAnsi="Cambria Math"/>
+                  <w:i/>
+                </w:rPr>
+              </m:ctrlPr>
+            </m:fPr>
+            <m:num>
+              <m:r>
+                <w:rPr>
+                  <w:rFonts w:ascii="Cambria Math" w:hAnsi="Cambria Math"/>
+                </w:rPr>
+                <m:t>Mu</m:t>
+              </m:r>
+            </m:num>
+            <m:den>
+              <m:r>
+                <w:rPr>
+                  <w:rFonts w:ascii="Cambria Math" w:hAnsi="Cambria Math"/>
+                </w:rPr>
+                <m:t>∅</m:t>
+              </m:r>
+            </m:den>
+          </m:f>
+          <m:r>
+            <w:rPr>
+              <w:rFonts w:ascii="Cambria Math" w:hAnsi="Cambria Math"/>
+            </w:rPr>
+            <m:t>=</m:t>
+          </m:r>
+          <m:f>
+            <m:fPr>
+              <m:ctrlPr>
+                <w:rPr>
+                  <w:rFonts w:ascii="Cambria Math" w:hAnsi="Cambria Math"/>
+                  <w:i/>
+                </w:rPr>
+              </m:ctrlPr>
+            </m:fPr>
+            <m:num>
+              <m:r>
+                <w:rPr>
+                  <w:rFonts w:ascii="Cambria Math" w:hAnsi="Cambria Math"/>
+                </w:rPr>
+                <m:t>3,65 kNm</m:t>
+              </m:r>
+            </m:num>
+            <m:den>
+              <m:r>
+                <w:rPr>
+                  <w:rFonts w:ascii="Cambria Math" w:hAnsi="Cambria Math"/>
+                </w:rPr>
+                <m:t>0,90</m:t>
+              </m:r>
+            </m:den>
+          </m:f>
+          <m:r>
+            <w:rPr>
+              <w:rFonts w:ascii="Cambria Math" w:hAnsi="Cambria Math"/>
+            </w:rPr>
+            <m:t>=4,05 kNm</m:t>
+          </m:r>
+        </m:oMath>
+      </m:oMathPara>
+    </w:p>
+    <w:p>
+      <w:pPr>
+        <w:rPr>
+          <w:rFonts w:eastAsiaTheme="minorEastAsia"/>
+          <w:lang w:val="es-ES"/>
+        </w:rPr>
+      </w:pPr>
+      <m:oMathPara>
+        <m:oMathParaPr>
+          <m:jc m:val="left"/>
+        </m:oMathParaPr>
+        <m:oMath>
+          <m:sSub>
+            <m:sSubPr>
+              <m:ctrlPr>
+                <w:rPr>
+                  <w:rFonts w:ascii="Cambria Math" w:eastAsiaTheme="minorEastAsia" w:hAnsi="Cambria Math"/>
+                  <w:i/>
+                  <w:lang w:val="es-ES"/>
+                </w:rPr>
+              </m:ctrlPr>
+            </m:sSubPr>
+            <m:e>
+              <m:r>
+                <w:rPr>
+                  <w:rFonts w:ascii="Cambria Math" w:eastAsiaTheme="minorEastAsia" w:hAnsi="Cambria Math"/>
+                </w:rPr>
+                <m:t>k</m:t>
+              </m:r>
+            </m:e>
+            <m:sub>
+              <m:r>
+                <w:rPr>
+                  <w:rFonts w:ascii="Cambria Math" w:eastAsiaTheme="minorEastAsia" w:hAnsi="Cambria Math"/>
+                </w:rPr>
+                <m:t>d</m:t>
+              </m:r>
+            </m:sub>
+          </m:sSub>
+          <m:r>
+            <w:rPr>
+              <w:rFonts w:ascii="Cambria Math" w:eastAsiaTheme="minorEastAsia" w:hAnsi="Cambria Math"/>
+            </w:rPr>
+            <m:t>=</m:t>
+          </m:r>
+          <m:f>
+            <m:fPr>
+              <m:ctrlPr>
+                <w:rPr>
+                  <w:rFonts w:ascii="Cambria Math" w:eastAsiaTheme="minorEastAsia" w:hAnsi="Cambria Math"/>
+                  <w:i/>
+                  <w:lang w:val="es-ES"/>
+                </w:rPr>
+              </m:ctrlPr>
+            </m:fPr>
+            <m:num>
+              <m:r>
+                <w:rPr>
+                  <w:rFonts w:ascii="Cambria Math" w:eastAsiaTheme="minorEastAsia" w:hAnsi="Cambria Math"/>
+                </w:rPr>
+                <m:t>d</m:t>
+              </m:r>
+            </m:num>
+            <m:den>
+              <m:rad>
+                <m:radPr>
+                  <m:degHide m:val="1"/>
+                  <m:ctrlPr>
+                    <w:rPr>
+                      <w:rFonts w:ascii="Cambria Math" w:eastAsiaTheme="minorEastAsia" w:hAnsi="Cambria Math"/>
+                      <w:i/>
+                      <w:lang w:val="es-ES"/>
+                    </w:rPr>
+                  </m:ctrlPr>
+                </m:radPr>
+                <m:deg/>
+                <m:e>
+                  <m:f>
+                    <m:fPr>
+                      <m:ctrlPr>
+                        <w:rPr>
+                          <w:rFonts w:ascii="Cambria Math" w:eastAsiaTheme="minorEastAsia" w:hAnsi="Cambria Math"/>
+                          <w:i/>
+                          <w:lang w:val="es-ES"/>
+                        </w:rPr>
+                      </m:ctrlPr>
+                    </m:fPr>
+                    <m:num>
+                      <m:sSub>
+                        <m:sSubPr>
+                          <m:ctrlPr>
+                            <w:rPr>
+                              <w:rFonts w:ascii="Cambria Math" w:eastAsiaTheme="minorEastAsia" w:hAnsi="Cambria Math"/>
+                              <w:i/>
+                              <w:lang w:val="es-ES"/>
+                            </w:rPr>
+                          </m:ctrlPr>
+                        </m:sSubPr>
+                        <m:e>
+                          <m:r>
+                            <w:rPr>
+                              <w:rFonts w:ascii="Cambria Math" w:eastAsiaTheme="minorEastAsia" w:hAnsi="Cambria Math"/>
+                            </w:rPr>
+                            <m:t>M</m:t>
+                          </m:r>
+                        </m:e>
+                        <m:sub>
+                          <m:r>
+                            <w:rPr>
+                              <w:rFonts w:ascii="Cambria Math" w:eastAsiaTheme="minorEastAsia" w:hAnsi="Cambria Math"/>
+                            </w:rPr>
+                            <m:t>n</m:t>
+                          </m:r>
+                        </m:sub>
+                      </m:sSub>
+                    </m:num>
+                    <m:den>
+                      <m:r>
+                        <w:rPr>
+                          <w:rFonts w:ascii="Cambria Math" w:eastAsiaTheme="minorEastAsia" w:hAnsi="Cambria Math"/>
+                        </w:rPr>
+                        <m:t>b</m:t>
+                      </m:r>
+                    </m:den>
+                  </m:f>
+                </m:e>
+              </m:rad>
+            </m:den>
+          </m:f>
+          <m:r>
+            <w:rPr>
+              <w:rFonts w:ascii="Cambria Math" w:eastAsiaTheme="minorEastAsia" w:hAnsi="Cambria Math"/>
+            </w:rPr>
+            <m:t>=</m:t>
+          </m:r>
+          <m:f>
+            <m:fPr>
+              <m:ctrlPr>
+                <w:rPr>
+                  <w:rFonts w:ascii="Cambria Math" w:eastAsiaTheme="minorEastAsia" w:hAnsi="Cambria Math"/>
+                  <w:i/>
+                  <w:lang w:val="es-ES"/>
+                </w:rPr>
+              </m:ctrlPr>
+            </m:fPr>
+            <m:num>
+              <m:r>
+                <w:rPr>
+                  <w:rFonts w:ascii="Cambria Math" w:eastAsiaTheme="minorEastAsia" w:hAnsi="Cambria Math"/>
+                </w:rPr>
+                <m:t>0,245 m</m:t>
+              </m:r>
+            </m:num>
+            <m:den>
+              <m:rad>
+                <m:radPr>
+                  <m:degHide m:val="1"/>
+                  <m:ctrlPr>
+                    <w:rPr>
+                      <w:rFonts w:ascii="Cambria Math" w:eastAsiaTheme="minorEastAsia" w:hAnsi="Cambria Math"/>
+                      <w:i/>
+                      <w:lang w:val="es-ES"/>
+                    </w:rPr>
+                  </m:ctrlPr>
+                </m:radPr>
+                <m:deg/>
+                <m:e>
+                  <m:f>
+                    <m:fPr>
+                      <m:ctrlPr>
+                        <w:rPr>
+                          <w:rFonts w:ascii="Cambria Math" w:eastAsiaTheme="minorEastAsia" w:hAnsi="Cambria Math"/>
+                          <w:i/>
+                          <w:lang w:val="es-ES"/>
+                        </w:rPr>
+                      </m:ctrlPr>
+                    </m:fPr>
+                    <m:num>
+                      <m:r>
+                        <w:rPr>
+                          <w:rFonts w:ascii="Cambria Math" w:eastAsiaTheme="minorEastAsia" w:hAnsi="Cambria Math"/>
+                        </w:rPr>
+                        <m:t>0,00405 MNm</m:t>
+                      </m:r>
+                    </m:num>
+                    <m:den>
+                      <m:r>
+                        <w:rPr>
+                          <w:rFonts w:ascii="Cambria Math" w:eastAsiaTheme="minorEastAsia" w:hAnsi="Cambria Math"/>
+                        </w:rPr>
+                        <m:t>0,20 m</m:t>
+                      </m:r>
+                    </m:den>
+                  </m:f>
+                </m:e>
+              </m:rad>
+            </m:den>
+          </m:f>
+          <m:r>
+            <w:rPr>
+              <w:rFonts w:ascii="Cambria Math" w:eastAsiaTheme="minorEastAsia" w:hAnsi="Cambria Math"/>
+            </w:rPr>
+            <m:t>=1,72</m:t>
+          </m:r>
+        </m:oMath>
+      </m:oMathPara>
+    </w:p>
+    <w:p>
+      <w:pPr>
+        <w:rPr>
+          <w:rFonts w:eastAsiaTheme="minorEastAsia"/>
+        </w:rPr>
+      </w:pPr>
+      <m:oMathPara>
+        <m:oMathParaPr>
+          <m:jc m:val="left"/>
+        </m:oMathParaPr>
+        <m:oMath>
+          <m:r>
+            <w:rPr>
+              <w:rFonts w:ascii="Cambria Math" w:eastAsiaTheme="minorEastAsia" w:hAnsi="Cambria Math"/>
+            </w:rPr>
+            <m:t xml:space="preserve">Según tabla </m:t>
+          </m:r>
+          <m:sSub>
+            <m:sSubPr>
+              <m:ctrlPr>
+                <w:rPr>
+                  <w:rFonts w:ascii="Cambria Math" w:eastAsiaTheme="minorEastAsia" w:hAnsi="Cambria Math"/>
+                  <w:i/>
+                  <w:lang w:val="es-ES"/>
+                </w:rPr>
+              </m:ctrlPr>
+            </m:sSubPr>
+            <m:e>
+              <m:r>
+                <w:rPr>
+                  <w:rFonts w:ascii="Cambria Math" w:eastAsiaTheme="minorEastAsia" w:hAnsi="Cambria Math"/>
+                </w:rPr>
+                <m:t>k</m:t>
+              </m:r>
+            </m:e>
+            <m:sub>
+              <m:r>
+                <w:rPr>
+                  <w:rFonts w:ascii="Cambria Math" w:eastAsiaTheme="minorEastAsia" w:hAnsi="Cambria Math"/>
+                </w:rPr>
+                <m:t>d</m:t>
+              </m:r>
+            </m:sub>
+          </m:sSub>
+          <m:r>
+            <w:rPr>
+              <w:rFonts w:ascii="Cambria Math" w:eastAsiaTheme="minorEastAsia" w:hAnsi="Cambria Math"/>
+            </w:rPr>
+            <m:t xml:space="preserve">=1,089 → </m:t>
+          </m:r>
+          <m:sSub>
+            <m:sSubPr>
+              <m:ctrlPr>
+                <w:rPr>
+                  <w:rFonts w:ascii="Cambria Math" w:eastAsiaTheme="minorEastAsia" w:hAnsi="Cambria Math"/>
+                  <w:i/>
+                  <w:lang w:val="es-ES"/>
+                </w:rPr>
+              </m:ctrlPr>
+            </m:sSubPr>
+            <m:e>
+              <m:r>
+                <w:rPr>
+                  <w:rFonts w:ascii="Cambria Math" w:eastAsiaTheme="minorEastAsia" w:hAnsi="Cambria Math"/>
+                </w:rPr>
+                <m:t>k</m:t>
+              </m:r>
+            </m:e>
+            <m:sub>
+              <m:r>
+                <w:rPr>
+                  <w:rFonts w:ascii="Cambria Math" w:eastAsiaTheme="minorEastAsia" w:hAnsi="Cambria Math"/>
+                </w:rPr>
+                <m:t>e</m:t>
+              </m:r>
+            </m:sub>
+          </m:sSub>
+          <m:r>
+            <w:rPr>
+              <w:rFonts w:ascii="Cambria Math" w:eastAsiaTheme="minorEastAsia" w:hAnsi="Cambria Math"/>
+            </w:rPr>
+            <m:t xml:space="preserve">=24,301 </m:t>
+          </m:r>
+          <m:f>
+            <m:fPr>
+              <m:ctrlPr>
+                <w:rPr>
+                  <w:rFonts w:ascii="Cambria Math" w:eastAsiaTheme="minorEastAsia" w:hAnsi="Cambria Math"/>
+                  <w:i/>
+                  <w:lang w:val="es-ES"/>
+                </w:rPr>
+              </m:ctrlPr>
+            </m:fPr>
+            <m:num>
+              <m:r>
+                <w:rPr>
+                  <w:rFonts w:ascii="Cambria Math" w:eastAsiaTheme="minorEastAsia" w:hAnsi="Cambria Math"/>
+                </w:rPr>
+                <m:t>c</m:t>
+              </m:r>
+              <m:sSup>
+                <m:sSupPr>
+                  <m:ctrlPr>
+                    <w:rPr>
+                      <w:rFonts w:ascii="Cambria Math" w:eastAsiaTheme="minorEastAsia" w:hAnsi="Cambria Math"/>
+                      <w:i/>
+                      <w:lang w:val="es-ES"/>
+                    </w:rPr>
+                  </m:ctrlPr>
+                </m:sSupPr>
+                <m:e>
+                  <m:r>
+                    <w:rPr>
+                      <w:rFonts w:ascii="Cambria Math" w:eastAsiaTheme="minorEastAsia" w:hAnsi="Cambria Math"/>
+                    </w:rPr>
+                    <m:t>m</m:t>
+                  </m:r>
+                </m:e>
+                <m:sup>
+                  <m:r>
+                    <w:rPr>
+                      <w:rFonts w:ascii="Cambria Math" w:eastAsiaTheme="minorEastAsia" w:hAnsi="Cambria Math"/>
+                    </w:rPr>
+                    <m:t>2</m:t>
+                  </m:r>
+                </m:sup>
+              </m:sSup>
+            </m:num>
+            <m:den>
+              <m:r>
+                <w:rPr>
+                  <w:rFonts w:ascii="Cambria Math" w:eastAsiaTheme="minorEastAsia" w:hAnsi="Cambria Math"/>
+                </w:rPr>
+                <m:t>MN</m:t>
+              </m:r>
+            </m:den>
+          </m:f>
+        </m:oMath>
+      </m:oMathPara>
+    </w:p>
+    <w:p>
+      <w:pPr>
+        <w:rPr>
+          <w:rFonts w:eastAsiaTheme="minorEastAsia"/>
+          <w:i/>
+        </w:rPr>
+      </w:pPr>
+      <m:oMathPara>
+        <m:oMath>
+          <m:sSub>
+            <m:sSubPr>
+              <m:ctrlPr>
+                <w:rPr>
+                  <w:rFonts w:ascii="Cambria Math" w:eastAsiaTheme="minorEastAsia" w:hAnsi="Cambria Math"/>
+                  <w:i/>
+                  <w:lang w:val="es-ES"/>
+                </w:rPr>
+              </m:ctrlPr>
+            </m:sSubPr>
+            <m:e>
+              <m:r>
+                <w:rPr>
+                  <w:rFonts w:ascii="Cambria Math" w:eastAsiaTheme="minorEastAsia" w:hAnsi="Cambria Math"/>
+                </w:rPr>
+                <m:t>A</m:t>
+              </m:r>
+            </m:e>
+            <m:sub>
+              <m:r>
+                <w:rPr>
+                  <w:rFonts w:ascii="Cambria Math" w:eastAsiaTheme="minorEastAsia" w:hAnsi="Cambria Math"/>
+                </w:rPr>
+                <m:t>s</m:t>
+              </m:r>
+            </m:sub>
+          </m:sSub>
+          <m:r>
+            <w:rPr>
+              <w:rFonts w:ascii="Cambria Math" w:eastAsiaTheme="minorEastAsia" w:hAnsi="Cambria Math"/>
+            </w:rPr>
+            <m:t>=</m:t>
+          </m:r>
+          <m:f>
+            <m:fPr>
+              <m:ctrlPr>
+                <w:rPr>
+                  <w:rFonts w:ascii="Cambria Math" w:eastAsiaTheme="minorEastAsia" w:hAnsi="Cambria Math"/>
+                  <w:i/>
+                  <w:lang w:val="es-ES"/>
+                </w:rPr>
+              </m:ctrlPr>
+            </m:fPr>
+            <m:num>
+              <m:sSub>
+                <m:sSubPr>
+                  <m:ctrlPr>
+                    <w:rPr>
+                      <w:rFonts w:ascii="Cambria Math" w:eastAsiaTheme="minorEastAsia" w:hAnsi="Cambria Math"/>
+                      <w:i/>
+                      <w:lang w:val="es-ES"/>
+                    </w:rPr>
+                  </m:ctrlPr>
+                </m:sSubPr>
+                <m:e>
+                  <m:r>
+                    <w:rPr>
+                      <w:rFonts w:ascii="Cambria Math" w:eastAsiaTheme="minorEastAsia" w:hAnsi="Cambria Math"/>
+                    </w:rPr>
+                    <m:t>k</m:t>
+                  </m:r>
+                </m:e>
+                <m:sub>
+                  <m:r>
+                    <w:rPr>
+                      <w:rFonts w:ascii="Cambria Math" w:eastAsiaTheme="minorEastAsia" w:hAnsi="Cambria Math"/>
+                    </w:rPr>
+                    <m:t>e</m:t>
+                  </m:r>
+                </m:sub>
+              </m:sSub>
+              <m:r>
+                <w:rPr>
+                  <w:rFonts w:ascii="Cambria Math" w:eastAsiaTheme="minorEastAsia" w:hAnsi="Cambria Math"/>
+                </w:rPr>
+                <m:t>∙</m:t>
+              </m:r>
+              <m:sSub>
+                <m:sSubPr>
+                  <m:ctrlPr>
+                    <w:rPr>
+                      <w:rFonts w:ascii="Cambria Math" w:eastAsiaTheme="minorEastAsia" w:hAnsi="Cambria Math"/>
+                      <w:i/>
+                      <w:lang w:val="es-ES"/>
+                    </w:rPr>
+                  </m:ctrlPr>
+                </m:sSubPr>
+                <m:e>
+                  <m:r>
+                    <w:rPr>
+                      <w:rFonts w:ascii="Cambria Math" w:eastAsiaTheme="minorEastAsia" w:hAnsi="Cambria Math"/>
+                    </w:rPr>
+                    <m:t>M</m:t>
+                  </m:r>
+                </m:e>
+                <m:sub>
+                  <m:r>
+                    <w:rPr>
+                      <w:rFonts w:ascii="Cambria Math" w:eastAsiaTheme="minorEastAsia" w:hAnsi="Cambria Math"/>
+                    </w:rPr>
+                    <m:t>n</m:t>
+                  </m:r>
+                </m:sub>
+              </m:sSub>
+            </m:num>
+            <m:den>
+              <m:r>
+                <w:rPr>
+                  <w:rFonts w:ascii="Cambria Math" w:eastAsiaTheme="minorEastAsia" w:hAnsi="Cambria Math"/>
+                </w:rPr>
+                <m:t>d</m:t>
+              </m:r>
+            </m:den>
+          </m:f>
+          <m:r>
+            <w:rPr>
+              <w:rFonts w:ascii="Cambria Math" w:eastAsiaTheme="minorEastAsia" w:hAnsi="Cambria Math"/>
+            </w:rPr>
+            <m:t>=</m:t>
+          </m:r>
+          <m:f>
+            <m:fPr>
+              <m:ctrlPr>
+                <w:rPr>
+                  <w:rFonts w:ascii="Cambria Math" w:eastAsiaTheme="minorEastAsia" w:hAnsi="Cambria Math"/>
+                  <w:i/>
+                  <w:lang w:val="es-ES"/>
+                </w:rPr>
+              </m:ctrlPr>
+            </m:fPr>
+            <m:num>
+              <m:r>
+                <w:rPr>
+                  <w:rFonts w:ascii="Cambria Math" w:eastAsiaTheme="minorEastAsia" w:hAnsi="Cambria Math"/>
+                </w:rPr>
+                <m:t xml:space="preserve">24,301 </m:t>
+              </m:r>
+              <m:f>
+                <m:fPr>
+                  <m:ctrlPr>
+                    <w:rPr>
+                      <w:rFonts w:ascii="Cambria Math" w:eastAsiaTheme="minorEastAsia" w:hAnsi="Cambria Math"/>
+                      <w:i/>
+                      <w:lang w:val="es-ES"/>
+                    </w:rPr>
+                  </m:ctrlPr>
+                </m:fPr>
+                <m:num>
+                  <m:r>
+                    <w:rPr>
+                      <w:rFonts w:ascii="Cambria Math" w:eastAsiaTheme="minorEastAsia" w:hAnsi="Cambria Math"/>
+                    </w:rPr>
+                    <m:t>c</m:t>
+                  </m:r>
+                  <m:sSup>
+                    <m:sSupPr>
+                      <m:ctrlPr>
+                        <w:rPr>
+                          <w:rFonts w:ascii="Cambria Math" w:eastAsiaTheme="minorEastAsia" w:hAnsi="Cambria Math"/>
+                          <w:i/>
+                          <w:lang w:val="es-ES"/>
+                        </w:rPr>
+                      </m:ctrlPr>
+                    </m:sSupPr>
+                    <m:e>
+                      <m:r>
+                        <w:rPr>
+                          <w:rFonts w:ascii="Cambria Math" w:eastAsiaTheme="minorEastAsia" w:hAnsi="Cambria Math"/>
+                        </w:rPr>
+                        <m:t>m</m:t>
+                      </m:r>
+                    </m:e>
+                    <m:sup>
+                      <m:r>
+                        <w:rPr>
+                          <w:rFonts w:ascii="Cambria Math" w:eastAsiaTheme="minorEastAsia" w:hAnsi="Cambria Math"/>
+                        </w:rPr>
+                        <m:t>2</m:t>
+                      </m:r>
+                    </m:sup>
+                  </m:sSup>
+                </m:num>
+                <m:den>
+                  <m:r>
+                    <w:rPr>
+                      <w:rFonts w:ascii="Cambria Math" w:eastAsiaTheme="minorEastAsia" w:hAnsi="Cambria Math"/>
+                    </w:rPr>
+                    <m:t>MN</m:t>
+                  </m:r>
+                </m:den>
+              </m:f>
+              <m:r>
+                <w:rPr>
+                  <w:rFonts w:ascii="Cambria Math" w:eastAsiaTheme="minorEastAsia" w:hAnsi="Cambria Math"/>
+                </w:rPr>
+                <m:t>. 0,00405 MNm</m:t>
+              </m:r>
+            </m:num>
+            <m:den>
+              <m:r>
+                <w:rPr>
+                  <w:rFonts w:ascii="Cambria Math" w:eastAsiaTheme="minorEastAsia" w:hAnsi="Cambria Math"/>
+                </w:rPr>
+                <m:t>0,245 m</m:t>
+              </m:r>
+            </m:den>
+          </m:f>
+          <m:r>
+            <w:rPr>
+              <w:rFonts w:ascii="Cambria Math" w:eastAsiaTheme="minorEastAsia" w:hAnsi="Cambria Math"/>
+            </w:rPr>
+            <m:t xml:space="preserve">=0,40 </m:t>
+          </m:r>
+          <m:sSup>
+            <m:sSupPr>
+              <m:ctrlPr>
+                <w:rPr>
+                  <w:rFonts w:ascii="Cambria Math" w:eastAsiaTheme="minorEastAsia" w:hAnsi="Cambria Math"/>
+                  <w:i/>
+                  <w:lang w:val="es-ES"/>
+                </w:rPr>
+              </m:ctrlPr>
+            </m:sSupPr>
+            <m:e>
+              <m:r>
+                <w:rPr>
+                  <w:rFonts w:ascii="Cambria Math" w:eastAsiaTheme="minorEastAsia" w:hAnsi="Cambria Math"/>
+                </w:rPr>
+                <m:t>cm</m:t>
+              </m:r>
+            </m:e>
+            <m:sup>
+              <m:r>
+                <w:rPr>
+                  <w:rFonts w:ascii="Cambria Math" w:eastAsiaTheme="minorEastAsia" w:hAnsi="Cambria Math"/>
+                </w:rPr>
+                <m:t>2</m:t>
+              </m:r>
+            </m:sup>
+          </m:sSup>
+        </m:oMath>
+      </m:oMathPara>
+    </w:p>
+    <w:p>
+      <w:pPr>
+        <w:rPr>
+          <w:rFonts w:eastAsiaTheme="minorEastAsia"/>
+        </w:rPr>
+      </w:pPr>
+    </w:p>
+    <w:p>
+      <w:pPr>
+        <w:rPr>
+          <w:rFonts w:eastAsiaTheme="minorEastAsia"/>
+        </w:rPr>
+      </w:pPr>
+      <w:r>
+        <w:rPr>
+          <w:rFonts w:eastAsiaTheme="minorEastAsia"/>
+        </w:rPr>
+        <w:t xml:space="preserve">Se adopta armadura longitudinal de Acero ADN 420 - 2 </w:t>
+      </w:r>
+      <w:r>
+        <w:rPr>
+          <w:rFonts w:ascii="Cambria Math" w:eastAsiaTheme="minorEastAsia" w:hAnsi="Cambria Math" w:cs="Cambria Math"/>
+        </w:rPr>
+        <w:t>∅</w:t>
+      </w:r>
+      <w:r>
+        <w:rPr>
+          <w:rFonts w:eastAsiaTheme="minorEastAsia" w:cs="Cambria Math"/>
+        </w:rPr>
+        <w:t xml:space="preserve"> 8 en capa inferior y capa superior.</w:t>
+      </w:r>
+    </w:p>
+    <w:p>
+      <w:pPr>
+        <w:rPr>
+          <w:rFonts w:ascii="Cambria Math" w:hAnsi="Cambria Math"/>
+          <w:b/>
+          <w:bCs/>
+          <w:color w:val="4472C4" w:themeColor="accent1"/>
+        </w:rPr>
+      </w:pPr>
+    </w:p>
+    <w:p>
+      <w:pPr>
+        <w:rPr>
+          <w:rFonts w:ascii="Cambria Math" w:hAnsi="Cambria Math"/>
+          <w:b/>
+          <w:bCs/>
+          <w:color w:val="4472C4" w:themeColor="accent1"/>
+        </w:rPr>
+      </w:pPr>
+    </w:p>
+    <w:p>
+      <w:pPr>
+        <w:rPr>
+          <w:rFonts w:ascii="Cambria Math" w:hAnsi="Cambria Math"/>
+          <w:b/>
+          <w:bCs/>
+          <w:color w:val="4472C4" w:themeColor="accent1"/>
+        </w:rPr>
+      </w:pPr>
+      <w:r>
+        <w:rPr>
+          <w:rFonts w:ascii="Cambria Math" w:hAnsi="Cambria Math"/>
+          <w:b/>
+          <w:bCs/>
+          <w:color w:val="4472C4" w:themeColor="accent1"/>
+        </w:rPr>
+        <w:br w:type="page"/>
+      </w:r>
+      <w:r>
+        <w:rPr>
+          <w:rFonts w:ascii="Cambria Math" w:hAnsi="Cambria Math"/>
+          <w:b/>
+          <w:bCs/>
+          <w:color w:val="4472C4" w:themeColor="accent1"/>
+        </w:rPr>
+        <w:lastRenderedPageBreak/>
+        <w:t>Dimensionamiento a Corte</w:t>
+      </w:r>
+    </w:p>
+    <w:p>
+      <w:pPr>
+        <w:rPr>
+          <w:rFonts w:asciiTheme="minorHAnsi" w:eastAsia="MS Mincho" w:hAnsiTheme="minorHAnsi"/>
+        </w:rPr>
+      </w:pPr>
+      <m:oMathPara>
+        <m:oMathParaPr>
+          <m:jc m:val="left"/>
+        </m:oMathParaPr>
+        <m:oMath>
+          <m:sSub>
+            <m:sSubPr>
+              <m:ctrlPr>
+                <w:rPr>
+                  <w:rFonts w:ascii="Cambria Math" w:hAnsi="Cambria Math"/>
+                  <w:i/>
+                  <w:lang w:val="es-ES"/>
+                </w:rPr>
+              </m:ctrlPr>
+            </m:sSubPr>
+            <m:e>
+              <m:r>
+                <w:rPr>
+                  <w:rFonts w:ascii="Cambria Math" w:hAnsi="Cambria Math"/>
+                </w:rPr>
+                <m:t>V</m:t>
+              </m:r>
+            </m:e>
+            <m:sub>
+              <m:r>
+                <w:rPr>
+                  <w:rFonts w:ascii="Cambria Math" w:hAnsi="Cambria Math"/>
+                </w:rPr>
+                <m:t>u</m:t>
+              </m:r>
+            </m:sub>
+          </m:sSub>
+          <m:r>
+            <w:rPr>
+              <w:rFonts w:ascii="Cambria Math" w:hAnsi="Cambria Math"/>
+            </w:rPr>
+            <m:t>=1,4 . 8,43 kN=11,80 kN</m:t>
+          </m:r>
+          <m:r>
+            <m:rPr>
+              <m:sty m:val="p"/>
+            </m:rPr>
+            <w:rPr>
+              <w:rFonts w:ascii="Cambria Math" w:hAnsi="Cambria Math"/>
+            </w:rPr>
+            <w:br/>
+          </m:r>
+        </m:oMath>
+        <m:oMath>
+          <m:r>
+            <w:rPr>
+              <w:rFonts w:ascii="Cambria Math" w:hAnsi="Cambria Math"/>
+            </w:rPr>
+            <m:t xml:space="preserve">∅=0,75 </m:t>
+          </m:r>
+        </m:oMath>
+      </m:oMathPara>
+    </w:p>
+    <w:p>
+      <w:r>
+        <w:t>Analizando la contribución del hormigón a los esfuerzos de corte, tenemos</w:t>
+      </w:r>
+    </w:p>
+    <w:p>
+      <w:pPr>
+        <w:spacing w:after="0"/>
+      </w:pPr>
+      <m:oMathPara>
+        <m:oMath>
+          <m:r>
+            <w:rPr>
+              <w:rFonts w:ascii="Cambria Math" w:hAnsi="Cambria Math"/>
+            </w:rPr>
+            <m:t>Vc=</m:t>
+          </m:r>
+          <m:f>
+            <m:fPr>
+              <m:ctrlPr>
+                <w:rPr>
+                  <w:rFonts w:ascii="Cambria Math" w:hAnsi="Cambria Math"/>
+                  <w:i/>
+                </w:rPr>
+              </m:ctrlPr>
+            </m:fPr>
+            <m:num>
+              <m:r>
+                <w:rPr>
+                  <w:rFonts w:ascii="Cambria Math" w:hAnsi="Cambria Math"/>
+                </w:rPr>
+                <m:t>1</m:t>
+              </m:r>
+            </m:num>
+            <m:den>
+              <m:r>
+                <w:rPr>
+                  <w:rFonts w:ascii="Cambria Math" w:hAnsi="Cambria Math"/>
+                </w:rPr>
+                <m:t>6</m:t>
+              </m:r>
+            </m:den>
+          </m:f>
+          <m:r>
+            <w:rPr>
+              <w:rFonts w:ascii="Cambria Math" w:hAnsi="Cambria Math"/>
+            </w:rPr>
+            <m:t xml:space="preserve"> . </m:t>
+          </m:r>
+          <m:rad>
+            <m:radPr>
+              <m:degHide m:val="1"/>
+              <m:ctrlPr>
+                <w:rPr>
+                  <w:rFonts w:ascii="Cambria Math" w:hAnsi="Cambria Math"/>
+                  <w:i/>
+                </w:rPr>
+              </m:ctrlPr>
+            </m:radPr>
+            <m:deg/>
+            <m:e>
+              <m:r>
+                <w:rPr>
+                  <w:rFonts w:ascii="Cambria Math" w:hAnsi="Cambria Math"/>
+                </w:rPr>
+                <m:t>f´c</m:t>
+              </m:r>
+            </m:e>
+          </m:rad>
+          <m:r>
+            <w:rPr>
+              <w:rFonts w:ascii="Cambria Math" w:hAnsi="Cambria Math"/>
+            </w:rPr>
+            <m:t xml:space="preserve"> . b . d=</m:t>
+          </m:r>
+          <m:f>
+            <m:fPr>
+              <m:ctrlPr>
+                <w:rPr>
+                  <w:rFonts w:ascii="Cambria Math" w:hAnsi="Cambria Math"/>
+                  <w:i/>
+                </w:rPr>
+              </m:ctrlPr>
+            </m:fPr>
+            <m:num>
+              <m:r>
+                <w:rPr>
+                  <w:rFonts w:ascii="Cambria Math" w:hAnsi="Cambria Math"/>
+                </w:rPr>
+                <m:t>1</m:t>
+              </m:r>
+            </m:num>
+            <m:den>
+              <m:r>
+                <w:rPr>
+                  <w:rFonts w:ascii="Cambria Math" w:hAnsi="Cambria Math"/>
+                </w:rPr>
+                <m:t>6</m:t>
+              </m:r>
+            </m:den>
+          </m:f>
+          <m:r>
+            <w:rPr>
+              <w:rFonts w:ascii="Cambria Math" w:hAnsi="Cambria Math"/>
+            </w:rPr>
+            <m:t xml:space="preserve"> . </m:t>
+          </m:r>
+          <m:rad>
+            <m:radPr>
+              <m:degHide m:val="1"/>
+              <m:ctrlPr>
+                <w:rPr>
+                  <w:rFonts w:ascii="Cambria Math" w:hAnsi="Cambria Math"/>
+                  <w:i/>
+                </w:rPr>
+              </m:ctrlPr>
+            </m:radPr>
+            <m:deg/>
+            <m:e>
+              <m:r>
+                <w:rPr>
+                  <w:rFonts w:ascii="Cambria Math" w:hAnsi="Cambria Math"/>
+                </w:rPr>
+                <m:t>25 MPa</m:t>
+              </m:r>
+            </m:e>
+          </m:rad>
+          <m:r>
+            <w:rPr>
+              <w:rFonts w:ascii="Cambria Math" w:hAnsi="Cambria Math"/>
+            </w:rPr>
+            <m:t xml:space="preserve"> . 200 mm . 245 mm=40,83 kN</m:t>
+          </m:r>
+        </m:oMath>
+      </m:oMathPara>
+    </w:p>
+    <w:p>
+      <w:pPr>
+        <w:spacing w:after="0"/>
+      </w:pPr>
+    </w:p>
+    <w:p>
+      <w:pPr>
+        <w:spacing w:after="0"/>
+      </w:pPr>
+      <m:oMathPara>
+        <m:oMath>
+          <m:r>
+            <w:rPr>
+              <w:rFonts w:ascii="Cambria Math" w:hAnsi="Cambria Math"/>
+            </w:rPr>
+            <m:t xml:space="preserve"> ∅ .</m:t>
+          </m:r>
+          <m:f>
+            <m:fPr>
+              <m:ctrlPr>
+                <w:rPr>
+                  <w:rFonts w:ascii="Cambria Math" w:hAnsi="Cambria Math"/>
+                  <w:i/>
+                </w:rPr>
+              </m:ctrlPr>
+            </m:fPr>
+            <m:num>
+              <m:r>
+                <w:rPr>
+                  <w:rFonts w:ascii="Cambria Math" w:hAnsi="Cambria Math"/>
+                </w:rPr>
+                <m:t>Vc</m:t>
+              </m:r>
+            </m:num>
+            <m:den>
+              <m:r>
+                <w:rPr>
+                  <w:rFonts w:ascii="Cambria Math" w:hAnsi="Cambria Math"/>
+                </w:rPr>
+                <m:t>2</m:t>
+              </m:r>
+            </m:den>
+          </m:f>
+          <m:r>
+            <w:rPr>
+              <w:rFonts w:ascii="Cambria Math" w:hAnsi="Cambria Math"/>
+            </w:rPr>
+            <m:t>=0,75 .</m:t>
+          </m:r>
+          <m:f>
+            <m:fPr>
+              <m:ctrlPr>
+                <w:rPr>
+                  <w:rFonts w:ascii="Cambria Math" w:hAnsi="Cambria Math"/>
+                  <w:i/>
+                </w:rPr>
+              </m:ctrlPr>
+            </m:fPr>
+            <m:num>
+              <m:r>
+                <w:rPr>
+                  <w:rFonts w:ascii="Cambria Math" w:hAnsi="Cambria Math"/>
+                </w:rPr>
+                <m:t>40,83 kN</m:t>
+              </m:r>
+            </m:num>
+            <m:den>
+              <m:r>
+                <w:rPr>
+                  <w:rFonts w:ascii="Cambria Math" w:hAnsi="Cambria Math"/>
+                </w:rPr>
+                <m:t>2</m:t>
+              </m:r>
+            </m:den>
+          </m:f>
+          <m:r>
+            <w:rPr>
+              <w:rFonts w:ascii="Cambria Math" w:hAnsi="Cambria Math"/>
+            </w:rPr>
+            <m:t>= 15,31 kN&gt;</m:t>
+          </m:r>
+          <m:sSub>
+            <m:sSubPr>
+              <m:ctrlPr>
+                <w:rPr>
+                  <w:rFonts w:ascii="Cambria Math" w:hAnsi="Cambria Math"/>
+                  <w:i/>
+                  <w:lang w:val="es-ES"/>
+                </w:rPr>
+              </m:ctrlPr>
+            </m:sSubPr>
+            <m:e>
+              <m:r>
+                <w:rPr>
+                  <w:rFonts w:ascii="Cambria Math" w:hAnsi="Cambria Math"/>
+                </w:rPr>
+                <m:t>V</m:t>
+              </m:r>
+            </m:e>
+            <m:sub>
+              <m:r>
+                <w:rPr>
+                  <w:rFonts w:ascii="Cambria Math" w:hAnsi="Cambria Math"/>
+                </w:rPr>
+                <m:t>u</m:t>
+              </m:r>
+            </m:sub>
+          </m:sSub>
+        </m:oMath>
+      </m:oMathPara>
+    </w:p>
+    <w:p/>
+    <w:p>
+      <w:pPr>
+        <w:rPr>
+          <w:rFonts w:eastAsiaTheme="minorEastAsia"/>
+        </w:rPr>
+      </w:pPr>
+      <w:r>
+        <w:rPr>
+          <w:rFonts w:eastAsiaTheme="minorEastAsia"/>
+        </w:rPr>
+        <w:t>Se adoptan Estribos tipo doble gancho de Acero ADN 420 - Ø 6 mm c/ 0,20 m.</w:t>
+      </w:r>
+    </w:p>
+    <w:p>
+      <w:pPr>
+        <w:rPr>
+          <w:lang w:val="es-ES"/>
+        </w:rPr>
+      </w:pPr>
+      <w:bookmarkStart w:id="59" w:name="_GoBack"/>
+      <w:bookmarkEnd w:id="59"/>
     </w:p>
     <w:p>
       <w:pPr>
         <w:pStyle w:val="Ttulo2"/>
         <w:ind w:left="0" w:firstLine="284"/>
       </w:pPr>
-      <w:bookmarkStart w:id="52" w:name="_Toc129942033"/>
-      <w:bookmarkStart w:id="53" w:name="_Toc132021133"/>
-      <w:r>
-        <w:lastRenderedPageBreak/>
+      <w:bookmarkStart w:id="60" w:name="_Toc132186268"/>
+      <w:r>
         <w:t>Análisis de dintel en fachada</w:t>
       </w:r>
-      <w:bookmarkEnd w:id="52"/>
-      <w:bookmarkEnd w:id="53"/>
+      <w:bookmarkEnd w:id="47"/>
+      <w:bookmarkEnd w:id="60"/>
     </w:p>
     <w:p>
       <w:pPr>
@@ -26702,8 +29388,8 @@
           <w:szCs w:val="36"/>
         </w:rPr>
       </w:pPr>
-      <w:bookmarkStart w:id="54" w:name="_Toc129942229"/>
-      <w:bookmarkStart w:id="55" w:name="_Toc130204304"/>
+      <w:bookmarkStart w:id="61" w:name="_Toc129942229"/>
+      <w:bookmarkStart w:id="62" w:name="_Toc130204304"/>
     </w:p>
     <w:p>
       <w:pPr>
@@ -26763,13 +29449,13 @@
       <w:pPr>
         <w:pStyle w:val="Ttulo"/>
       </w:pPr>
-      <w:bookmarkStart w:id="56" w:name="_Toc132021134"/>
+      <w:bookmarkStart w:id="63" w:name="_Toc132186269"/>
       <w:r>
         <w:t>ANEXO</w:t>
       </w:r>
-      <w:bookmarkEnd w:id="54"/>
-      <w:bookmarkEnd w:id="55"/>
-      <w:bookmarkEnd w:id="56"/>
+      <w:bookmarkEnd w:id="61"/>
+      <w:bookmarkEnd w:id="62"/>
+      <w:bookmarkEnd w:id="63"/>
     </w:p>
     <w:p>
       <w:pPr>
@@ -26986,20 +29672,20 @@
       <w:pPr>
         <w:pStyle w:val="Ttulodentrodeanexo"/>
       </w:pPr>
-      <w:bookmarkStart w:id="57" w:name="_Toc129761089"/>
-      <w:bookmarkStart w:id="58" w:name="_Toc129850531"/>
-      <w:bookmarkStart w:id="59" w:name="_Toc130150079"/>
-      <w:bookmarkStart w:id="60" w:name="_Toc130204305"/>
-      <w:bookmarkStart w:id="61" w:name="_Toc132021135"/>
+      <w:bookmarkStart w:id="64" w:name="_Toc129761089"/>
+      <w:bookmarkStart w:id="65" w:name="_Toc129850531"/>
+      <w:bookmarkStart w:id="66" w:name="_Toc130150079"/>
+      <w:bookmarkStart w:id="67" w:name="_Toc130204305"/>
+      <w:bookmarkStart w:id="68" w:name="_Toc132186270"/>
       <w:r>
         <w:lastRenderedPageBreak/>
         <w:t>Sobrecarga de Mantenimiento en Correas</w:t>
       </w:r>
-      <w:bookmarkEnd w:id="57"/>
-      <w:bookmarkEnd w:id="58"/>
-      <w:bookmarkEnd w:id="59"/>
-      <w:bookmarkEnd w:id="60"/>
-      <w:bookmarkEnd w:id="61"/>
+      <w:bookmarkEnd w:id="64"/>
+      <w:bookmarkEnd w:id="65"/>
+      <w:bookmarkEnd w:id="66"/>
+      <w:bookmarkEnd w:id="67"/>
+      <w:bookmarkEnd w:id="68"/>
     </w:p>
     <w:p>
       <w:pPr>
@@ -27559,19 +30245,19 @@
       <w:pPr>
         <w:pStyle w:val="Ttulodentrodeanexo"/>
       </w:pPr>
-      <w:bookmarkStart w:id="62" w:name="_Toc129761090"/>
-      <w:bookmarkStart w:id="63" w:name="_Toc129850532"/>
-      <w:bookmarkStart w:id="64" w:name="_Toc130150080"/>
-      <w:bookmarkStart w:id="65" w:name="_Toc130204306"/>
-      <w:bookmarkStart w:id="66" w:name="_Toc132021136"/>
+      <w:bookmarkStart w:id="69" w:name="_Toc129761090"/>
+      <w:bookmarkStart w:id="70" w:name="_Toc129850532"/>
+      <w:bookmarkStart w:id="71" w:name="_Toc130150080"/>
+      <w:bookmarkStart w:id="72" w:name="_Toc130204306"/>
+      <w:bookmarkStart w:id="73" w:name="_Toc132186271"/>
       <w:r>
         <w:t>Carga de Tanque de Agua</w:t>
       </w:r>
-      <w:bookmarkEnd w:id="62"/>
-      <w:bookmarkEnd w:id="63"/>
-      <w:bookmarkEnd w:id="64"/>
-      <w:bookmarkEnd w:id="65"/>
-      <w:bookmarkEnd w:id="66"/>
+      <w:bookmarkEnd w:id="69"/>
+      <w:bookmarkEnd w:id="70"/>
+      <w:bookmarkEnd w:id="71"/>
+      <w:bookmarkEnd w:id="72"/>
+      <w:bookmarkEnd w:id="73"/>
     </w:p>
     <w:p>
       <w:pPr>
@@ -27730,20 +30416,20 @@
       <w:pPr>
         <w:pStyle w:val="Ttulodentrodeanexo"/>
       </w:pPr>
-      <w:bookmarkStart w:id="67" w:name="_Toc129761091"/>
-      <w:bookmarkStart w:id="68" w:name="_Toc129850533"/>
-      <w:bookmarkStart w:id="69" w:name="_Toc130150081"/>
-      <w:bookmarkStart w:id="70" w:name="_Toc130204307"/>
-      <w:bookmarkStart w:id="71" w:name="_Toc132021137"/>
+      <w:bookmarkStart w:id="74" w:name="_Toc129761091"/>
+      <w:bookmarkStart w:id="75" w:name="_Toc129850533"/>
+      <w:bookmarkStart w:id="76" w:name="_Toc130150081"/>
+      <w:bookmarkStart w:id="77" w:name="_Toc130204307"/>
+      <w:bookmarkStart w:id="78" w:name="_Toc132186272"/>
       <w:r>
         <w:lastRenderedPageBreak/>
         <w:t>Cargas de Viento</w:t>
       </w:r>
-      <w:bookmarkEnd w:id="67"/>
-      <w:bookmarkEnd w:id="68"/>
-      <w:bookmarkEnd w:id="69"/>
-      <w:bookmarkEnd w:id="70"/>
-      <w:bookmarkEnd w:id="71"/>
+      <w:bookmarkEnd w:id="74"/>
+      <w:bookmarkEnd w:id="75"/>
+      <w:bookmarkEnd w:id="76"/>
+      <w:bookmarkEnd w:id="77"/>
+      <w:bookmarkEnd w:id="78"/>
     </w:p>
     <w:tbl>
       <w:tblPr>
@@ -30330,7 +33016,7 @@
                     </wp:anchor>
                   </w:drawing>
                 </mc:Choice>
-                <mc:Fallback>
+                <mc:Fallback xmlns:w16sdtdh="http://schemas.microsoft.com/office/word/2020/wordml/sdtdatahash" xmlns:w16du="http://schemas.microsoft.com/office/word/2023/wordml/word16du" xmlns:oel="http://schemas.microsoft.com/office/2019/extlst">
                   <w:pict>
                     <v:shapetype w14:anchorId="6132E537" id="_x0000_t202" coordsize="21600,21600" o:spt="202" path="m,l,21600r21600,l21600,xe">
                       <v:stroke joinstyle="miter"/>
@@ -32164,7 +34850,7 @@
                     </wp:anchor>
                   </w:drawing>
                 </mc:Choice>
-                <mc:Fallback>
+                <mc:Fallback xmlns:w16sdtdh="http://schemas.microsoft.com/office/word/2020/wordml/sdtdatahash" xmlns:w16du="http://schemas.microsoft.com/office/word/2023/wordml/word16du" xmlns:oel="http://schemas.microsoft.com/office/2019/extlst">
                   <w:pict>
                     <v:shape w14:anchorId="552650DA" id="Cuadro de texto 13" o:spid="_x0000_s1027" type="#_x0000_t202" style="position:absolute;left:0;text-align:left;margin-left:-219.55pt;margin-top:6.05pt;width:240pt;height:18.75pt;z-index:251662336;visibility:visible;mso-wrap-style:square;mso-width-percent:0;mso-height-percent:0;mso-wrap-distance-left:9pt;mso-wrap-distance-top:0;mso-wrap-distance-right:9pt;mso-wrap-distance-bottom:0;mso-position-horizontal:absolute;mso-position-horizontal-relative:text;mso-position-vertical:absolute;mso-position-vertical-relative:text;mso-width-percent:0;mso-height-percent:0;mso-width-relative:page;mso-height-relative:page;v-text-anchor:top" o:gfxdata="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" fillcolor="#deeaf6 [664]" stroked="f">
                       <v:textbox inset="0,0,0,0">
@@ -36059,7 +38745,7 @@
 </file>
 
 <file path=word/endnotes.xml><?xml version="1.0" encoding="utf-8"?>
-<w:endnotes xmlns:wpc="http://schemas.microsoft.com/office/word/2010/wordprocessingCanvas" xmlns:cx="http://schemas.microsoft.com/office/drawing/2014/chartex" xmlns:cx1="http://schemas.microsoft.com/office/drawing/2015/9/8/chartex" xmlns:cx2="http://schemas.microsoft.com/office/drawing/2015/10/21/chartex" xmlns:cx3="http://schemas.microsoft.com/office/drawing/2016/5/9/chartex" xmlns:cx4="http://schemas.microsoft.com/office/drawing/2016/5/10/chartex" xmlns:cx5="http://schemas.microsoft.com/office/drawing/2016/5/11/chartex" xmlns:cx6="http://schemas.microsoft.com/office/drawing/2016/5/12/chartex" xmlns:cx7="http://schemas.microsoft.com/office/drawing/2016/5/13/chartex" xmlns:cx8="http://schemas.microsoft.com/office/drawing/2016/5/14/chartex" xmlns:mc="http://schemas.openxmlformats.org/markup-compatibility/2006" xmlns:aink="http://schemas.microsoft.com/office/drawing/2016/ink" xmlns:am3d="http://schemas.microsoft.com/office/drawing/2017/model3d" xmlns:o="urn:schemas-microsoft-com:office:office" xmlns:oel="http://schemas.microsoft.com/office/2019/extlst" xmlns:r="http://schemas.openxmlformats.org/officeDocument/2006/relationships" xmlns:m="http://schemas.openxmlformats.org/officeDocument/2006/math" xmlns:v="urn:schemas-microsoft-com:vml" xmlns:wp14="http://schemas.microsoft.com/office/word/2010/wordprocessingDrawing" xmlns:wp="http://schemas.openxmlformats.org/drawingml/2006/wordprocessingDrawing" xmlns:w10="urn:schemas-microsoft-com:office:word" xmlns:w="http://schemas.openxmlformats.org/wordprocessingml/2006/main" xmlns:w14="http://schemas.microsoft.com/office/word/2010/wordml" xmlns:w15="http://schemas.microsoft.com/office/word/2012/wordml" xmlns:w16cex="http://schemas.microsoft.com/office/word/2018/wordml/cex" xmlns:w16cid="http://schemas.microsoft.com/office/word/2016/wordml/cid" xmlns:w16="http://schemas.microsoft.com/office/word/2018/wordml" xmlns:w16du="http://schemas.microsoft.com/office/word/2023/wordml/word16du" xmlns:w16sdtdh="http://schemas.microsoft.com/office/word/2020/wordml/sdtdatahash" xmlns:w16se="http://schemas.microsoft.com/office/word/2015/wordml/symex" xmlns:wpg="http://schemas.microsoft.com/office/word/2010/wordprocessingGroup" xmlns:wpi="http://schemas.microsoft.com/office/word/2010/wordprocessingInk" xmlns:wne="http://schemas.microsoft.com/office/word/2006/wordml" xmlns:wps="http://schemas.microsoft.com/office/word/2010/wordprocessingShape" mc:Ignorable="w14 w15 w16se w16cid w16 w16cex w16sdtdh wp14">
+<w:endnotes xmlns:wpc="http://schemas.microsoft.com/office/word/2010/wordprocessingCanvas" xmlns:cx="http://schemas.microsoft.com/office/drawing/2014/chartex" xmlns:cx1="http://schemas.microsoft.com/office/drawing/2015/9/8/chartex" xmlns:cx2="http://schemas.microsoft.com/office/drawing/2015/10/21/chartex" xmlns:cx3="http://schemas.microsoft.com/office/drawing/2016/5/9/chartex" xmlns:cx4="http://schemas.microsoft.com/office/drawing/2016/5/10/chartex" xmlns:cx5="http://schemas.microsoft.com/office/drawing/2016/5/11/chartex" xmlns:cx6="http://schemas.microsoft.com/office/drawing/2016/5/12/chartex" xmlns:cx7="http://schemas.microsoft.com/office/drawing/2016/5/13/chartex" xmlns:cx8="http://schemas.microsoft.com/office/drawing/2016/5/14/chartex" xmlns:mc="http://schemas.openxmlformats.org/markup-compatibility/2006" xmlns:aink="http://schemas.microsoft.com/office/drawing/2016/ink" xmlns:am3d="http://schemas.microsoft.com/office/drawing/2017/model3d" xmlns:o="urn:schemas-microsoft-com:office:office" xmlns:r="http://schemas.openxmlformats.org/officeDocument/2006/relationships" xmlns:m="http://schemas.openxmlformats.org/officeDocument/2006/math" xmlns:v="urn:schemas-microsoft-com:vml" xmlns:wp14="http://schemas.microsoft.com/office/word/2010/wordprocessingDrawing" xmlns:wp="http://schemas.openxmlformats.org/drawingml/2006/wordprocessingDrawing" xmlns:w10="urn:schemas-microsoft-com:office:word" xmlns:w="http://schemas.openxmlformats.org/wordprocessingml/2006/main" xmlns:w14="http://schemas.microsoft.com/office/word/2010/wordml" xmlns:w15="http://schemas.microsoft.com/office/word/2012/wordml" xmlns:w16cex="http://schemas.microsoft.com/office/word/2018/wordml/cex" xmlns:w16cid="http://schemas.microsoft.com/office/word/2016/wordml/cid" xmlns:w16="http://schemas.microsoft.com/office/word/2018/wordml" xmlns:w16se="http://schemas.microsoft.com/office/word/2015/wordml/symex" xmlns:wpg="http://schemas.microsoft.com/office/word/2010/wordprocessingGroup" xmlns:wpi="http://schemas.microsoft.com/office/word/2010/wordprocessingInk" xmlns:wne="http://schemas.microsoft.com/office/word/2006/wordml" xmlns:wps="http://schemas.microsoft.com/office/word/2010/wordprocessingShape" mc:Ignorable="w14 w15 w16se w16cid w16 w16cex wp14">
   <w:endnote w:type="separator" w:id="-1">
     <w:p>
       <w:pPr>
@@ -36084,7 +38770,7 @@
 </file>
 
 <file path=word/footer1.xml><?xml version="1.0" encoding="utf-8"?>
-<w:ftr xmlns:wpc="http://schemas.microsoft.com/office/word/2010/wordprocessingCanvas" xmlns:cx="http://schemas.microsoft.com/office/drawing/2014/chartex" xmlns:cx1="http://schemas.microsoft.com/office/drawing/2015/9/8/chartex" xmlns:cx2="http://schemas.microsoft.com/office/drawing/2015/10/21/chartex" xmlns:cx3="http://schemas.microsoft.com/office/drawing/2016/5/9/chartex" xmlns:cx4="http://schemas.microsoft.com/office/drawing/2016/5/10/chartex" xmlns:cx5="http://schemas.microsoft.com/office/drawing/2016/5/11/chartex" xmlns:cx6="http://schemas.microsoft.com/office/drawing/2016/5/12/chartex" xmlns:cx7="http://schemas.microsoft.com/office/drawing/2016/5/13/chartex" xmlns:cx8="http://schemas.microsoft.com/office/drawing/2016/5/14/chartex" xmlns:mc="http://schemas.openxmlformats.org/markup-compatibility/2006" xmlns:aink="http://schemas.microsoft.com/office/drawing/2016/ink" xmlns:am3d="http://schemas.microsoft.com/office/drawing/2017/model3d" xmlns:o="urn:schemas-microsoft-com:office:office" xmlns:oel="http://schemas.microsoft.com/office/2019/extlst" xmlns:r="http://schemas.openxmlformats.org/officeDocument/2006/relationships" xmlns:m="http://schemas.openxmlformats.org/officeDocument/2006/math" xmlns:v="urn:schemas-microsoft-com:vml" xmlns:wp14="http://schemas.microsoft.com/office/word/2010/wordprocessingDrawing" xmlns:wp="http://schemas.openxmlformats.org/drawingml/2006/wordprocessingDrawing" xmlns:w10="urn:schemas-microsoft-com:office:word" xmlns:w="http://schemas.openxmlformats.org/wordprocessingml/2006/main" xmlns:w14="http://schemas.microsoft.com/office/word/2010/wordml" xmlns:w15="http://schemas.microsoft.com/office/word/2012/wordml" xmlns:w16cex="http://schemas.microsoft.com/office/word/2018/wordml/cex" xmlns:w16cid="http://schemas.microsoft.com/office/word/2016/wordml/cid" xmlns:w16="http://schemas.microsoft.com/office/word/2018/wordml" xmlns:w16du="http://schemas.microsoft.com/office/word/2023/wordml/word16du" xmlns:w16sdtdh="http://schemas.microsoft.com/office/word/2020/wordml/sdtdatahash" xmlns:w16se="http://schemas.microsoft.com/office/word/2015/wordml/symex" xmlns:wpg="http://schemas.microsoft.com/office/word/2010/wordprocessingGroup" xmlns:wpi="http://schemas.microsoft.com/office/word/2010/wordprocessingInk" xmlns:wne="http://schemas.microsoft.com/office/word/2006/wordml" xmlns:wps="http://schemas.microsoft.com/office/word/2010/wordprocessingShape" mc:Ignorable="w14 w15 w16se w16cid w16 w16cex w16sdtdh wp14">
+<w:ftr xmlns:wpc="http://schemas.microsoft.com/office/word/2010/wordprocessingCanvas" xmlns:cx="http://schemas.microsoft.com/office/drawing/2014/chartex" xmlns:cx1="http://schemas.microsoft.com/office/drawing/2015/9/8/chartex" xmlns:cx2="http://schemas.microsoft.com/office/drawing/2015/10/21/chartex" xmlns:cx3="http://schemas.microsoft.com/office/drawing/2016/5/9/chartex" xmlns:cx4="http://schemas.microsoft.com/office/drawing/2016/5/10/chartex" xmlns:cx5="http://schemas.microsoft.com/office/drawing/2016/5/11/chartex" xmlns:cx6="http://schemas.microsoft.com/office/drawing/2016/5/12/chartex" xmlns:cx7="http://schemas.microsoft.com/office/drawing/2016/5/13/chartex" xmlns:cx8="http://schemas.microsoft.com/office/drawing/2016/5/14/chartex" xmlns:mc="http://schemas.openxmlformats.org/markup-compatibility/2006" xmlns:aink="http://schemas.microsoft.com/office/drawing/2016/ink" xmlns:am3d="http://schemas.microsoft.com/office/drawing/2017/model3d" xmlns:o="urn:schemas-microsoft-com:office:office" xmlns:r="http://schemas.openxmlformats.org/officeDocument/2006/relationships" xmlns:m="http://schemas.openxmlformats.org/officeDocument/2006/math" xmlns:v="urn:schemas-microsoft-com:vml" xmlns:wp14="http://schemas.microsoft.com/office/word/2010/wordprocessingDrawing" xmlns:wp="http://schemas.openxmlformats.org/drawingml/2006/wordprocessingDrawing" xmlns:w10="urn:schemas-microsoft-com:office:word" xmlns:w="http://schemas.openxmlformats.org/wordprocessingml/2006/main" xmlns:w14="http://schemas.microsoft.com/office/word/2010/wordml" xmlns:w15="http://schemas.microsoft.com/office/word/2012/wordml" xmlns:w16cex="http://schemas.microsoft.com/office/word/2018/wordml/cex" xmlns:w16cid="http://schemas.microsoft.com/office/word/2016/wordml/cid" xmlns:w16="http://schemas.microsoft.com/office/word/2018/wordml" xmlns:w16se="http://schemas.microsoft.com/office/word/2015/wordml/symex" xmlns:wpg="http://schemas.microsoft.com/office/word/2010/wordprocessingGroup" xmlns:wpi="http://schemas.microsoft.com/office/word/2010/wordprocessingInk" xmlns:wne="http://schemas.microsoft.com/office/word/2006/wordml" xmlns:wps="http://schemas.microsoft.com/office/word/2010/wordprocessingShape" mc:Ignorable="w14 w15 w16se w16cid w16 w16cex wp14">
   <w:p>
     <w:pPr>
       <w:pStyle w:val="Piedepgina"/>
@@ -36207,7 +38893,7 @@
 </file>
 
 <file path=word/footer2.xml><?xml version="1.0" encoding="utf-8"?>
-<w:ftr xmlns:wpc="http://schemas.microsoft.com/office/word/2010/wordprocessingCanvas" xmlns:cx="http://schemas.microsoft.com/office/drawing/2014/chartex" xmlns:cx1="http://schemas.microsoft.com/office/drawing/2015/9/8/chartex" xmlns:cx2="http://schemas.microsoft.com/office/drawing/2015/10/21/chartex" xmlns:cx3="http://schemas.microsoft.com/office/drawing/2016/5/9/chartex" xmlns:cx4="http://schemas.microsoft.com/office/drawing/2016/5/10/chartex" xmlns:cx5="http://schemas.microsoft.com/office/drawing/2016/5/11/chartex" xmlns:cx6="http://schemas.microsoft.com/office/drawing/2016/5/12/chartex" xmlns:cx7="http://schemas.microsoft.com/office/drawing/2016/5/13/chartex" xmlns:cx8="http://schemas.microsoft.com/office/drawing/2016/5/14/chartex" xmlns:mc="http://schemas.openxmlformats.org/markup-compatibility/2006" xmlns:aink="http://schemas.microsoft.com/office/drawing/2016/ink" xmlns:am3d="http://schemas.microsoft.com/office/drawing/2017/model3d" xmlns:o="urn:schemas-microsoft-com:office:office" xmlns:oel="http://schemas.microsoft.com/office/2019/extlst" xmlns:r="http://schemas.openxmlformats.org/officeDocument/2006/relationships" xmlns:m="http://schemas.openxmlformats.org/officeDocument/2006/math" xmlns:v="urn:schemas-microsoft-com:vml" xmlns:wp14="http://schemas.microsoft.com/office/word/2010/wordprocessingDrawing" xmlns:wp="http://schemas.openxmlformats.org/drawingml/2006/wordprocessingDrawing" xmlns:w10="urn:schemas-microsoft-com:office:word" xmlns:w="http://schemas.openxmlformats.org/wordprocessingml/2006/main" xmlns:w14="http://schemas.microsoft.com/office/word/2010/wordml" xmlns:w15="http://schemas.microsoft.com/office/word/2012/wordml" xmlns:w16cex="http://schemas.microsoft.com/office/word/2018/wordml/cex" xmlns:w16cid="http://schemas.microsoft.com/office/word/2016/wordml/cid" xmlns:w16="http://schemas.microsoft.com/office/word/2018/wordml" xmlns:w16du="http://schemas.microsoft.com/office/word/2023/wordml/word16du" xmlns:w16sdtdh="http://schemas.microsoft.com/office/word/2020/wordml/sdtdatahash" xmlns:w16se="http://schemas.microsoft.com/office/word/2015/wordml/symex" xmlns:wpg="http://schemas.microsoft.com/office/word/2010/wordprocessingGroup" xmlns:wpi="http://schemas.microsoft.com/office/word/2010/wordprocessingInk" xmlns:wne="http://schemas.microsoft.com/office/word/2006/wordml" xmlns:wps="http://schemas.microsoft.com/office/word/2010/wordprocessingShape" mc:Ignorable="w14 w15 w16se w16cid w16 w16cex w16sdtdh wp14">
+<w:ftr xmlns:wpc="http://schemas.microsoft.com/office/word/2010/wordprocessingCanvas" xmlns:cx="http://schemas.microsoft.com/office/drawing/2014/chartex" xmlns:cx1="http://schemas.microsoft.com/office/drawing/2015/9/8/chartex" xmlns:cx2="http://schemas.microsoft.com/office/drawing/2015/10/21/chartex" xmlns:cx3="http://schemas.microsoft.com/office/drawing/2016/5/9/chartex" xmlns:cx4="http://schemas.microsoft.com/office/drawing/2016/5/10/chartex" xmlns:cx5="http://schemas.microsoft.com/office/drawing/2016/5/11/chartex" xmlns:cx6="http://schemas.microsoft.com/office/drawing/2016/5/12/chartex" xmlns:cx7="http://schemas.microsoft.com/office/drawing/2016/5/13/chartex" xmlns:cx8="http://schemas.microsoft.com/office/drawing/2016/5/14/chartex" xmlns:mc="http://schemas.openxmlformats.org/markup-compatibility/2006" xmlns:aink="http://schemas.microsoft.com/office/drawing/2016/ink" xmlns:am3d="http://schemas.microsoft.com/office/drawing/2017/model3d" xmlns:o="urn:schemas-microsoft-com:office:office" xmlns:r="http://schemas.openxmlformats.org/officeDocument/2006/relationships" xmlns:m="http://schemas.openxmlformats.org/officeDocument/2006/math" xmlns:v="urn:schemas-microsoft-com:vml" xmlns:wp14="http://schemas.microsoft.com/office/word/2010/wordprocessingDrawing" xmlns:wp="http://schemas.openxmlformats.org/drawingml/2006/wordprocessingDrawing" xmlns:w10="urn:schemas-microsoft-com:office:word" xmlns:w="http://schemas.openxmlformats.org/wordprocessingml/2006/main" xmlns:w14="http://schemas.microsoft.com/office/word/2010/wordml" xmlns:w15="http://schemas.microsoft.com/office/word/2012/wordml" xmlns:w16cex="http://schemas.microsoft.com/office/word/2018/wordml/cex" xmlns:w16cid="http://schemas.microsoft.com/office/word/2016/wordml/cid" xmlns:w16="http://schemas.microsoft.com/office/word/2018/wordml" xmlns:w16se="http://schemas.microsoft.com/office/word/2015/wordml/symex" xmlns:wpg="http://schemas.microsoft.com/office/word/2010/wordprocessingGroup" xmlns:wpi="http://schemas.microsoft.com/office/word/2010/wordprocessingInk" xmlns:wne="http://schemas.microsoft.com/office/word/2006/wordml" xmlns:wps="http://schemas.microsoft.com/office/word/2010/wordprocessingShape" mc:Ignorable="w14 w15 w16se w16cid w16 w16cex wp14">
   <w:p>
     <w:pPr>
       <w:pStyle w:val="Piedepgina"/>
@@ -36377,7 +39063,7 @@
 </file>
 
 <file path=word/footer3.xml><?xml version="1.0" encoding="utf-8"?>
-<w:ftr xmlns:wpc="http://schemas.microsoft.com/office/word/2010/wordprocessingCanvas" xmlns:cx="http://schemas.microsoft.com/office/drawing/2014/chartex" xmlns:cx1="http://schemas.microsoft.com/office/drawing/2015/9/8/chartex" xmlns:cx2="http://schemas.microsoft.com/office/drawing/2015/10/21/chartex" xmlns:cx3="http://schemas.microsoft.com/office/drawing/2016/5/9/chartex" xmlns:cx4="http://schemas.microsoft.com/office/drawing/2016/5/10/chartex" xmlns:cx5="http://schemas.microsoft.com/office/drawing/2016/5/11/chartex" xmlns:cx6="http://schemas.microsoft.com/office/drawing/2016/5/12/chartex" xmlns:cx7="http://schemas.microsoft.com/office/drawing/2016/5/13/chartex" xmlns:cx8="http://schemas.microsoft.com/office/drawing/2016/5/14/chartex" xmlns:mc="http://schemas.openxmlformats.org/markup-compatibility/2006" xmlns:aink="http://schemas.microsoft.com/office/drawing/2016/ink" xmlns:am3d="http://schemas.microsoft.com/office/drawing/2017/model3d" xmlns:o="urn:schemas-microsoft-com:office:office" xmlns:oel="http://schemas.microsoft.com/office/2019/extlst" xmlns:r="http://schemas.openxmlformats.org/officeDocument/2006/relationships" xmlns:m="http://schemas.openxmlformats.org/officeDocument/2006/math" xmlns:v="urn:schemas-microsoft-com:vml" xmlns:wp14="http://schemas.microsoft.com/office/word/2010/wordprocessingDrawing" xmlns:wp="http://schemas.openxmlformats.org/drawingml/2006/wordprocessingDrawing" xmlns:w10="urn:schemas-microsoft-com:office:word" xmlns:w="http://schemas.openxmlformats.org/wordprocessingml/2006/main" xmlns:w14="http://schemas.microsoft.com/office/word/2010/wordml" xmlns:w15="http://schemas.microsoft.com/office/word/2012/wordml" xmlns:w16cex="http://schemas.microsoft.com/office/word/2018/wordml/cex" xmlns:w16cid="http://schemas.microsoft.com/office/word/2016/wordml/cid" xmlns:w16="http://schemas.microsoft.com/office/word/2018/wordml" xmlns:w16du="http://schemas.microsoft.com/office/word/2023/wordml/word16du" xmlns:w16sdtdh="http://schemas.microsoft.com/office/word/2020/wordml/sdtdatahash" xmlns:w16se="http://schemas.microsoft.com/office/word/2015/wordml/symex" xmlns:wpg="http://schemas.microsoft.com/office/word/2010/wordprocessingGroup" xmlns:wpi="http://schemas.microsoft.com/office/word/2010/wordprocessingInk" xmlns:wne="http://schemas.microsoft.com/office/word/2006/wordml" xmlns:wps="http://schemas.microsoft.com/office/word/2010/wordprocessingShape" mc:Ignorable="w14 w15 w16se w16cid w16 w16cex w16sdtdh wp14">
+<w:ftr xmlns:wpc="http://schemas.microsoft.com/office/word/2010/wordprocessingCanvas" xmlns:cx="http://schemas.microsoft.com/office/drawing/2014/chartex" xmlns:cx1="http://schemas.microsoft.com/office/drawing/2015/9/8/chartex" xmlns:cx2="http://schemas.microsoft.com/office/drawing/2015/10/21/chartex" xmlns:cx3="http://schemas.microsoft.com/office/drawing/2016/5/9/chartex" xmlns:cx4="http://schemas.microsoft.com/office/drawing/2016/5/10/chartex" xmlns:cx5="http://schemas.microsoft.com/office/drawing/2016/5/11/chartex" xmlns:cx6="http://schemas.microsoft.com/office/drawing/2016/5/12/chartex" xmlns:cx7="http://schemas.microsoft.com/office/drawing/2016/5/13/chartex" xmlns:cx8="http://schemas.microsoft.com/office/drawing/2016/5/14/chartex" xmlns:mc="http://schemas.openxmlformats.org/markup-compatibility/2006" xmlns:aink="http://schemas.microsoft.com/office/drawing/2016/ink" xmlns:am3d="http://schemas.microsoft.com/office/drawing/2017/model3d" xmlns:o="urn:schemas-microsoft-com:office:office" xmlns:r="http://schemas.openxmlformats.org/officeDocument/2006/relationships" xmlns:m="http://schemas.openxmlformats.org/officeDocument/2006/math" xmlns:v="urn:schemas-microsoft-com:vml" xmlns:wp14="http://schemas.microsoft.com/office/word/2010/wordprocessingDrawing" xmlns:wp="http://schemas.openxmlformats.org/drawingml/2006/wordprocessingDrawing" xmlns:w10="urn:schemas-microsoft-com:office:word" xmlns:w="http://schemas.openxmlformats.org/wordprocessingml/2006/main" xmlns:w14="http://schemas.microsoft.com/office/word/2010/wordml" xmlns:w15="http://schemas.microsoft.com/office/word/2012/wordml" xmlns:w16cex="http://schemas.microsoft.com/office/word/2018/wordml/cex" xmlns:w16cid="http://schemas.microsoft.com/office/word/2016/wordml/cid" xmlns:w16="http://schemas.microsoft.com/office/word/2018/wordml" xmlns:w16se="http://schemas.microsoft.com/office/word/2015/wordml/symex" xmlns:wpg="http://schemas.microsoft.com/office/word/2010/wordprocessingGroup" xmlns:wpi="http://schemas.microsoft.com/office/word/2010/wordprocessingInk" xmlns:wne="http://schemas.microsoft.com/office/word/2006/wordml" xmlns:wps="http://schemas.microsoft.com/office/word/2010/wordprocessingShape" mc:Ignorable="w14 w15 w16se w16cid w16 w16cex wp14">
   <w:p>
     <w:pPr>
       <w:pStyle w:val="Piedepgina"/>
@@ -36387,7 +39073,7 @@
 </file>
 
 <file path=word/footer4.xml><?xml version="1.0" encoding="utf-8"?>
-<w:ftr xmlns:wpc="http://schemas.microsoft.com/office/word/2010/wordprocessingCanvas" xmlns:cx="http://schemas.microsoft.com/office/drawing/2014/chartex" xmlns:cx1="http://schemas.microsoft.com/office/drawing/2015/9/8/chartex" xmlns:cx2="http://schemas.microsoft.com/office/drawing/2015/10/21/chartex" xmlns:cx3="http://schemas.microsoft.com/office/drawing/2016/5/9/chartex" xmlns:cx4="http://schemas.microsoft.com/office/drawing/2016/5/10/chartex" xmlns:cx5="http://schemas.microsoft.com/office/drawing/2016/5/11/chartex" xmlns:cx6="http://schemas.microsoft.com/office/drawing/2016/5/12/chartex" xmlns:cx7="http://schemas.microsoft.com/office/drawing/2016/5/13/chartex" xmlns:cx8="http://schemas.microsoft.com/office/drawing/2016/5/14/chartex" xmlns:mc="http://schemas.openxmlformats.org/markup-compatibility/2006" xmlns:aink="http://schemas.microsoft.com/office/drawing/2016/ink" xmlns:am3d="http://schemas.microsoft.com/office/drawing/2017/model3d" xmlns:o="urn:schemas-microsoft-com:office:office" xmlns:oel="http://schemas.microsoft.com/office/2019/extlst" xmlns:r="http://schemas.openxmlformats.org/officeDocument/2006/relationships" xmlns:m="http://schemas.openxmlformats.org/officeDocument/2006/math" xmlns:v="urn:schemas-microsoft-com:vml" xmlns:wp14="http://schemas.microsoft.com/office/word/2010/wordprocessingDrawing" xmlns:wp="http://schemas.openxmlformats.org/drawingml/2006/wordprocessingDrawing" xmlns:w10="urn:schemas-microsoft-com:office:word" xmlns:w="http://schemas.openxmlformats.org/wordprocessingml/2006/main" xmlns:w14="http://schemas.microsoft.com/office/word/2010/wordml" xmlns:w15="http://schemas.microsoft.com/office/word/2012/wordml" xmlns:w16cex="http://schemas.microsoft.com/office/word/2018/wordml/cex" xmlns:w16cid="http://schemas.microsoft.com/office/word/2016/wordml/cid" xmlns:w16="http://schemas.microsoft.com/office/word/2018/wordml" xmlns:w16du="http://schemas.microsoft.com/office/word/2023/wordml/word16du" xmlns:w16sdtdh="http://schemas.microsoft.com/office/word/2020/wordml/sdtdatahash" xmlns:w16se="http://schemas.microsoft.com/office/word/2015/wordml/symex" xmlns:wpg="http://schemas.microsoft.com/office/word/2010/wordprocessingGroup" xmlns:wpi="http://schemas.microsoft.com/office/word/2010/wordprocessingInk" xmlns:wne="http://schemas.microsoft.com/office/word/2006/wordml" xmlns:wps="http://schemas.microsoft.com/office/word/2010/wordprocessingShape" mc:Ignorable="w14 w15 w16se w16cid w16 w16cex w16sdtdh wp14">
+<w:ftr xmlns:wpc="http://schemas.microsoft.com/office/word/2010/wordprocessingCanvas" xmlns:cx="http://schemas.microsoft.com/office/drawing/2014/chartex" xmlns:cx1="http://schemas.microsoft.com/office/drawing/2015/9/8/chartex" xmlns:cx2="http://schemas.microsoft.com/office/drawing/2015/10/21/chartex" xmlns:cx3="http://schemas.microsoft.com/office/drawing/2016/5/9/chartex" xmlns:cx4="http://schemas.microsoft.com/office/drawing/2016/5/10/chartex" xmlns:cx5="http://schemas.microsoft.com/office/drawing/2016/5/11/chartex" xmlns:cx6="http://schemas.microsoft.com/office/drawing/2016/5/12/chartex" xmlns:cx7="http://schemas.microsoft.com/office/drawing/2016/5/13/chartex" xmlns:cx8="http://schemas.microsoft.com/office/drawing/2016/5/14/chartex" xmlns:mc="http://schemas.openxmlformats.org/markup-compatibility/2006" xmlns:aink="http://schemas.microsoft.com/office/drawing/2016/ink" xmlns:am3d="http://schemas.microsoft.com/office/drawing/2017/model3d" xmlns:o="urn:schemas-microsoft-com:office:office" xmlns:r="http://schemas.openxmlformats.org/officeDocument/2006/relationships" xmlns:m="http://schemas.openxmlformats.org/officeDocument/2006/math" xmlns:v="urn:schemas-microsoft-com:vml" xmlns:wp14="http://schemas.microsoft.com/office/word/2010/wordprocessingDrawing" xmlns:wp="http://schemas.openxmlformats.org/drawingml/2006/wordprocessingDrawing" xmlns:w10="urn:schemas-microsoft-com:office:word" xmlns:w="http://schemas.openxmlformats.org/wordprocessingml/2006/main" xmlns:w14="http://schemas.microsoft.com/office/word/2010/wordml" xmlns:w15="http://schemas.microsoft.com/office/word/2012/wordml" xmlns:w16cex="http://schemas.microsoft.com/office/word/2018/wordml/cex" xmlns:w16cid="http://schemas.microsoft.com/office/word/2016/wordml/cid" xmlns:w16="http://schemas.microsoft.com/office/word/2018/wordml" xmlns:w16se="http://schemas.microsoft.com/office/word/2015/wordml/symex" xmlns:wpg="http://schemas.microsoft.com/office/word/2010/wordprocessingGroup" xmlns:wpi="http://schemas.microsoft.com/office/word/2010/wordprocessingInk" xmlns:wne="http://schemas.microsoft.com/office/word/2006/wordml" xmlns:wps="http://schemas.microsoft.com/office/word/2010/wordprocessingShape" mc:Ignorable="w14 w15 w16se w16cid w16 w16cex wp14">
   <w:p>
     <w:pPr>
       <w:pStyle w:val="Piedepgina"/>
@@ -36557,7 +39243,7 @@
 </file>
 
 <file path=word/footnotes.xml><?xml version="1.0" encoding="utf-8"?>
-<w:footnotes xmlns:wpc="http://schemas.microsoft.com/office/word/2010/wordprocessingCanvas" xmlns:cx="http://schemas.microsoft.com/office/drawing/2014/chartex" xmlns:cx1="http://schemas.microsoft.com/office/drawing/2015/9/8/chartex" xmlns:cx2="http://schemas.microsoft.com/office/drawing/2015/10/21/chartex" xmlns:cx3="http://schemas.microsoft.com/office/drawing/2016/5/9/chartex" xmlns:cx4="http://schemas.microsoft.com/office/drawing/2016/5/10/chartex" xmlns:cx5="http://schemas.microsoft.com/office/drawing/2016/5/11/chartex" xmlns:cx6="http://schemas.microsoft.com/office/drawing/2016/5/12/chartex" xmlns:cx7="http://schemas.microsoft.com/office/drawing/2016/5/13/chartex" xmlns:cx8="http://schemas.microsoft.com/office/drawing/2016/5/14/chartex" xmlns:mc="http://schemas.openxmlformats.org/markup-compatibility/2006" xmlns:aink="http://schemas.microsoft.com/office/drawing/2016/ink" xmlns:am3d="http://schemas.microsoft.com/office/drawing/2017/model3d" xmlns:o="urn:schemas-microsoft-com:office:office" xmlns:oel="http://schemas.microsoft.com/office/2019/extlst" xmlns:r="http://schemas.openxmlformats.org/officeDocument/2006/relationships" xmlns:m="http://schemas.openxmlformats.org/officeDocument/2006/math" xmlns:v="urn:schemas-microsoft-com:vml" xmlns:wp14="http://schemas.microsoft.com/office/word/2010/wordprocessingDrawing" xmlns:wp="http://schemas.openxmlformats.org/drawingml/2006/wordprocessingDrawing" xmlns:w10="urn:schemas-microsoft-com:office:word" xmlns:w="http://schemas.openxmlformats.org/wordprocessingml/2006/main" xmlns:w14="http://schemas.microsoft.com/office/word/2010/wordml" xmlns:w15="http://schemas.microsoft.com/office/word/2012/wordml" xmlns:w16cex="http://schemas.microsoft.com/office/word/2018/wordml/cex" xmlns:w16cid="http://schemas.microsoft.com/office/word/2016/wordml/cid" xmlns:w16="http://schemas.microsoft.com/office/word/2018/wordml" xmlns:w16du="http://schemas.microsoft.com/office/word/2023/wordml/word16du" xmlns:w16sdtdh="http://schemas.microsoft.com/office/word/2020/wordml/sdtdatahash" xmlns:w16se="http://schemas.microsoft.com/office/word/2015/wordml/symex" xmlns:wpg="http://schemas.microsoft.com/office/word/2010/wordprocessingGroup" xmlns:wpi="http://schemas.microsoft.com/office/word/2010/wordprocessingInk" xmlns:wne="http://schemas.microsoft.com/office/word/2006/wordml" xmlns:wps="http://schemas.microsoft.com/office/word/2010/wordprocessingShape" mc:Ignorable="w14 w15 w16se w16cid w16 w16cex w16sdtdh wp14">
+<w:footnotes xmlns:wpc="http://schemas.microsoft.com/office/word/2010/wordprocessingCanvas" xmlns:cx="http://schemas.microsoft.com/office/drawing/2014/chartex" xmlns:cx1="http://schemas.microsoft.com/office/drawing/2015/9/8/chartex" xmlns:cx2="http://schemas.microsoft.com/office/drawing/2015/10/21/chartex" xmlns:cx3="http://schemas.microsoft.com/office/drawing/2016/5/9/chartex" xmlns:cx4="http://schemas.microsoft.com/office/drawing/2016/5/10/chartex" xmlns:cx5="http://schemas.microsoft.com/office/drawing/2016/5/11/chartex" xmlns:cx6="http://schemas.microsoft.com/office/drawing/2016/5/12/chartex" xmlns:cx7="http://schemas.microsoft.com/office/drawing/2016/5/13/chartex" xmlns:cx8="http://schemas.microsoft.com/office/drawing/2016/5/14/chartex" xmlns:mc="http://schemas.openxmlformats.org/markup-compatibility/2006" xmlns:aink="http://schemas.microsoft.com/office/drawing/2016/ink" xmlns:am3d="http://schemas.microsoft.com/office/drawing/2017/model3d" xmlns:o="urn:schemas-microsoft-com:office:office" xmlns:r="http://schemas.openxmlformats.org/officeDocument/2006/relationships" xmlns:m="http://schemas.openxmlformats.org/officeDocument/2006/math" xmlns:v="urn:schemas-microsoft-com:vml" xmlns:wp14="http://schemas.microsoft.com/office/word/2010/wordprocessingDrawing" xmlns:wp="http://schemas.openxmlformats.org/drawingml/2006/wordprocessingDrawing" xmlns:w10="urn:schemas-microsoft-com:office:word" xmlns:w="http://schemas.openxmlformats.org/wordprocessingml/2006/main" xmlns:w14="http://schemas.microsoft.com/office/word/2010/wordml" xmlns:w15="http://schemas.microsoft.com/office/word/2012/wordml" xmlns:w16cex="http://schemas.microsoft.com/office/word/2018/wordml/cex" xmlns:w16cid="http://schemas.microsoft.com/office/word/2016/wordml/cid" xmlns:w16="http://schemas.microsoft.com/office/word/2018/wordml" xmlns:w16se="http://schemas.microsoft.com/office/word/2015/wordml/symex" xmlns:wpg="http://schemas.microsoft.com/office/word/2010/wordprocessingGroup" xmlns:wpi="http://schemas.microsoft.com/office/word/2010/wordprocessingInk" xmlns:wne="http://schemas.microsoft.com/office/word/2006/wordml" xmlns:wps="http://schemas.microsoft.com/office/word/2010/wordprocessingShape" mc:Ignorable="w14 w15 w16se w16cid w16 w16cex wp14">
   <w:footnote w:type="separator" w:id="-1">
     <w:p>
       <w:pPr>
@@ -36582,7 +39268,7 @@
 </file>
 
 <file path=word/header1.xml><?xml version="1.0" encoding="utf-8"?>
-<w:hdr xmlns:wpc="http://schemas.microsoft.com/office/word/2010/wordprocessingCanvas" xmlns:cx="http://schemas.microsoft.com/office/drawing/2014/chartex" xmlns:cx1="http://schemas.microsoft.com/office/drawing/2015/9/8/chartex" xmlns:cx2="http://schemas.microsoft.com/office/drawing/2015/10/21/chartex" xmlns:cx3="http://schemas.microsoft.com/office/drawing/2016/5/9/chartex" xmlns:cx4="http://schemas.microsoft.com/office/drawing/2016/5/10/chartex" xmlns:cx5="http://schemas.microsoft.com/office/drawing/2016/5/11/chartex" xmlns:cx6="http://schemas.microsoft.com/office/drawing/2016/5/12/chartex" xmlns:cx7="http://schemas.microsoft.com/office/drawing/2016/5/13/chartex" xmlns:cx8="http://schemas.microsoft.com/office/drawing/2016/5/14/chartex" xmlns:mc="http://schemas.openxmlformats.org/markup-compatibility/2006" xmlns:aink="http://schemas.microsoft.com/office/drawing/2016/ink" xmlns:am3d="http://schemas.microsoft.com/office/drawing/2017/model3d" xmlns:o="urn:schemas-microsoft-com:office:office" xmlns:oel="http://schemas.microsoft.com/office/2019/extlst" xmlns:r="http://schemas.openxmlformats.org/officeDocument/2006/relationships" xmlns:m="http://schemas.openxmlformats.org/officeDocument/2006/math" xmlns:v="urn:schemas-microsoft-com:vml" xmlns:wp14="http://schemas.microsoft.com/office/word/2010/wordprocessingDrawing" xmlns:wp="http://schemas.openxmlformats.org/drawingml/2006/wordprocessingDrawing" xmlns:w10="urn:schemas-microsoft-com:office:word" xmlns:w="http://schemas.openxmlformats.org/wordprocessingml/2006/main" xmlns:w14="http://schemas.microsoft.com/office/word/2010/wordml" xmlns:w15="http://schemas.microsoft.com/office/word/2012/wordml" xmlns:w16cex="http://schemas.microsoft.com/office/word/2018/wordml/cex" xmlns:w16cid="http://schemas.microsoft.com/office/word/2016/wordml/cid" xmlns:w16="http://schemas.microsoft.com/office/word/2018/wordml" xmlns:w16du="http://schemas.microsoft.com/office/word/2023/wordml/word16du" xmlns:w16sdtdh="http://schemas.microsoft.com/office/word/2020/wordml/sdtdatahash" xmlns:w16se="http://schemas.microsoft.com/office/word/2015/wordml/symex" xmlns:wpg="http://schemas.microsoft.com/office/word/2010/wordprocessingGroup" xmlns:wpi="http://schemas.microsoft.com/office/word/2010/wordprocessingInk" xmlns:wne="http://schemas.microsoft.com/office/word/2006/wordml" xmlns:wps="http://schemas.microsoft.com/office/word/2010/wordprocessingShape" mc:Ignorable="w14 w15 w16se w16cid w16 w16cex w16sdtdh wp14">
+<w:hdr xmlns:wpc="http://schemas.microsoft.com/office/word/2010/wordprocessingCanvas" xmlns:cx="http://schemas.microsoft.com/office/drawing/2014/chartex" xmlns:cx1="http://schemas.microsoft.com/office/drawing/2015/9/8/chartex" xmlns:cx2="http://schemas.microsoft.com/office/drawing/2015/10/21/chartex" xmlns:cx3="http://schemas.microsoft.com/office/drawing/2016/5/9/chartex" xmlns:cx4="http://schemas.microsoft.com/office/drawing/2016/5/10/chartex" xmlns:cx5="http://schemas.microsoft.com/office/drawing/2016/5/11/chartex" xmlns:cx6="http://schemas.microsoft.com/office/drawing/2016/5/12/chartex" xmlns:cx7="http://schemas.microsoft.com/office/drawing/2016/5/13/chartex" xmlns:cx8="http://schemas.microsoft.com/office/drawing/2016/5/14/chartex" xmlns:mc="http://schemas.openxmlformats.org/markup-compatibility/2006" xmlns:aink="http://schemas.microsoft.com/office/drawing/2016/ink" xmlns:am3d="http://schemas.microsoft.com/office/drawing/2017/model3d" xmlns:o="urn:schemas-microsoft-com:office:office" xmlns:r="http://schemas.openxmlformats.org/officeDocument/2006/relationships" xmlns:m="http://schemas.openxmlformats.org/officeDocument/2006/math" xmlns:v="urn:schemas-microsoft-com:vml" xmlns:wp14="http://schemas.microsoft.com/office/word/2010/wordprocessingDrawing" xmlns:wp="http://schemas.openxmlformats.org/drawingml/2006/wordprocessingDrawing" xmlns:w10="urn:schemas-microsoft-com:office:word" xmlns:w="http://schemas.openxmlformats.org/wordprocessingml/2006/main" xmlns:w14="http://schemas.microsoft.com/office/word/2010/wordml" xmlns:w15="http://schemas.microsoft.com/office/word/2012/wordml" xmlns:w16cex="http://schemas.microsoft.com/office/word/2018/wordml/cex" xmlns:w16cid="http://schemas.microsoft.com/office/word/2016/wordml/cid" xmlns:w16="http://schemas.microsoft.com/office/word/2018/wordml" xmlns:w16se="http://schemas.microsoft.com/office/word/2015/wordml/symex" xmlns:wpg="http://schemas.microsoft.com/office/word/2010/wordprocessingGroup" xmlns:wpi="http://schemas.microsoft.com/office/word/2010/wordprocessingInk" xmlns:wne="http://schemas.microsoft.com/office/word/2006/wordml" xmlns:wps="http://schemas.microsoft.com/office/word/2010/wordprocessingShape" mc:Ignorable="w14 w15 w16se w16cid w16 w16cex wp14">
   <w:p>
     <w:pPr>
       <w:pStyle w:val="Encabezado"/>
@@ -36766,7 +39452,7 @@
 </file>
 
 <file path=word/header2.xml><?xml version="1.0" encoding="utf-8"?>
-<w:hdr xmlns:wpc="http://schemas.microsoft.com/office/word/2010/wordprocessingCanvas" xmlns:cx="http://schemas.microsoft.com/office/drawing/2014/chartex" xmlns:cx1="http://schemas.microsoft.com/office/drawing/2015/9/8/chartex" xmlns:cx2="http://schemas.microsoft.com/office/drawing/2015/10/21/chartex" xmlns:cx3="http://schemas.microsoft.com/office/drawing/2016/5/9/chartex" xmlns:cx4="http://schemas.microsoft.com/office/drawing/2016/5/10/chartex" xmlns:cx5="http://schemas.microsoft.com/office/drawing/2016/5/11/chartex" xmlns:cx6="http://schemas.microsoft.com/office/drawing/2016/5/12/chartex" xmlns:cx7="http://schemas.microsoft.com/office/drawing/2016/5/13/chartex" xmlns:cx8="http://schemas.microsoft.com/office/drawing/2016/5/14/chartex" xmlns:mc="http://schemas.openxmlformats.org/markup-compatibility/2006" xmlns:aink="http://schemas.microsoft.com/office/drawing/2016/ink" xmlns:am3d="http://schemas.microsoft.com/office/drawing/2017/model3d" xmlns:o="urn:schemas-microsoft-com:office:office" xmlns:oel="http://schemas.microsoft.com/office/2019/extlst" xmlns:r="http://schemas.openxmlformats.org/officeDocument/2006/relationships" xmlns:m="http://schemas.openxmlformats.org/officeDocument/2006/math" xmlns:v="urn:schemas-microsoft-com:vml" xmlns:wp14="http://schemas.microsoft.com/office/word/2010/wordprocessingDrawing" xmlns:wp="http://schemas.openxmlformats.org/drawingml/2006/wordprocessingDrawing" xmlns:w10="urn:schemas-microsoft-com:office:word" xmlns:w="http://schemas.openxmlformats.org/wordprocessingml/2006/main" xmlns:w14="http://schemas.microsoft.com/office/word/2010/wordml" xmlns:w15="http://schemas.microsoft.com/office/word/2012/wordml" xmlns:w16cex="http://schemas.microsoft.com/office/word/2018/wordml/cex" xmlns:w16cid="http://schemas.microsoft.com/office/word/2016/wordml/cid" xmlns:w16="http://schemas.microsoft.com/office/word/2018/wordml" xmlns:w16du="http://schemas.microsoft.com/office/word/2023/wordml/word16du" xmlns:w16sdtdh="http://schemas.microsoft.com/office/word/2020/wordml/sdtdatahash" xmlns:w16se="http://schemas.microsoft.com/office/word/2015/wordml/symex" xmlns:wpg="http://schemas.microsoft.com/office/word/2010/wordprocessingGroup" xmlns:wpi="http://schemas.microsoft.com/office/word/2010/wordprocessingInk" xmlns:wne="http://schemas.microsoft.com/office/word/2006/wordml" xmlns:wps="http://schemas.microsoft.com/office/word/2010/wordprocessingShape" mc:Ignorable="w14 w15 w16se w16cid w16 w16cex w16sdtdh wp14">
+<w:hdr xmlns:wpc="http://schemas.microsoft.com/office/word/2010/wordprocessingCanvas" xmlns:cx="http://schemas.microsoft.com/office/drawing/2014/chartex" xmlns:cx1="http://schemas.microsoft.com/office/drawing/2015/9/8/chartex" xmlns:cx2="http://schemas.microsoft.com/office/drawing/2015/10/21/chartex" xmlns:cx3="http://schemas.microsoft.com/office/drawing/2016/5/9/chartex" xmlns:cx4="http://schemas.microsoft.com/office/drawing/2016/5/10/chartex" xmlns:cx5="http://schemas.microsoft.com/office/drawing/2016/5/11/chartex" xmlns:cx6="http://schemas.microsoft.com/office/drawing/2016/5/12/chartex" xmlns:cx7="http://schemas.microsoft.com/office/drawing/2016/5/13/chartex" xmlns:cx8="http://schemas.microsoft.com/office/drawing/2016/5/14/chartex" xmlns:mc="http://schemas.openxmlformats.org/markup-compatibility/2006" xmlns:aink="http://schemas.microsoft.com/office/drawing/2016/ink" xmlns:am3d="http://schemas.microsoft.com/office/drawing/2017/model3d" xmlns:o="urn:schemas-microsoft-com:office:office" xmlns:r="http://schemas.openxmlformats.org/officeDocument/2006/relationships" xmlns:m="http://schemas.openxmlformats.org/officeDocument/2006/math" xmlns:v="urn:schemas-microsoft-com:vml" xmlns:wp14="http://schemas.microsoft.com/office/word/2010/wordprocessingDrawing" xmlns:wp="http://schemas.openxmlformats.org/drawingml/2006/wordprocessingDrawing" xmlns:w10="urn:schemas-microsoft-com:office:word" xmlns:w="http://schemas.openxmlformats.org/wordprocessingml/2006/main" xmlns:w14="http://schemas.microsoft.com/office/word/2010/wordml" xmlns:w15="http://schemas.microsoft.com/office/word/2012/wordml" xmlns:w16cex="http://schemas.microsoft.com/office/word/2018/wordml/cex" xmlns:w16cid="http://schemas.microsoft.com/office/word/2016/wordml/cid" xmlns:w16="http://schemas.microsoft.com/office/word/2018/wordml" xmlns:w16se="http://schemas.microsoft.com/office/word/2015/wordml/symex" xmlns:wpg="http://schemas.microsoft.com/office/word/2010/wordprocessingGroup" xmlns:wpi="http://schemas.microsoft.com/office/word/2010/wordprocessingInk" xmlns:wne="http://schemas.microsoft.com/office/word/2006/wordml" xmlns:wps="http://schemas.microsoft.com/office/word/2010/wordprocessingShape" mc:Ignorable="w14 w15 w16se w16cid w16 w16cex wp14">
   <w:p>
     <w:pPr>
       <w:pStyle w:val="Encabezado"/>
@@ -36932,7 +39618,7 @@
 </file>
 
 <file path=word/numbering.xml><?xml version="1.0" encoding="utf-8"?>
-<w:numbering xmlns:wpc="http://schemas.microsoft.com/office/word/2010/wordprocessingCanvas" xmlns:cx="http://schemas.microsoft.com/office/drawing/2014/chartex" xmlns:cx1="http://schemas.microsoft.com/office/drawing/2015/9/8/chartex" xmlns:cx2="http://schemas.microsoft.com/office/drawing/2015/10/21/chartex" xmlns:cx3="http://schemas.microsoft.com/office/drawing/2016/5/9/chartex" xmlns:cx4="http://schemas.microsoft.com/office/drawing/2016/5/10/chartex" xmlns:cx5="http://schemas.microsoft.com/office/drawing/2016/5/11/chartex" xmlns:cx6="http://schemas.microsoft.com/office/drawing/2016/5/12/chartex" xmlns:cx7="http://schemas.microsoft.com/office/drawing/2016/5/13/chartex" xmlns:cx8="http://schemas.microsoft.com/office/drawing/2016/5/14/chartex" xmlns:mc="http://schemas.openxmlformats.org/markup-compatibility/2006" xmlns:aink="http://schemas.microsoft.com/office/drawing/2016/ink" xmlns:am3d="http://schemas.microsoft.com/office/drawing/2017/model3d" xmlns:o="urn:schemas-microsoft-com:office:office" xmlns:oel="http://schemas.microsoft.com/office/2019/extlst" xmlns:r="http://schemas.openxmlformats.org/officeDocument/2006/relationships" xmlns:m="http://schemas.openxmlformats.org/officeDocument/2006/math" xmlns:v="urn:schemas-microsoft-com:vml" xmlns:wp14="http://schemas.microsoft.com/office/word/2010/wordprocessingDrawing" xmlns:wp="http://schemas.openxmlformats.org/drawingml/2006/wordprocessingDrawing" xmlns:w10="urn:schemas-microsoft-com:office:word" xmlns:w="http://schemas.openxmlformats.org/wordprocessingml/2006/main" xmlns:w14="http://schemas.microsoft.com/office/word/2010/wordml" xmlns:w15="http://schemas.microsoft.com/office/word/2012/wordml" xmlns:w16cex="http://schemas.microsoft.com/office/word/2018/wordml/cex" xmlns:w16cid="http://schemas.microsoft.com/office/word/2016/wordml/cid" xmlns:w16="http://schemas.microsoft.com/office/word/2018/wordml" xmlns:w16du="http://schemas.microsoft.com/office/word/2023/wordml/word16du" xmlns:w16sdtdh="http://schemas.microsoft.com/office/word/2020/wordml/sdtdatahash" xmlns:w16se="http://schemas.microsoft.com/office/word/2015/wordml/symex" xmlns:wpg="http://schemas.microsoft.com/office/word/2010/wordprocessingGroup" xmlns:wpi="http://schemas.microsoft.com/office/word/2010/wordprocessingInk" xmlns:wne="http://schemas.microsoft.com/office/word/2006/wordml" xmlns:wps="http://schemas.microsoft.com/office/word/2010/wordprocessingShape" mc:Ignorable="w14 w15 w16se w16cid w16 w16cex w16sdtdh wp14">
+<w:numbering xmlns:wpc="http://schemas.microsoft.com/office/word/2010/wordprocessingCanvas" xmlns:cx="http://schemas.microsoft.com/office/drawing/2014/chartex" xmlns:cx1="http://schemas.microsoft.com/office/drawing/2015/9/8/chartex" xmlns:cx2="http://schemas.microsoft.com/office/drawing/2015/10/21/chartex" xmlns:cx3="http://schemas.microsoft.com/office/drawing/2016/5/9/chartex" xmlns:cx4="http://schemas.microsoft.com/office/drawing/2016/5/10/chartex" xmlns:cx5="http://schemas.microsoft.com/office/drawing/2016/5/11/chartex" xmlns:cx6="http://schemas.microsoft.com/office/drawing/2016/5/12/chartex" xmlns:cx7="http://schemas.microsoft.com/office/drawing/2016/5/13/chartex" xmlns:cx8="http://schemas.microsoft.com/office/drawing/2016/5/14/chartex" xmlns:mc="http://schemas.openxmlformats.org/markup-compatibility/2006" xmlns:aink="http://schemas.microsoft.com/office/drawing/2016/ink" xmlns:am3d="http://schemas.microsoft.com/office/drawing/2017/model3d" xmlns:o="urn:schemas-microsoft-com:office:office" xmlns:r="http://schemas.openxmlformats.org/officeDocument/2006/relationships" xmlns:m="http://schemas.openxmlformats.org/officeDocument/2006/math" xmlns:v="urn:schemas-microsoft-com:vml" xmlns:wp14="http://schemas.microsoft.com/office/word/2010/wordprocessingDrawing" xmlns:wp="http://schemas.openxmlformats.org/drawingml/2006/wordprocessingDrawing" xmlns:w10="urn:schemas-microsoft-com:office:word" xmlns:w="http://schemas.openxmlformats.org/wordprocessingml/2006/main" xmlns:w14="http://schemas.microsoft.com/office/word/2010/wordml" xmlns:w15="http://schemas.microsoft.com/office/word/2012/wordml" xmlns:w16cex="http://schemas.microsoft.com/office/word/2018/wordml/cex" xmlns:w16cid="http://schemas.microsoft.com/office/word/2016/wordml/cid" xmlns:w16="http://schemas.microsoft.com/office/word/2018/wordml" xmlns:w16se="http://schemas.microsoft.com/office/word/2015/wordml/symex" xmlns:wpg="http://schemas.microsoft.com/office/word/2010/wordprocessingGroup" xmlns:wpi="http://schemas.microsoft.com/office/word/2010/wordprocessingInk" xmlns:wne="http://schemas.microsoft.com/office/word/2006/wordml" xmlns:wps="http://schemas.microsoft.com/office/word/2010/wordprocessingShape" mc:Ignorable="w14 w15 w16se w16cid w16 w16cex wp14">
   <w:numPicBullet w:numPicBulletId="0">
     <w:pict>
       <v:shapetype id="_x0000_t75" coordsize="21600,21600" o:spt="75" o:preferrelative="t" path="m@4@5l@4@11@9@11@9@5xe" filled="f" stroked="f">
@@ -36954,7 +39640,7 @@
         <v:path o:extrusionok="f" gradientshapeok="t" o:connecttype="rect"/>
         <o:lock v:ext="edit" aspectratio="t"/>
       </v:shapetype>
-      <v:shape id="_x0000_i1026" type="#_x0000_t75" style="width:99.75pt;height:54.75pt;visibility:visible;mso-wrap-style:square" o:bullet="t">
+      <v:shape id="_x0000_i1028" type="#_x0000_t75" style="width:99.55pt;height:54.4pt;visibility:visible;mso-wrap-style:square" o:bullet="t">
         <v:imagedata r:id="rId1" o:title=""/>
       </v:shape>
     </w:pict>
@@ -38360,22 +41046,22 @@
       </w:rPr>
     </w:lvl>
   </w:abstractNum>
-  <w:num w:numId="1" w16cid:durableId="1916091180">
+  <w:num w:numId="1">
     <w:abstractNumId w:val="3"/>
   </w:num>
-  <w:num w:numId="2" w16cid:durableId="949124320">
+  <w:num w:numId="2">
     <w:abstractNumId w:val="6"/>
   </w:num>
-  <w:num w:numId="3" w16cid:durableId="578447244">
+  <w:num w:numId="3">
     <w:abstractNumId w:val="9"/>
   </w:num>
-  <w:num w:numId="4" w16cid:durableId="953632944">
+  <w:num w:numId="4">
     <w:abstractNumId w:val="0"/>
   </w:num>
-  <w:num w:numId="5" w16cid:durableId="860975089">
+  <w:num w:numId="5">
     <w:abstractNumId w:val="2"/>
   </w:num>
-  <w:num w:numId="6" w16cid:durableId="1854563384">
+  <w:num w:numId="6">
     <w:abstractNumId w:val="3"/>
     <w:lvlOverride w:ilvl="0">
       <w:startOverride w:val="1"/>
@@ -38405,13 +41091,13 @@
       <w:startOverride w:val="1"/>
     </w:lvlOverride>
   </w:num>
-  <w:num w:numId="7" w16cid:durableId="105739703">
+  <w:num w:numId="7">
     <w:abstractNumId w:val="8"/>
   </w:num>
-  <w:num w:numId="8" w16cid:durableId="475877274">
+  <w:num w:numId="8">
     <w:abstractNumId w:val="7"/>
   </w:num>
-  <w:num w:numId="9" w16cid:durableId="1356690044">
+  <w:num w:numId="9">
     <w:abstractNumId w:val="3"/>
     <w:lvlOverride w:ilvl="0">
       <w:startOverride w:val="1"/>
@@ -38441,19 +41127,19 @@
       <w:startOverride w:val="1"/>
     </w:lvlOverride>
   </w:num>
-  <w:num w:numId="10" w16cid:durableId="1740249259">
+  <w:num w:numId="10">
     <w:abstractNumId w:val="10"/>
   </w:num>
-  <w:num w:numId="11" w16cid:durableId="1134836188">
+  <w:num w:numId="11">
     <w:abstractNumId w:val="5"/>
   </w:num>
-  <w:num w:numId="12" w16cid:durableId="513762725">
+  <w:num w:numId="12">
     <w:abstractNumId w:val="10"/>
   </w:num>
-  <w:num w:numId="13" w16cid:durableId="1341545992">
+  <w:num w:numId="13">
     <w:abstractNumId w:val="5"/>
   </w:num>
-  <w:num w:numId="14" w16cid:durableId="553203256">
+  <w:num w:numId="14">
     <w:abstractNumId w:val="3"/>
     <w:lvlOverride w:ilvl="0">
       <w:startOverride w:val="1"/>
@@ -38483,10 +41169,10 @@
       <w:startOverride w:val="1"/>
     </w:lvlOverride>
   </w:num>
-  <w:num w:numId="15" w16cid:durableId="1334643705">
+  <w:num w:numId="15">
     <w:abstractNumId w:val="1"/>
   </w:num>
-  <w:num w:numId="16" w16cid:durableId="959336334">
+  <w:num w:numId="16">
     <w:abstractNumId w:val="3"/>
     <w:lvlOverride w:ilvl="0">
       <w:startOverride w:val="1"/>
@@ -38516,13 +41202,13 @@
       <w:startOverride w:val="1"/>
     </w:lvlOverride>
   </w:num>
-  <w:num w:numId="17" w16cid:durableId="732044353">
+  <w:num w:numId="17">
     <w:abstractNumId w:val="4"/>
   </w:num>
-  <w:num w:numId="18" w16cid:durableId="1874270832">
+  <w:num w:numId="18">
     <w:abstractNumId w:val="11"/>
   </w:num>
-  <w:num w:numId="19" w16cid:durableId="1915817273">
+  <w:num w:numId="19">
     <w:abstractNumId w:val="3"/>
     <w:lvlOverride w:ilvl="0">
       <w:startOverride w:val="1"/>
@@ -38556,7 +41242,7 @@
 </file>
 
 <file path=word/styles.xml><?xml version="1.0" encoding="utf-8"?>
-<w:styles xmlns:mc="http://schemas.openxmlformats.org/markup-compatibility/2006" xmlns:r="http://schemas.openxmlformats.org/officeDocument/2006/relationships" xmlns:w="http://schemas.openxmlformats.org/wordprocessingml/2006/main" xmlns:w14="http://schemas.microsoft.com/office/word/2010/wordml" xmlns:w15="http://schemas.microsoft.com/office/word/2012/wordml" xmlns:w16cex="http://schemas.microsoft.com/office/word/2018/wordml/cex" xmlns:w16cid="http://schemas.microsoft.com/office/word/2016/wordml/cid" xmlns:w16="http://schemas.microsoft.com/office/word/2018/wordml" xmlns:w16sdtdh="http://schemas.microsoft.com/office/word/2020/wordml/sdtdatahash" xmlns:w16se="http://schemas.microsoft.com/office/word/2015/wordml/symex" mc:Ignorable="w14 w15 w16se w16cid w16 w16cex w16sdtdh">
+<w:styles xmlns:mc="http://schemas.openxmlformats.org/markup-compatibility/2006" xmlns:r="http://schemas.openxmlformats.org/officeDocument/2006/relationships" xmlns:w="http://schemas.openxmlformats.org/wordprocessingml/2006/main" xmlns:w14="http://schemas.microsoft.com/office/word/2010/wordml" xmlns:w15="http://schemas.microsoft.com/office/word/2012/wordml" xmlns:w16cex="http://schemas.microsoft.com/office/word/2018/wordml/cex" xmlns:w16cid="http://schemas.microsoft.com/office/word/2016/wordml/cid" xmlns:w16="http://schemas.microsoft.com/office/word/2018/wordml" xmlns:w16se="http://schemas.microsoft.com/office/word/2015/wordml/symex" mc:Ignorable="w14 w15 w16se w16cid w16 w16cex">
   <w:docDefaults>
     <w:rPrDefault>
       <w:rPr>
@@ -39868,7 +42554,7 @@
 </file>
 
 <file path=customXml/itemProps1.xml><?xml version="1.0" encoding="utf-8"?>
-<ds:datastoreItem xmlns:ds="http://schemas.openxmlformats.org/officeDocument/2006/customXml" ds:itemID="{1FFFE2D3-AA8D-4BB7-A07E-275F238536C2}">
+<ds:datastoreItem xmlns:ds="http://schemas.openxmlformats.org/officeDocument/2006/customXml" ds:itemID="{6548963C-9F33-4683-8BA4-446E262D5A26}">
   <ds:schemaRefs>
     <ds:schemaRef ds:uri="http://schemas.openxmlformats.org/officeDocument/2006/bibliography"/>
   </ds:schemaRefs>

</xml_diff>